<commit_message>
added a command to skip stage
</commit_message>
<xml_diff>
--- a/command.docx
+++ b/command.docx
@@ -311,45 +311,29 @@
         <w:ind w:left="284" w:hanging="284"/>
         <w:jc w:val="both"/>
         <w:rPr>
-          <w:sz w:val="28"/>
-        </w:rPr>
-      </w:pPr>
-      <w:r>
-        <w:rPr>
-          <w:b/>
-          <w:sz w:val="28"/>
-        </w:rPr>
-        <w:t>git diff:</w:t>
-      </w:r>
-      <w:r>
-        <w:rPr>
-          <w:sz w:val="28"/>
-        </w:rPr>
-        <w:t xml:space="preserve"> It will compares the </w:t>
-      </w:r>
-      <w:r>
-        <w:rPr>
-          <w:sz w:val="28"/>
-        </w:rPr>
-        <w:t xml:space="preserve">current </w:t>
-      </w:r>
-      <w:r>
-        <w:rPr>
-          <w:sz w:val="28"/>
-        </w:rPr>
-        <w:t>working directory to</w:t>
-      </w:r>
-      <w:r>
-        <w:rPr>
-          <w:sz w:val="28"/>
-        </w:rPr>
-        <w:t xml:space="preserve"> the current</w:t>
-      </w:r>
-      <w:r>
-        <w:rPr>
-          <w:sz w:val="28"/>
-        </w:rPr>
-        <w:t xml:space="preserve"> staging area.</w:t>
+          <w:b/>
+          <w:sz w:val="28"/>
+        </w:rPr>
+      </w:pPr>
+      <w:r>
+        <w:rPr>
+          <w:b/>
+          <w:sz w:val="28"/>
+        </w:rPr>
+        <w:t>git commit –a –m “message”:</w:t>
+      </w:r>
+      <w:r>
+        <w:rPr>
+          <w:b/>
+          <w:sz w:val="28"/>
+        </w:rPr>
+        <w:t xml:space="preserve"> </w:t>
+      </w:r>
+      <w:r>
+        <w:rPr>
+          <w:sz w:val="28"/>
+        </w:rPr>
+        <w:t xml:space="preserve">It will stage all the tracked modified files and  commit them. But untracked files will not get commit we have to first track them. </w:t>
       </w:r>
     </w:p>
     <w:p>
@@ -370,34 +354,37 @@
           <w:b/>
           <w:sz w:val="28"/>
         </w:rPr>
-        <w:t xml:space="preserve">git diff </w:t>
-      </w:r>
-      <w:r>
-        <w:rPr>
-          <w:b/>
-          <w:sz w:val="28"/>
-        </w:rPr>
-        <w:t>--</w:t>
-      </w:r>
-      <w:r>
-        <w:rPr>
-          <w:b/>
-          <w:sz w:val="28"/>
-        </w:rPr>
-        <w:t>staged:</w:t>
-      </w:r>
-      <w:r>
-        <w:rPr>
-          <w:b/>
-          <w:sz w:val="28"/>
-        </w:rPr>
-        <w:t xml:space="preserve"> </w:t>
-      </w:r>
-      <w:r>
-        <w:rPr>
-          <w:sz w:val="28"/>
-        </w:rPr>
-        <w:t>It will compare the previous commit to the current staging area.</w:t>
+        <w:t>git diff:</w:t>
+      </w:r>
+      <w:r>
+        <w:rPr>
+          <w:sz w:val="28"/>
+        </w:rPr>
+        <w:t xml:space="preserve"> It will compares the </w:t>
+      </w:r>
+      <w:r>
+        <w:rPr>
+          <w:sz w:val="28"/>
+        </w:rPr>
+        <w:t xml:space="preserve">current </w:t>
+      </w:r>
+      <w:r>
+        <w:rPr>
+          <w:sz w:val="28"/>
+        </w:rPr>
+        <w:t>working directory to</w:t>
+      </w:r>
+      <w:r>
+        <w:rPr>
+          <w:sz w:val="28"/>
+        </w:rPr>
+        <w:t xml:space="preserve"> the current</w:t>
+      </w:r>
+      <w:r>
+        <w:rPr>
+          <w:sz w:val="28"/>
+        </w:rPr>
+        <w:t xml:space="preserve"> staging area.</w:t>
       </w:r>
     </w:p>
     <w:p>
@@ -418,13 +405,34 @@
           <w:b/>
           <w:sz w:val="28"/>
         </w:rPr>
-        <w:t>Rm -rf .git:</w:t>
-      </w:r>
-      <w:r>
-        <w:rPr>
-          <w:sz w:val="28"/>
-        </w:rPr>
-        <w:t xml:space="preserve"> to remove the directory from git.</w:t>
+        <w:t xml:space="preserve">git diff </w:t>
+      </w:r>
+      <w:r>
+        <w:rPr>
+          <w:b/>
+          <w:sz w:val="28"/>
+        </w:rPr>
+        <w:t>--</w:t>
+      </w:r>
+      <w:r>
+        <w:rPr>
+          <w:b/>
+          <w:sz w:val="28"/>
+        </w:rPr>
+        <w:t>staged:</w:t>
+      </w:r>
+      <w:r>
+        <w:rPr>
+          <w:b/>
+          <w:sz w:val="28"/>
+        </w:rPr>
+        <w:t xml:space="preserve"> </w:t>
+      </w:r>
+      <w:r>
+        <w:rPr>
+          <w:sz w:val="28"/>
+        </w:rPr>
+        <w:t>It will compare the previous commit to the current staging area.</w:t>
       </w:r>
     </w:p>
     <w:p>
@@ -445,40 +453,13 @@
           <w:b/>
           <w:sz w:val="28"/>
         </w:rPr>
-        <w:t>git clone url name</w:t>
-      </w:r>
-      <w:r>
-        <w:rPr>
-          <w:b/>
-          <w:sz w:val="28"/>
-        </w:rPr>
-        <w:t xml:space="preserve"> </w:t>
-      </w:r>
-      <w:r>
-        <w:rPr>
-          <w:b/>
-          <w:sz w:val="28"/>
-        </w:rPr>
-        <w:t>(</w:t>
-      </w:r>
-      <w:r>
-        <w:rPr>
-          <w:sz w:val="28"/>
-        </w:rPr>
-        <w:t xml:space="preserve"> if want to change name</w:t>
-      </w:r>
-      <w:r>
-        <w:rPr>
-          <w:b/>
-          <w:sz w:val="28"/>
-        </w:rPr>
-        <w:t>):</w:t>
-      </w:r>
-      <w:r>
-        <w:rPr>
-          <w:sz w:val="28"/>
-        </w:rPr>
-        <w:t xml:space="preserve"> clones a remote git repository</w:t>
+        <w:t>Rm -rf .git:</w:t>
+      </w:r>
+      <w:r>
+        <w:rPr>
+          <w:sz w:val="28"/>
+        </w:rPr>
+        <w:t xml:space="preserve"> to remove the directory from git.</w:t>
       </w:r>
     </w:p>
     <w:p>
@@ -499,6 +480,60 @@
           <w:b/>
           <w:sz w:val="28"/>
         </w:rPr>
+        <w:t>git clone url name</w:t>
+      </w:r>
+      <w:r>
+        <w:rPr>
+          <w:b/>
+          <w:sz w:val="28"/>
+        </w:rPr>
+        <w:t xml:space="preserve"> </w:t>
+      </w:r>
+      <w:r>
+        <w:rPr>
+          <w:b/>
+          <w:sz w:val="28"/>
+        </w:rPr>
+        <w:t>(</w:t>
+      </w:r>
+      <w:r>
+        <w:rPr>
+          <w:sz w:val="28"/>
+        </w:rPr>
+        <w:t xml:space="preserve"> if want to change name</w:t>
+      </w:r>
+      <w:r>
+        <w:rPr>
+          <w:b/>
+          <w:sz w:val="28"/>
+        </w:rPr>
+        <w:t>):</w:t>
+      </w:r>
+      <w:r>
+        <w:rPr>
+          <w:sz w:val="28"/>
+        </w:rPr>
+        <w:t xml:space="preserve"> clones a remote git repository</w:t>
+      </w:r>
+    </w:p>
+    <w:p>
+      <w:pPr>
+        <w:pStyle w:val="normal0"/>
+        <w:numPr>
+          <w:ilvl w:val="0"/>
+          <w:numId w:val="2"/>
+        </w:numPr>
+        <w:ind w:left="284" w:hanging="284"/>
+        <w:jc w:val="both"/>
+        <w:rPr>
+          <w:sz w:val="28"/>
+        </w:rPr>
+      </w:pPr>
+      <w:r>
+        <w:rPr>
+          <w:b/>
+          <w:sz w:val="28"/>
+        </w:rPr>
         <w:t xml:space="preserve">Q : </w:t>
       </w:r>
       <w:r>
@@ -724,7 +759,14 @@
         <w:rPr>
           <w:sz w:val="32"/>
         </w:rPr>
-        <w:t>as other we have to specify the path of the file to ignore it.(for outer: /dir/, for inner e.g. static/dir)</w:t>
+        <w:t xml:space="preserve">as other we </w:t>
+      </w:r>
+      <w:r>
+        <w:rPr>
+          <w:sz w:val="32"/>
+        </w:rPr>
+        <w:lastRenderedPageBreak/>
+        <w:t>have to specify the path of the file to ignore it.(for outer: /dir/, for inner e.g. static/dir)</w:t>
       </w:r>
     </w:p>
     <w:p>
@@ -743,7 +785,6 @@
         <w:rPr>
           <w:sz w:val="32"/>
         </w:rPr>
-        <w:lastRenderedPageBreak/>
         <w:t>Git already ignores the blank folder automatically and if we put an ignored file/folder in it, it will still ignore it.</w:t>
       </w:r>
       <w:r>
@@ -991,7 +1032,6 @@
           <w:b/>
           <w:sz w:val="32"/>
         </w:rPr>
-        <w:lastRenderedPageBreak/>
         <w:t xml:space="preserve">File status life cycle: </w:t>
       </w:r>
       <w:r>

</xml_diff>

<commit_message>
git log and amend command added
</commit_message>
<xml_diff>
--- a/command.docx
+++ b/command.docx
@@ -360,7 +360,19 @@
         <w:rPr>
           <w:sz w:val="28"/>
         </w:rPr>
-        <w:t xml:space="preserve"> It will compares the </w:t>
+        <w:t xml:space="preserve"> It will </w:t>
+      </w:r>
+      <w:r>
+        <w:rPr>
+          <w:sz w:val="28"/>
+        </w:rPr>
+        <w:t>compare</w:t>
+      </w:r>
+      <w:r>
+        <w:rPr>
+          <w:sz w:val="28"/>
+        </w:rPr>
+        <w:t xml:space="preserve"> the </w:t>
       </w:r>
       <w:r>
         <w:rPr>
@@ -576,7 +588,19 @@
         <w:rPr>
           <w:sz w:val="28"/>
         </w:rPr>
-        <w:t>The file get untracked . But it will still showed as it get deleted</w:t>
+        <w:t xml:space="preserve">The file get untracked . But it will still </w:t>
+      </w:r>
+      <w:r>
+        <w:rPr>
+          <w:sz w:val="28"/>
+        </w:rPr>
+        <w:t>show</w:t>
+      </w:r>
+      <w:r>
+        <w:rPr>
+          <w:sz w:val="28"/>
+        </w:rPr>
+        <w:t xml:space="preserve"> as it get deleted</w:t>
       </w:r>
       <w:r>
         <w:rPr>
@@ -666,7 +690,28 @@
           <w:b/>
           <w:sz w:val="28"/>
         </w:rPr>
-        <w:t>git clone url name</w:t>
+        <w:t xml:space="preserve">git clone </w:t>
+      </w:r>
+      <w:r>
+        <w:rPr>
+          <w:b/>
+          <w:sz w:val="28"/>
+        </w:rPr>
+        <w:t>&lt;</w:t>
+      </w:r>
+      <w:r>
+        <w:rPr>
+          <w:b/>
+          <w:sz w:val="28"/>
+        </w:rPr>
+        <w:t>url name</w:t>
+      </w:r>
+      <w:r>
+        <w:rPr>
+          <w:b/>
+          <w:sz w:val="28"/>
+        </w:rPr>
+        <w:t>&gt;</w:t>
       </w:r>
       <w:r>
         <w:rPr>
@@ -738,12 +783,1207 @@
     <w:p>
       <w:pPr>
         <w:pStyle w:val="normal0"/>
-        <w:ind w:left="284"/>
+        <w:numPr>
+          <w:ilvl w:val="0"/>
+          <w:numId w:val="2"/>
+        </w:numPr>
+        <w:ind w:left="284" w:hanging="284"/>
         <w:jc w:val="both"/>
         <w:rPr>
           <w:sz w:val="28"/>
         </w:rPr>
       </w:pPr>
+      <w:r>
+        <w:rPr>
+          <w:b/>
+          <w:sz w:val="28"/>
+        </w:rPr>
+        <w:t>git log:</w:t>
+      </w:r>
+      <w:r>
+        <w:rPr>
+          <w:sz w:val="28"/>
+        </w:rPr>
+        <w:t xml:space="preserve"> Shows all the commits done in the working directory.</w:t>
+      </w:r>
+    </w:p>
+    <w:p>
+      <w:pPr>
+        <w:pStyle w:val="normal0"/>
+        <w:numPr>
+          <w:ilvl w:val="0"/>
+          <w:numId w:val="2"/>
+        </w:numPr>
+        <w:ind w:left="284" w:hanging="284"/>
+        <w:jc w:val="both"/>
+        <w:rPr>
+          <w:b/>
+          <w:sz w:val="28"/>
+        </w:rPr>
+      </w:pPr>
+      <w:r>
+        <w:rPr>
+          <w:b/>
+          <w:sz w:val="28"/>
+        </w:rPr>
+        <w:t>git log –p:</w:t>
+      </w:r>
+      <w:r>
+        <w:rPr>
+          <w:b/>
+          <w:sz w:val="28"/>
+        </w:rPr>
+        <w:t xml:space="preserve"> </w:t>
+      </w:r>
+      <w:r>
+        <w:rPr>
+          <w:sz w:val="28"/>
+        </w:rPr>
+        <w:t>Will</w:t>
+      </w:r>
+      <w:r>
+        <w:rPr>
+          <w:b/>
+          <w:sz w:val="28"/>
+        </w:rPr>
+        <w:t xml:space="preserve"> </w:t>
+      </w:r>
+      <w:r>
+        <w:rPr>
+          <w:sz w:val="28"/>
+        </w:rPr>
+        <w:t>s</w:t>
+      </w:r>
+      <w:r>
+        <w:rPr>
+          <w:sz w:val="28"/>
+        </w:rPr>
+        <w:t>how all the diff</w:t>
+      </w:r>
+      <w:r>
+        <w:rPr>
+          <w:sz w:val="28"/>
+        </w:rPr>
+        <w:t>erence/changes</w:t>
+      </w:r>
+      <w:r>
+        <w:rPr>
+          <w:sz w:val="28"/>
+        </w:rPr>
+        <w:t xml:space="preserve"> too with the commits. To see only specific commits like last 2 commits etc. what we’ll do is we write command as </w:t>
+      </w:r>
+      <w:r>
+        <w:rPr>
+          <w:b/>
+          <w:sz w:val="28"/>
+        </w:rPr>
+        <w:t>git log –p -2</w:t>
+      </w:r>
+      <w:r>
+        <w:rPr>
+          <w:sz w:val="28"/>
+        </w:rPr>
+        <w:t xml:space="preserve"> and git show only last 2 commits done in the directory. We can see as many commit we want we just have to write that specific no.</w:t>
+      </w:r>
+      <w:r>
+        <w:rPr>
+          <w:b/>
+          <w:sz w:val="28"/>
+        </w:rPr>
+        <w:t xml:space="preserve"> </w:t>
+      </w:r>
+      <w:r>
+        <w:rPr>
+          <w:sz w:val="28"/>
+        </w:rPr>
+        <w:t xml:space="preserve">in the </w:t>
+      </w:r>
+      <w:r>
+        <w:rPr>
+          <w:b/>
+          <w:sz w:val="28"/>
+        </w:rPr>
+        <w:t xml:space="preserve">git log –p </w:t>
+      </w:r>
+      <w:r>
+        <w:rPr>
+          <w:b/>
+          <w:sz w:val="28"/>
+        </w:rPr>
+        <w:t xml:space="preserve">–n </w:t>
+      </w:r>
+      <w:r>
+        <w:rPr>
+          <w:sz w:val="28"/>
+        </w:rPr>
+        <w:t>command.</w:t>
+      </w:r>
+    </w:p>
+    <w:p>
+      <w:pPr>
+        <w:pStyle w:val="normal0"/>
+        <w:numPr>
+          <w:ilvl w:val="0"/>
+          <w:numId w:val="2"/>
+        </w:numPr>
+        <w:ind w:left="284" w:hanging="284"/>
+        <w:jc w:val="both"/>
+        <w:rPr>
+          <w:b/>
+          <w:sz w:val="28"/>
+        </w:rPr>
+      </w:pPr>
+      <w:r>
+        <w:rPr>
+          <w:b/>
+          <w:sz w:val="28"/>
+        </w:rPr>
+        <w:t>git log</w:t>
+      </w:r>
+      <w:r>
+        <w:rPr>
+          <w:b/>
+          <w:sz w:val="28"/>
+        </w:rPr>
+        <w:t xml:space="preserve"> --</w:t>
+      </w:r>
+      <w:r>
+        <w:rPr>
+          <w:b/>
+          <w:sz w:val="28"/>
+        </w:rPr>
+        <w:t xml:space="preserve">stat: </w:t>
+      </w:r>
+      <w:r>
+        <w:rPr>
+          <w:sz w:val="28"/>
+        </w:rPr>
+        <w:t>It will show all the changes and commits in short summary.</w:t>
+      </w:r>
+    </w:p>
+    <w:p>
+      <w:pPr>
+        <w:pStyle w:val="normal0"/>
+        <w:numPr>
+          <w:ilvl w:val="0"/>
+          <w:numId w:val="2"/>
+        </w:numPr>
+        <w:ind w:left="284" w:hanging="284"/>
+        <w:jc w:val="both"/>
+        <w:rPr>
+          <w:b/>
+          <w:sz w:val="28"/>
+        </w:rPr>
+      </w:pPr>
+      <w:r>
+        <w:rPr>
+          <w:b/>
+          <w:sz w:val="28"/>
+        </w:rPr>
+        <w:lastRenderedPageBreak/>
+        <w:t xml:space="preserve">git log </w:t>
+      </w:r>
+      <w:r>
+        <w:rPr>
+          <w:b/>
+          <w:sz w:val="28"/>
+        </w:rPr>
+        <w:t>--</w:t>
+      </w:r>
+      <w:r>
+        <w:rPr>
+          <w:b/>
+          <w:sz w:val="28"/>
+        </w:rPr>
+        <w:t>pretty</w:t>
+      </w:r>
+      <w:r>
+        <w:rPr>
+          <w:b/>
+          <w:sz w:val="28"/>
+        </w:rPr>
+        <w:t xml:space="preserve">=&lt;format&gt;: </w:t>
+      </w:r>
+      <w:r>
+        <w:rPr>
+          <w:b/>
+          <w:sz w:val="28"/>
+        </w:rPr>
+        <w:t xml:space="preserve"> </w:t>
+      </w:r>
+      <w:r>
+        <w:rPr>
+          <w:sz w:val="28"/>
+        </w:rPr>
+        <w:t xml:space="preserve">Shows the </w:t>
+      </w:r>
+      <w:r>
+        <w:rPr>
+          <w:sz w:val="28"/>
+        </w:rPr>
+        <w:t xml:space="preserve">commit </w:t>
+      </w:r>
+      <w:r>
+        <w:rPr>
+          <w:sz w:val="28"/>
+        </w:rPr>
+        <w:t>log in the format we want to</w:t>
+      </w:r>
+      <w:r>
+        <w:rPr>
+          <w:sz w:val="28"/>
+        </w:rPr>
+        <w:t>,</w:t>
+      </w:r>
+      <w:r>
+        <w:rPr>
+          <w:sz w:val="28"/>
+        </w:rPr>
+        <w:t xml:space="preserve"> </w:t>
+      </w:r>
+      <w:r>
+        <w:rPr>
+          <w:sz w:val="28"/>
+        </w:rPr>
+        <w:t>by just writing that format in command like</w:t>
+      </w:r>
+      <w:r>
+        <w:rPr>
+          <w:sz w:val="28"/>
+        </w:rPr>
+        <w:t xml:space="preserve"> these formats also called filters</w:t>
+      </w:r>
+      <w:r>
+        <w:rPr>
+          <w:sz w:val="28"/>
+        </w:rPr>
+        <w:t>:</w:t>
+      </w:r>
+    </w:p>
+    <w:p>
+      <w:pPr>
+        <w:pStyle w:val="normal0"/>
+        <w:numPr>
+          <w:ilvl w:val="1"/>
+          <w:numId w:val="2"/>
+        </w:numPr>
+        <w:jc w:val="both"/>
+        <w:rPr>
+          <w:b/>
+          <w:sz w:val="28"/>
+        </w:rPr>
+      </w:pPr>
+      <w:r>
+        <w:rPr>
+          <w:b/>
+          <w:sz w:val="28"/>
+        </w:rPr>
+        <w:t xml:space="preserve">git log </w:t>
+      </w:r>
+      <w:r>
+        <w:rPr>
+          <w:b/>
+          <w:sz w:val="28"/>
+        </w:rPr>
+        <w:t>--</w:t>
+      </w:r>
+      <w:r>
+        <w:rPr>
+          <w:b/>
+          <w:sz w:val="28"/>
+        </w:rPr>
+        <w:t>pretty</w:t>
+      </w:r>
+      <w:r>
+        <w:rPr>
+          <w:b/>
+          <w:sz w:val="28"/>
+        </w:rPr>
+        <w:t>=</w:t>
+      </w:r>
+      <w:r>
+        <w:rPr>
+          <w:b/>
+          <w:sz w:val="28"/>
+        </w:rPr>
+        <w:t>oneline</w:t>
+      </w:r>
+      <w:r>
+        <w:rPr>
+          <w:b/>
+          <w:sz w:val="28"/>
+        </w:rPr>
+        <w:t xml:space="preserve">: </w:t>
+      </w:r>
+      <w:r>
+        <w:rPr>
+          <w:sz w:val="28"/>
+        </w:rPr>
+        <w:t>It will show each commit log in single line which makes it easy to copy and so on.</w:t>
+      </w:r>
+    </w:p>
+    <w:p>
+      <w:pPr>
+        <w:pStyle w:val="normal0"/>
+        <w:numPr>
+          <w:ilvl w:val="1"/>
+          <w:numId w:val="2"/>
+        </w:numPr>
+        <w:jc w:val="both"/>
+        <w:rPr>
+          <w:b/>
+          <w:sz w:val="28"/>
+        </w:rPr>
+      </w:pPr>
+      <w:r>
+        <w:rPr>
+          <w:b/>
+          <w:sz w:val="28"/>
+        </w:rPr>
+        <w:t xml:space="preserve">git log </w:t>
+      </w:r>
+      <w:r>
+        <w:rPr>
+          <w:b/>
+          <w:sz w:val="28"/>
+        </w:rPr>
+        <w:t>--</w:t>
+      </w:r>
+      <w:r>
+        <w:rPr>
+          <w:b/>
+          <w:sz w:val="28"/>
+        </w:rPr>
+        <w:t>pret</w:t>
+      </w:r>
+      <w:r>
+        <w:rPr>
+          <w:b/>
+          <w:sz w:val="28"/>
+        </w:rPr>
+        <w:t>ty</w:t>
+      </w:r>
+      <w:r>
+        <w:rPr>
+          <w:b/>
+          <w:sz w:val="28"/>
+        </w:rPr>
+        <w:t>=</w:t>
+      </w:r>
+      <w:r>
+        <w:rPr>
+          <w:b/>
+          <w:sz w:val="28"/>
+        </w:rPr>
+        <w:t>short</w:t>
+      </w:r>
+      <w:r>
+        <w:rPr>
+          <w:b/>
+          <w:sz w:val="28"/>
+        </w:rPr>
+        <w:t>:</w:t>
+      </w:r>
+      <w:r>
+        <w:rPr>
+          <w:b/>
+          <w:sz w:val="28"/>
+        </w:rPr>
+        <w:t xml:space="preserve"> </w:t>
+      </w:r>
+      <w:r>
+        <w:rPr>
+          <w:sz w:val="28"/>
+        </w:rPr>
+        <w:t>It will show commit log with some exempt information.</w:t>
+      </w:r>
+      <w:r>
+        <w:rPr>
+          <w:b/>
+          <w:sz w:val="28"/>
+        </w:rPr>
+        <w:t xml:space="preserve"> </w:t>
+      </w:r>
+      <w:r>
+        <w:rPr>
+          <w:sz w:val="28"/>
+        </w:rPr>
+        <w:t>Like it will only show author name</w:t>
+      </w:r>
+      <w:r>
+        <w:rPr>
+          <w:sz w:val="28"/>
+        </w:rPr>
+        <w:t>.</w:t>
+      </w:r>
+      <w:r>
+        <w:rPr>
+          <w:sz w:val="28"/>
+        </w:rPr>
+        <w:t>.</w:t>
+      </w:r>
+      <w:r>
+        <w:rPr>
+          <w:sz w:val="28"/>
+        </w:rPr>
+        <w:t>It can make searching a specific commit easy.</w:t>
+      </w:r>
+    </w:p>
+    <w:p>
+      <w:pPr>
+        <w:pStyle w:val="normal0"/>
+        <w:numPr>
+          <w:ilvl w:val="1"/>
+          <w:numId w:val="2"/>
+        </w:numPr>
+        <w:jc w:val="left"/>
+        <w:rPr>
+          <w:b/>
+          <w:sz w:val="28"/>
+        </w:rPr>
+      </w:pPr>
+      <w:r>
+        <w:rPr>
+          <w:b/>
+          <w:sz w:val="28"/>
+        </w:rPr>
+        <w:t xml:space="preserve">git log </w:t>
+      </w:r>
+      <w:r>
+        <w:rPr>
+          <w:b/>
+          <w:sz w:val="28"/>
+        </w:rPr>
+        <w:t>--</w:t>
+      </w:r>
+      <w:r>
+        <w:rPr>
+          <w:b/>
+          <w:sz w:val="28"/>
+        </w:rPr>
+        <w:t>pret</w:t>
+      </w:r>
+      <w:r>
+        <w:rPr>
+          <w:b/>
+          <w:sz w:val="28"/>
+        </w:rPr>
+        <w:t>ty</w:t>
+      </w:r>
+      <w:r>
+        <w:rPr>
+          <w:b/>
+          <w:sz w:val="28"/>
+        </w:rPr>
+        <w:t>=</w:t>
+      </w:r>
+      <w:r>
+        <w:rPr>
+          <w:b/>
+          <w:sz w:val="28"/>
+        </w:rPr>
+        <w:t>full</w:t>
+      </w:r>
+      <w:r>
+        <w:rPr>
+          <w:b/>
+          <w:sz w:val="28"/>
+        </w:rPr>
+        <w:t>:</w:t>
+      </w:r>
+      <w:r>
+        <w:rPr>
+          <w:sz w:val="28"/>
+        </w:rPr>
+        <w:t xml:space="preserve"> It</w:t>
+      </w:r>
+      <w:r>
+        <w:rPr>
+          <w:sz w:val="28"/>
+        </w:rPr>
+        <w:t xml:space="preserve"> will</w:t>
+      </w:r>
+      <w:r>
+        <w:rPr>
+          <w:sz w:val="28"/>
+        </w:rPr>
+        <w:t xml:space="preserve"> show</w:t>
+      </w:r>
+      <w:r>
+        <w:rPr>
+          <w:sz w:val="28"/>
+        </w:rPr>
+        <w:t xml:space="preserve"> </w:t>
+      </w:r>
+      <w:r>
+        <w:rPr>
+          <w:sz w:val="28"/>
+        </w:rPr>
+        <w:t>more info like author name, message ,</w:t>
+      </w:r>
+      <w:r>
+        <w:rPr>
+          <w:sz w:val="28"/>
+        </w:rPr>
+        <w:t>and committer</w:t>
+      </w:r>
+      <w:r>
+        <w:rPr>
+          <w:sz w:val="28"/>
+        </w:rPr>
+        <w:t xml:space="preserve"> name</w:t>
+      </w:r>
+      <w:r>
+        <w:rPr>
+          <w:sz w:val="28"/>
+        </w:rPr>
+        <w:t>.</w:t>
+      </w:r>
+    </w:p>
+    <w:p>
+      <w:pPr>
+        <w:pStyle w:val="normal0"/>
+        <w:ind w:left="1440"/>
+        <w:jc w:val="both"/>
+        <w:rPr>
+          <w:b/>
+          <w:color w:val="00B050"/>
+        </w:rPr>
+      </w:pPr>
+      <w:r>
+        <w:rPr>
+          <w:b/>
+          <w:color w:val="00B050"/>
+        </w:rPr>
+        <w:t xml:space="preserve">Author is who created the file first and committer is who make that change in the file. </w:t>
+      </w:r>
+    </w:p>
+    <w:p>
+      <w:pPr>
+        <w:pStyle w:val="normal0"/>
+        <w:numPr>
+          <w:ilvl w:val="1"/>
+          <w:numId w:val="2"/>
+        </w:numPr>
+        <w:jc w:val="both"/>
+        <w:rPr>
+          <w:b/>
+          <w:sz w:val="28"/>
+        </w:rPr>
+      </w:pPr>
+      <w:r>
+        <w:rPr>
+          <w:b/>
+          <w:sz w:val="28"/>
+        </w:rPr>
+        <w:t xml:space="preserve">git log </w:t>
+      </w:r>
+      <w:r>
+        <w:rPr>
+          <w:b/>
+          <w:sz w:val="28"/>
+        </w:rPr>
+        <w:t>–</w:t>
+      </w:r>
+      <w:r>
+        <w:rPr>
+          <w:b/>
+          <w:sz w:val="28"/>
+        </w:rPr>
+        <w:t>pret</w:t>
+      </w:r>
+      <w:r>
+        <w:rPr>
+          <w:b/>
+          <w:sz w:val="28"/>
+        </w:rPr>
+        <w:t>ty-format</w:t>
+      </w:r>
+      <w:r>
+        <w:rPr>
+          <w:b/>
+          <w:sz w:val="28"/>
+        </w:rPr>
+        <w:t>:</w:t>
+      </w:r>
+      <w:r>
+        <w:rPr>
+          <w:b/>
+          <w:sz w:val="28"/>
+        </w:rPr>
+        <w:t>”%h -- %an”</w:t>
+      </w:r>
+      <w:r>
+        <w:rPr>
+          <w:b/>
+          <w:sz w:val="28"/>
+        </w:rPr>
+        <w:t>:</w:t>
+      </w:r>
+      <w:r>
+        <w:rPr>
+          <w:sz w:val="28"/>
+        </w:rPr>
+        <w:t xml:space="preserve"> I</w:t>
+      </w:r>
+      <w:r>
+        <w:rPr>
+          <w:sz w:val="28"/>
+        </w:rPr>
+        <w:t>t</w:t>
+      </w:r>
+      <w:r>
+        <w:rPr>
+          <w:sz w:val="28"/>
+        </w:rPr>
+        <w:t xml:space="preserve"> will show the git log in </w:t>
+      </w:r>
+      <w:r>
+        <w:rPr>
+          <w:sz w:val="28"/>
+        </w:rPr>
+        <w:t>s</w:t>
+      </w:r>
+      <w:r>
+        <w:rPr>
+          <w:sz w:val="28"/>
+        </w:rPr>
+        <w:t>pecific way</w:t>
+      </w:r>
+    </w:p>
+    <w:p>
+      <w:pPr>
+        <w:autoSpaceDE w:val="0"/>
+        <w:autoSpaceDN w:val="0"/>
+        <w:adjustRightInd w:val="0"/>
+        <w:spacing w:after="0" w:line="240" w:lineRule="auto"/>
+        <w:ind w:left="1418" w:hanging="1418"/>
+        <w:jc w:val="left"/>
+        <w:rPr>
+          <w:sz w:val="28"/>
+          <w:szCs w:val="18"/>
+        </w:rPr>
+      </w:pPr>
+      <w:r>
+        <w:rPr>
+          <w:sz w:val="28"/>
+        </w:rPr>
+        <w:t xml:space="preserve">                   like </w:t>
+      </w:r>
+      <w:r>
+        <w:rPr>
+          <w:sz w:val="28"/>
+        </w:rPr>
+        <w:t>this</w:t>
+      </w:r>
+      <w:r>
+        <w:rPr>
+          <w:sz w:val="28"/>
+        </w:rPr>
+        <w:t xml:space="preserve"> </w:t>
+      </w:r>
+      <w:r>
+        <w:rPr>
+          <w:color w:val="FFFFFF" w:themeColor="background1"/>
+          <w:sz w:val="24"/>
+          <w:szCs w:val="18"/>
+          <w:highlight w:val="darkBlue"/>
+        </w:rPr>
+        <w:t>db66c2a – Saurabh</w:t>
+      </w:r>
+      <w:r>
+        <w:rPr>
+          <w:color w:val="FFFFFF" w:themeColor="background1"/>
+          <w:sz w:val="24"/>
+          <w:szCs w:val="18"/>
+        </w:rPr>
+        <w:t xml:space="preserve">  </w:t>
+      </w:r>
+      <w:r>
+        <w:rPr>
+          <w:sz w:val="28"/>
+          <w:szCs w:val="18"/>
+        </w:rPr>
+        <w:t>where</w:t>
+      </w:r>
+      <w:r>
+        <w:rPr>
+          <w:sz w:val="28"/>
+          <w:szCs w:val="18"/>
+        </w:rPr>
+        <w:t xml:space="preserve"> %h is short hash commit and %an is author name</w:t>
+      </w:r>
+      <w:r>
+        <w:rPr>
+          <w:sz w:val="28"/>
+          <w:szCs w:val="18"/>
+        </w:rPr>
+        <w:t xml:space="preserve"> and these are known as placeholder</w:t>
+      </w:r>
+      <w:r>
+        <w:rPr>
+          <w:sz w:val="28"/>
+          <w:szCs w:val="18"/>
+        </w:rPr>
+        <w:t xml:space="preserve">. We can write any </w:t>
+      </w:r>
+      <w:r>
+        <w:rPr>
+          <w:sz w:val="28"/>
+          <w:szCs w:val="18"/>
+        </w:rPr>
+        <w:t>placeholders</w:t>
+      </w:r>
+      <w:r>
+        <w:rPr>
+          <w:sz w:val="28"/>
+          <w:szCs w:val="18"/>
+        </w:rPr>
+        <w:t xml:space="preserve"> in the string like %ae:</w:t>
+      </w:r>
+      <w:r>
+        <w:rPr>
+          <w:sz w:val="28"/>
+          <w:szCs w:val="18"/>
+        </w:rPr>
+        <w:t xml:space="preserve"> </w:t>
+      </w:r>
+      <w:r>
+        <w:rPr>
+          <w:sz w:val="28"/>
+          <w:szCs w:val="18"/>
+        </w:rPr>
+        <w:t>author email</w:t>
+      </w:r>
+      <w:r>
+        <w:rPr>
+          <w:sz w:val="28"/>
+          <w:szCs w:val="18"/>
+        </w:rPr>
+        <w:t xml:space="preserve"> etc. </w:t>
+      </w:r>
+      <w:r>
+        <w:rPr>
+          <w:i/>
+          <w:sz w:val="28"/>
+          <w:szCs w:val="18"/>
+        </w:rPr>
+        <w:t>T</w:t>
+      </w:r>
+      <w:r>
+        <w:rPr>
+          <w:i/>
+          <w:sz w:val="28"/>
+          <w:szCs w:val="18"/>
+        </w:rPr>
+        <w:t>here are many formats we can write but we can remember as they are obscurely used tedious to remember so we refer this git site</w:t>
+      </w:r>
+      <w:r>
+        <w:t xml:space="preserve"> </w:t>
+      </w:r>
+      <w:hyperlink r:id="rId8" w:history="1">
+        <w:r>
+          <w:rPr>
+            <w:rStyle w:val="Hyperlink"/>
+            <w:b/>
+            <w:sz w:val="28"/>
+            <w:szCs w:val="18"/>
+          </w:rPr>
+          <w:t>https://git-scm.com/docs/git-log</w:t>
+        </w:r>
+      </w:hyperlink>
+      <w:r>
+        <w:rPr>
+          <w:b/>
+          <w:color w:val="FF0000"/>
+          <w:sz w:val="28"/>
+          <w:szCs w:val="18"/>
+        </w:rPr>
+        <w:t xml:space="preserve">  </w:t>
+      </w:r>
+      <w:r>
+        <w:rPr>
+          <w:i/>
+          <w:sz w:val="28"/>
+          <w:szCs w:val="18"/>
+        </w:rPr>
+        <w:t>to see the commands as we needed</w:t>
+      </w:r>
+      <w:r>
+        <w:rPr>
+          <w:sz w:val="28"/>
+          <w:szCs w:val="18"/>
+        </w:rPr>
+        <w:t>.</w:t>
+      </w:r>
+    </w:p>
+    <w:p>
+      <w:pPr>
+        <w:autoSpaceDE w:val="0"/>
+        <w:autoSpaceDN w:val="0"/>
+        <w:adjustRightInd w:val="0"/>
+        <w:spacing w:after="0" w:line="240" w:lineRule="auto"/>
+        <w:ind w:left="1418" w:hanging="1418"/>
+        <w:jc w:val="left"/>
+        <w:rPr>
+          <w:sz w:val="28"/>
+          <w:szCs w:val="18"/>
+        </w:rPr>
+      </w:pPr>
+    </w:p>
+    <w:p>
+      <w:pPr>
+        <w:pStyle w:val="ListParagraph"/>
+        <w:numPr>
+          <w:ilvl w:val="1"/>
+          <w:numId w:val="2"/>
+        </w:numPr>
+        <w:autoSpaceDE w:val="0"/>
+        <w:autoSpaceDN w:val="0"/>
+        <w:adjustRightInd w:val="0"/>
+        <w:spacing w:after="0" w:line="240" w:lineRule="auto"/>
+        <w:jc w:val="left"/>
+        <w:rPr>
+          <w:sz w:val="28"/>
+          <w:szCs w:val="18"/>
+        </w:rPr>
+      </w:pPr>
+      <w:r>
+        <w:rPr>
+          <w:b/>
+          <w:sz w:val="28"/>
+          <w:szCs w:val="18"/>
+        </w:rPr>
+        <w:t>git lo</w:t>
+      </w:r>
+      <w:r>
+        <w:rPr>
+          <w:b/>
+          <w:sz w:val="28"/>
+          <w:szCs w:val="18"/>
+        </w:rPr>
+        <w:t>g –since=&lt;time&gt;:</w:t>
+      </w:r>
+      <w:r>
+        <w:rPr>
+          <w:sz w:val="28"/>
+          <w:szCs w:val="18"/>
+        </w:rPr>
+        <w:t>It will show all the commits done in specific time period like 2 days, 2 months, 2 weeks etc. to see the commits we have to write 2.days in place of time in command for  2 days and git will show all the commits happen in this time period.</w:t>
+      </w:r>
+    </w:p>
+    <w:p>
+      <w:pPr>
+        <w:pStyle w:val="ListParagraph"/>
+        <w:numPr>
+          <w:ilvl w:val="0"/>
+          <w:numId w:val="16"/>
+        </w:numPr>
+        <w:tabs>
+          <w:tab w:val="left" w:pos="567"/>
+        </w:tabs>
+        <w:autoSpaceDE w:val="0"/>
+        <w:autoSpaceDN w:val="0"/>
+        <w:adjustRightInd w:val="0"/>
+        <w:spacing w:after="0" w:line="240" w:lineRule="auto"/>
+        <w:ind w:left="567" w:hanging="283"/>
+        <w:jc w:val="left"/>
+        <w:rPr>
+          <w:sz w:val="28"/>
+          <w:szCs w:val="18"/>
+        </w:rPr>
+      </w:pPr>
+      <w:r>
+        <w:rPr>
+          <w:sz w:val="28"/>
+          <w:szCs w:val="18"/>
+        </w:rPr>
+        <w:t xml:space="preserve">All these are </w:t>
+      </w:r>
+      <w:r>
+        <w:rPr>
+          <w:sz w:val="28"/>
+          <w:szCs w:val="18"/>
+        </w:rPr>
+        <w:t>commands used</w:t>
+      </w:r>
+      <w:r>
+        <w:rPr>
+          <w:sz w:val="28"/>
+          <w:szCs w:val="18"/>
+        </w:rPr>
+        <w:t xml:space="preserve"> very rarely mostly in complex workflows </w:t>
+      </w:r>
+      <w:r>
+        <w:rPr>
+          <w:sz w:val="28"/>
+          <w:szCs w:val="18"/>
+        </w:rPr>
+        <w:t>normally</w:t>
+      </w:r>
+      <w:r>
+        <w:rPr>
+          <w:sz w:val="28"/>
+          <w:szCs w:val="18"/>
+        </w:rPr>
+        <w:t xml:space="preserve"> we work with </w:t>
+      </w:r>
+      <w:r>
+        <w:rPr>
+          <w:sz w:val="28"/>
+          <w:szCs w:val="18"/>
+        </w:rPr>
+        <w:t xml:space="preserve">these commands mostly </w:t>
+      </w:r>
+      <w:r>
+        <w:rPr>
+          <w:b/>
+          <w:sz w:val="28"/>
+        </w:rPr>
+        <w:t>git log, git log –p –n.</w:t>
+      </w:r>
+      <w:r>
+        <w:rPr>
+          <w:sz w:val="28"/>
+        </w:rPr>
+        <w:t xml:space="preserve"> If we have to work with these we can also refer the git site too.</w:t>
+      </w:r>
+    </w:p>
+    <w:p>
+      <w:pPr>
+        <w:tabs>
+          <w:tab w:val="left" w:pos="284"/>
+        </w:tabs>
+        <w:autoSpaceDE w:val="0"/>
+        <w:autoSpaceDN w:val="0"/>
+        <w:adjustRightInd w:val="0"/>
+        <w:spacing w:after="0" w:line="240" w:lineRule="auto"/>
+        <w:jc w:val="left"/>
+        <w:rPr>
+          <w:sz w:val="28"/>
+          <w:szCs w:val="18"/>
+        </w:rPr>
+      </w:pPr>
+    </w:p>
+    <w:p>
+      <w:pPr>
+        <w:pStyle w:val="ListParagraph"/>
+        <w:numPr>
+          <w:ilvl w:val="0"/>
+          <w:numId w:val="18"/>
+        </w:numPr>
+        <w:tabs>
+          <w:tab w:val="left" w:pos="284"/>
+        </w:tabs>
+        <w:autoSpaceDE w:val="0"/>
+        <w:autoSpaceDN w:val="0"/>
+        <w:adjustRightInd w:val="0"/>
+        <w:spacing w:after="0" w:line="240" w:lineRule="auto"/>
+        <w:ind w:left="567" w:hanging="567"/>
+        <w:jc w:val="left"/>
+        <w:rPr>
+          <w:sz w:val="28"/>
+          <w:szCs w:val="18"/>
+        </w:rPr>
+      </w:pPr>
+      <w:r>
+        <w:rPr>
+          <w:b/>
+          <w:sz w:val="28"/>
+          <w:szCs w:val="18"/>
+        </w:rPr>
+        <w:t xml:space="preserve">git </w:t>
+      </w:r>
+      <w:r>
+        <w:rPr>
+          <w:b/>
+          <w:sz w:val="28"/>
+          <w:szCs w:val="18"/>
+        </w:rPr>
+        <w:t xml:space="preserve">commit  --amend: </w:t>
+      </w:r>
+      <w:r>
+        <w:rPr>
+          <w:sz w:val="28"/>
+          <w:szCs w:val="18"/>
+        </w:rPr>
+        <w:t>The command is used to make changes to the most recent commit in your Git repository. It allows you to combine staged changes with the previous commit, effectively modifying the commit message or the content of the commit itself.</w:t>
+      </w:r>
+    </w:p>
+    <w:p>
+      <w:pPr>
+        <w:pStyle w:val="ListParagraph"/>
+        <w:numPr>
+          <w:ilvl w:val="0"/>
+          <w:numId w:val="19"/>
+        </w:numPr>
+        <w:tabs>
+          <w:tab w:val="left" w:pos="284"/>
+          <w:tab w:val="left" w:pos="567"/>
+        </w:tabs>
+        <w:autoSpaceDE w:val="0"/>
+        <w:autoSpaceDN w:val="0"/>
+        <w:adjustRightInd w:val="0"/>
+        <w:spacing w:after="0" w:line="240" w:lineRule="auto"/>
+        <w:ind w:left="567" w:hanging="425"/>
+        <w:jc w:val="both"/>
+        <w:rPr>
+          <w:b/>
+          <w:sz w:val="28"/>
+          <w:szCs w:val="18"/>
+        </w:rPr>
+      </w:pPr>
+      <w:r>
+        <w:rPr>
+          <w:sz w:val="28"/>
+          <w:szCs w:val="18"/>
+        </w:rPr>
+        <w:t xml:space="preserve">When we enter this command git </w:t>
+      </w:r>
+      <w:r>
+        <w:rPr>
+          <w:sz w:val="28"/>
+          <w:szCs w:val="18"/>
+        </w:rPr>
+        <w:t xml:space="preserve"> </w:t>
+      </w:r>
+      <w:r>
+        <w:rPr>
+          <w:sz w:val="28"/>
+          <w:szCs w:val="18"/>
+        </w:rPr>
+        <w:t xml:space="preserve">take us in the editor where we </w:t>
+      </w:r>
+      <w:r>
+        <w:rPr>
+          <w:sz w:val="28"/>
+          <w:szCs w:val="18"/>
+        </w:rPr>
+        <w:t xml:space="preserve">have to </w:t>
+      </w:r>
+      <w:r>
+        <w:rPr>
+          <w:sz w:val="28"/>
+          <w:szCs w:val="18"/>
+        </w:rPr>
+        <w:t>first press</w:t>
+      </w:r>
+      <w:r>
+        <w:rPr>
+          <w:b/>
+          <w:sz w:val="28"/>
+          <w:szCs w:val="18"/>
+        </w:rPr>
+        <w:t xml:space="preserve"> ‘I’ </w:t>
+      </w:r>
+      <w:r>
+        <w:rPr>
+          <w:sz w:val="28"/>
+          <w:szCs w:val="18"/>
+        </w:rPr>
+        <w:t xml:space="preserve">to insert message and then </w:t>
+      </w:r>
+      <w:r>
+        <w:rPr>
+          <w:sz w:val="28"/>
+          <w:szCs w:val="18"/>
+        </w:rPr>
+        <w:t>press</w:t>
+      </w:r>
+      <w:r>
+        <w:rPr>
+          <w:b/>
+          <w:sz w:val="28"/>
+          <w:szCs w:val="18"/>
+        </w:rPr>
+        <w:t xml:space="preserve"> ‘Esc’ </w:t>
+      </w:r>
+      <w:r>
+        <w:rPr>
+          <w:sz w:val="28"/>
+          <w:szCs w:val="18"/>
+        </w:rPr>
+        <w:t>and then press</w:t>
+      </w:r>
+      <w:r>
+        <w:rPr>
+          <w:b/>
+          <w:sz w:val="28"/>
+          <w:szCs w:val="18"/>
+        </w:rPr>
+        <w:t xml:space="preserve"> ‘shift+:’ </w:t>
+      </w:r>
+      <w:r>
+        <w:rPr>
+          <w:sz w:val="28"/>
+          <w:szCs w:val="18"/>
+        </w:rPr>
+        <w:t>to enter in</w:t>
+      </w:r>
+      <w:r>
+        <w:rPr>
+          <w:b/>
+          <w:sz w:val="28"/>
+          <w:szCs w:val="18"/>
+        </w:rPr>
+        <w:t xml:space="preserve"> </w:t>
+      </w:r>
+      <w:r>
+        <w:rPr>
+          <w:sz w:val="28"/>
+          <w:szCs w:val="18"/>
+        </w:rPr>
+        <w:t>command mode in editor and them press</w:t>
+      </w:r>
+      <w:r>
+        <w:rPr>
+          <w:b/>
+          <w:sz w:val="28"/>
+          <w:szCs w:val="18"/>
+        </w:rPr>
+        <w:t xml:space="preserve"> ‘wq’ </w:t>
+      </w:r>
+      <w:r>
+        <w:rPr>
+          <w:sz w:val="28"/>
+          <w:szCs w:val="18"/>
+        </w:rPr>
+        <w:t>to save the changes and exit the editor</w:t>
+      </w:r>
+      <w:r>
+        <w:rPr>
+          <w:b/>
+          <w:sz w:val="28"/>
+          <w:szCs w:val="18"/>
+        </w:rPr>
+        <w:t>.</w:t>
+      </w:r>
+    </w:p>
+    <w:p>
+      <w:pPr>
+        <w:pStyle w:val="ListParagraph"/>
+        <w:tabs>
+          <w:tab w:val="left" w:pos="284"/>
+          <w:tab w:val="left" w:pos="567"/>
+        </w:tabs>
+        <w:autoSpaceDE w:val="0"/>
+        <w:autoSpaceDN w:val="0"/>
+        <w:adjustRightInd w:val="0"/>
+        <w:spacing w:after="0" w:line="240" w:lineRule="auto"/>
+        <w:ind w:left="567"/>
+        <w:jc w:val="left"/>
+        <w:rPr>
+          <w:b/>
+          <w:sz w:val="28"/>
+        </w:rPr>
+      </w:pPr>
+      <w:r>
+        <w:rPr>
+          <w:sz w:val="28"/>
+          <w:szCs w:val="18"/>
+        </w:rPr>
+        <w:t>.</w:t>
+      </w:r>
     </w:p>
     <w:p>
       <w:pPr>
@@ -906,25 +2146,6 @@
         </w:rPr>
         <w:t>Auto completes the file name if same name doesn’t exist anywhere in directory.</w:t>
       </w:r>
-    </w:p>
-    <w:p>
-      <w:pPr>
-        <w:pStyle w:val="normal0"/>
-        <w:ind w:left="284"/>
-        <w:jc w:val="both"/>
-        <w:rPr>
-          <w:sz w:val="28"/>
-        </w:rPr>
-      </w:pPr>
-    </w:p>
-    <w:p>
-      <w:pPr>
-        <w:pStyle w:val="normal0"/>
-        <w:jc w:val="both"/>
-        <w:rPr>
-          <w:sz w:val="28"/>
-        </w:rPr>
-      </w:pPr>
     </w:p>
     <w:p>
       <w:pPr>
@@ -1393,14 +2614,8 @@
         <w:jc w:val="left"/>
         <w:rPr>
           <w:rStyle w:val="IntenseReference"/>
-          <w:b w:val="0"/>
-          <w:bCs w:val="0"/>
-          <w:smallCaps w:val="0"/>
-          <w:color w:val="auto"/>
-          <w:spacing w:val="0"/>
-          <w:sz w:val="32"/>
-          <w:szCs w:val="28"/>
-          <w:u w:val="none"/>
+          <w:color w:val="000000" w:themeColor="text1"/>
+          <w:sz w:val="40"/>
         </w:rPr>
       </w:pPr>
       <w:r>
@@ -1414,13 +2629,10 @@
     </w:p>
     <w:p>
       <w:pPr>
-        <w:pStyle w:val="normal0"/>
-        <w:jc w:val="both"/>
-        <w:rPr>
-          <w:b/>
-          <w:sz w:val="40"/>
-          <w:szCs w:val="30"/>
-          <w:u w:val="single"/>
+        <w:jc w:val="left"/>
+        <w:rPr>
+          <w:sz w:val="32"/>
+          <w:szCs w:val="28"/>
         </w:rPr>
       </w:pPr>
     </w:p>
@@ -1456,7 +2668,7 @@
                     </pic:cNvPicPr>
                   </pic:nvPicPr>
                   <pic:blipFill>
-                    <a:blip r:embed="rId8"/>
+                    <a:blip r:embed="rId9"/>
                     <a:srcRect/>
                     <a:stretch>
                       <a:fillRect/>
@@ -1569,7 +2781,6 @@
         <w:rPr>
           <w:sz w:val="32"/>
         </w:rPr>
-        <w:lastRenderedPageBreak/>
         <w:t>But if we add the modified file</w:t>
       </w:r>
       <w:r>
@@ -1636,7 +2847,7 @@
       </w:pPr>
     </w:p>
     <w:sectPr>
-      <w:headerReference w:type="default" r:id="rId9"/>
+      <w:headerReference w:type="default" r:id="rId10"/>
       <w:pgSz w:w="12240" w:h="15840"/>
       <w:pgMar w:top="821" w:right="720" w:bottom="720" w:left="720" w:header="0" w:footer="720" w:gutter="0"/>
       <w:pgNumType w:start="1"/>
@@ -1724,7 +2935,7 @@
             <w:rPr>
               <w:noProof/>
             </w:rPr>
-            <w:t>3</w:t>
+            <w:t>2</w:t>
           </w:r>
         </w:fldSimple>
       </w:p>
@@ -1761,7 +2972,7 @@
         <v:path o:extrusionok="f" gradientshapeok="t" o:connecttype="rect"/>
         <o:lock v:ext="edit" aspectratio="t"/>
       </v:shapetype>
-      <v:shape id="_x0000_i1030" type="#_x0000_t75" style="width:11.2pt;height:11.2pt" o:bullet="t">
+      <v:shape id="_x0000_i1079" type="#_x0000_t75" style="width:11.8pt;height:11.8pt" o:bullet="t">
         <v:imagedata r:id="rId1" o:title="mso50C0"/>
       </v:shape>
     </w:pict>
@@ -2559,6 +3770,119 @@
     </w:lvl>
   </w:abstractNum>
   <w:abstractNum w:abstractNumId="7">
+    <w:nsid w:val="2AA0071B"/>
+    <w:multiLevelType w:val="hybridMultilevel"/>
+    <w:tmpl w:val="70025918"/>
+    <w:lvl w:ilvl="0" w:tplc="04090001">
+      <w:start w:val="1"/>
+      <w:numFmt w:val="bullet"/>
+      <w:lvlText w:val=""/>
+      <w:lvlJc w:val="left"/>
+      <w:pPr>
+        <w:ind w:left="862" w:hanging="360"/>
+      </w:pPr>
+      <w:rPr>
+        <w:rFonts w:ascii="Symbol" w:hAnsi="Symbol" w:hint="default"/>
+      </w:rPr>
+    </w:lvl>
+    <w:lvl w:ilvl="1" w:tplc="04090003" w:tentative="1">
+      <w:start w:val="1"/>
+      <w:numFmt w:val="bullet"/>
+      <w:lvlText w:val="o"/>
+      <w:lvlJc w:val="left"/>
+      <w:pPr>
+        <w:ind w:left="1582" w:hanging="360"/>
+      </w:pPr>
+      <w:rPr>
+        <w:rFonts w:ascii="Courier New" w:hAnsi="Courier New" w:cs="Courier New" w:hint="default"/>
+      </w:rPr>
+    </w:lvl>
+    <w:lvl w:ilvl="2" w:tplc="04090005" w:tentative="1">
+      <w:start w:val="1"/>
+      <w:numFmt w:val="bullet"/>
+      <w:lvlText w:val=""/>
+      <w:lvlJc w:val="left"/>
+      <w:pPr>
+        <w:ind w:left="2302" w:hanging="360"/>
+      </w:pPr>
+      <w:rPr>
+        <w:rFonts w:ascii="Wingdings" w:hAnsi="Wingdings" w:hint="default"/>
+      </w:rPr>
+    </w:lvl>
+    <w:lvl w:ilvl="3" w:tplc="04090001" w:tentative="1">
+      <w:start w:val="1"/>
+      <w:numFmt w:val="bullet"/>
+      <w:lvlText w:val=""/>
+      <w:lvlJc w:val="left"/>
+      <w:pPr>
+        <w:ind w:left="3022" w:hanging="360"/>
+      </w:pPr>
+      <w:rPr>
+        <w:rFonts w:ascii="Symbol" w:hAnsi="Symbol" w:hint="default"/>
+      </w:rPr>
+    </w:lvl>
+    <w:lvl w:ilvl="4" w:tplc="04090003" w:tentative="1">
+      <w:start w:val="1"/>
+      <w:numFmt w:val="bullet"/>
+      <w:lvlText w:val="o"/>
+      <w:lvlJc w:val="left"/>
+      <w:pPr>
+        <w:ind w:left="3742" w:hanging="360"/>
+      </w:pPr>
+      <w:rPr>
+        <w:rFonts w:ascii="Courier New" w:hAnsi="Courier New" w:cs="Courier New" w:hint="default"/>
+      </w:rPr>
+    </w:lvl>
+    <w:lvl w:ilvl="5" w:tplc="04090005" w:tentative="1">
+      <w:start w:val="1"/>
+      <w:numFmt w:val="bullet"/>
+      <w:lvlText w:val=""/>
+      <w:lvlJc w:val="left"/>
+      <w:pPr>
+        <w:ind w:left="4462" w:hanging="360"/>
+      </w:pPr>
+      <w:rPr>
+        <w:rFonts w:ascii="Wingdings" w:hAnsi="Wingdings" w:hint="default"/>
+      </w:rPr>
+    </w:lvl>
+    <w:lvl w:ilvl="6" w:tplc="04090001" w:tentative="1">
+      <w:start w:val="1"/>
+      <w:numFmt w:val="bullet"/>
+      <w:lvlText w:val=""/>
+      <w:lvlJc w:val="left"/>
+      <w:pPr>
+        <w:ind w:left="5182" w:hanging="360"/>
+      </w:pPr>
+      <w:rPr>
+        <w:rFonts w:ascii="Symbol" w:hAnsi="Symbol" w:hint="default"/>
+      </w:rPr>
+    </w:lvl>
+    <w:lvl w:ilvl="7" w:tplc="04090003" w:tentative="1">
+      <w:start w:val="1"/>
+      <w:numFmt w:val="bullet"/>
+      <w:lvlText w:val="o"/>
+      <w:lvlJc w:val="left"/>
+      <w:pPr>
+        <w:ind w:left="5902" w:hanging="360"/>
+      </w:pPr>
+      <w:rPr>
+        <w:rFonts w:ascii="Courier New" w:hAnsi="Courier New" w:cs="Courier New" w:hint="default"/>
+      </w:rPr>
+    </w:lvl>
+    <w:lvl w:ilvl="8" w:tplc="04090005" w:tentative="1">
+      <w:start w:val="1"/>
+      <w:numFmt w:val="bullet"/>
+      <w:lvlText w:val=""/>
+      <w:lvlJc w:val="left"/>
+      <w:pPr>
+        <w:ind w:left="6622" w:hanging="360"/>
+      </w:pPr>
+      <w:rPr>
+        <w:rFonts w:ascii="Wingdings" w:hAnsi="Wingdings" w:hint="default"/>
+      </w:rPr>
+    </w:lvl>
+  </w:abstractNum>
+  <w:abstractNum w:abstractNumId="8">
     <w:nsid w:val="2EDC5F96"/>
     <w:multiLevelType w:val="hybridMultilevel"/>
     <w:tmpl w:val="86FCD904"/>
@@ -2671,7 +3995,7 @@
       </w:rPr>
     </w:lvl>
   </w:abstractNum>
-  <w:abstractNum w:abstractNumId="8">
+  <w:abstractNum w:abstractNumId="9">
     <w:nsid w:val="3B0850B0"/>
     <w:multiLevelType w:val="hybridMultilevel"/>
     <w:tmpl w:val="7D582812"/>
@@ -2784,7 +4108,7 @@
       </w:rPr>
     </w:lvl>
   </w:abstractNum>
-  <w:abstractNum w:abstractNumId="9">
+  <w:abstractNum w:abstractNumId="10">
     <w:nsid w:val="3B463E79"/>
     <w:multiLevelType w:val="hybridMultilevel"/>
     <w:tmpl w:val="EE9A38CA"/>
@@ -2898,7 +4222,233 @@
       </w:rPr>
     </w:lvl>
   </w:abstractNum>
-  <w:abstractNum w:abstractNumId="10">
+  <w:abstractNum w:abstractNumId="11">
+    <w:nsid w:val="3DE7174E"/>
+    <w:multiLevelType w:val="hybridMultilevel"/>
+    <w:tmpl w:val="5E98622E"/>
+    <w:lvl w:ilvl="0" w:tplc="04090009">
+      <w:start w:val="1"/>
+      <w:numFmt w:val="bullet"/>
+      <w:lvlText w:val=""/>
+      <w:lvlJc w:val="left"/>
+      <w:pPr>
+        <w:ind w:left="2160" w:hanging="360"/>
+      </w:pPr>
+      <w:rPr>
+        <w:rFonts w:ascii="Wingdings" w:hAnsi="Wingdings" w:hint="default"/>
+      </w:rPr>
+    </w:lvl>
+    <w:lvl w:ilvl="1" w:tplc="04090003" w:tentative="1">
+      <w:start w:val="1"/>
+      <w:numFmt w:val="bullet"/>
+      <w:lvlText w:val="o"/>
+      <w:lvlJc w:val="left"/>
+      <w:pPr>
+        <w:ind w:left="2880" w:hanging="360"/>
+      </w:pPr>
+      <w:rPr>
+        <w:rFonts w:ascii="Courier New" w:hAnsi="Courier New" w:cs="Courier New" w:hint="default"/>
+      </w:rPr>
+    </w:lvl>
+    <w:lvl w:ilvl="2" w:tplc="04090005" w:tentative="1">
+      <w:start w:val="1"/>
+      <w:numFmt w:val="bullet"/>
+      <w:lvlText w:val=""/>
+      <w:lvlJc w:val="left"/>
+      <w:pPr>
+        <w:ind w:left="3600" w:hanging="360"/>
+      </w:pPr>
+      <w:rPr>
+        <w:rFonts w:ascii="Wingdings" w:hAnsi="Wingdings" w:hint="default"/>
+      </w:rPr>
+    </w:lvl>
+    <w:lvl w:ilvl="3" w:tplc="04090001" w:tentative="1">
+      <w:start w:val="1"/>
+      <w:numFmt w:val="bullet"/>
+      <w:lvlText w:val=""/>
+      <w:lvlJc w:val="left"/>
+      <w:pPr>
+        <w:ind w:left="4320" w:hanging="360"/>
+      </w:pPr>
+      <w:rPr>
+        <w:rFonts w:ascii="Symbol" w:hAnsi="Symbol" w:hint="default"/>
+      </w:rPr>
+    </w:lvl>
+    <w:lvl w:ilvl="4" w:tplc="04090003" w:tentative="1">
+      <w:start w:val="1"/>
+      <w:numFmt w:val="bullet"/>
+      <w:lvlText w:val="o"/>
+      <w:lvlJc w:val="left"/>
+      <w:pPr>
+        <w:ind w:left="5040" w:hanging="360"/>
+      </w:pPr>
+      <w:rPr>
+        <w:rFonts w:ascii="Courier New" w:hAnsi="Courier New" w:cs="Courier New" w:hint="default"/>
+      </w:rPr>
+    </w:lvl>
+    <w:lvl w:ilvl="5" w:tplc="04090005" w:tentative="1">
+      <w:start w:val="1"/>
+      <w:numFmt w:val="bullet"/>
+      <w:lvlText w:val=""/>
+      <w:lvlJc w:val="left"/>
+      <w:pPr>
+        <w:ind w:left="5760" w:hanging="360"/>
+      </w:pPr>
+      <w:rPr>
+        <w:rFonts w:ascii="Wingdings" w:hAnsi="Wingdings" w:hint="default"/>
+      </w:rPr>
+    </w:lvl>
+    <w:lvl w:ilvl="6" w:tplc="04090001" w:tentative="1">
+      <w:start w:val="1"/>
+      <w:numFmt w:val="bullet"/>
+      <w:lvlText w:val=""/>
+      <w:lvlJc w:val="left"/>
+      <w:pPr>
+        <w:ind w:left="6480" w:hanging="360"/>
+      </w:pPr>
+      <w:rPr>
+        <w:rFonts w:ascii="Symbol" w:hAnsi="Symbol" w:hint="default"/>
+      </w:rPr>
+    </w:lvl>
+    <w:lvl w:ilvl="7" w:tplc="04090003" w:tentative="1">
+      <w:start w:val="1"/>
+      <w:numFmt w:val="bullet"/>
+      <w:lvlText w:val="o"/>
+      <w:lvlJc w:val="left"/>
+      <w:pPr>
+        <w:ind w:left="7200" w:hanging="360"/>
+      </w:pPr>
+      <w:rPr>
+        <w:rFonts w:ascii="Courier New" w:hAnsi="Courier New" w:cs="Courier New" w:hint="default"/>
+      </w:rPr>
+    </w:lvl>
+    <w:lvl w:ilvl="8" w:tplc="04090005" w:tentative="1">
+      <w:start w:val="1"/>
+      <w:numFmt w:val="bullet"/>
+      <w:lvlText w:val=""/>
+      <w:lvlJc w:val="left"/>
+      <w:pPr>
+        <w:ind w:left="7920" w:hanging="360"/>
+      </w:pPr>
+      <w:rPr>
+        <w:rFonts w:ascii="Wingdings" w:hAnsi="Wingdings" w:hint="default"/>
+      </w:rPr>
+    </w:lvl>
+  </w:abstractNum>
+  <w:abstractNum w:abstractNumId="12">
+    <w:nsid w:val="434A3F00"/>
+    <w:multiLevelType w:val="hybridMultilevel"/>
+    <w:tmpl w:val="448C3982"/>
+    <w:lvl w:ilvl="0" w:tplc="04090001">
+      <w:start w:val="1"/>
+      <w:numFmt w:val="bullet"/>
+      <w:lvlText w:val=""/>
+      <w:lvlJc w:val="left"/>
+      <w:pPr>
+        <w:ind w:left="644" w:hanging="360"/>
+      </w:pPr>
+      <w:rPr>
+        <w:rFonts w:ascii="Symbol" w:hAnsi="Symbol" w:hint="default"/>
+      </w:rPr>
+    </w:lvl>
+    <w:lvl w:ilvl="1" w:tplc="04090003" w:tentative="1">
+      <w:start w:val="1"/>
+      <w:numFmt w:val="bullet"/>
+      <w:lvlText w:val="o"/>
+      <w:lvlJc w:val="left"/>
+      <w:pPr>
+        <w:ind w:left="1364" w:hanging="360"/>
+      </w:pPr>
+      <w:rPr>
+        <w:rFonts w:ascii="Courier New" w:hAnsi="Courier New" w:cs="Courier New" w:hint="default"/>
+      </w:rPr>
+    </w:lvl>
+    <w:lvl w:ilvl="2" w:tplc="04090005" w:tentative="1">
+      <w:start w:val="1"/>
+      <w:numFmt w:val="bullet"/>
+      <w:lvlText w:val=""/>
+      <w:lvlJc w:val="left"/>
+      <w:pPr>
+        <w:ind w:left="2084" w:hanging="360"/>
+      </w:pPr>
+      <w:rPr>
+        <w:rFonts w:ascii="Wingdings" w:hAnsi="Wingdings" w:hint="default"/>
+      </w:rPr>
+    </w:lvl>
+    <w:lvl w:ilvl="3" w:tplc="04090001" w:tentative="1">
+      <w:start w:val="1"/>
+      <w:numFmt w:val="bullet"/>
+      <w:lvlText w:val=""/>
+      <w:lvlJc w:val="left"/>
+      <w:pPr>
+        <w:ind w:left="2804" w:hanging="360"/>
+      </w:pPr>
+      <w:rPr>
+        <w:rFonts w:ascii="Symbol" w:hAnsi="Symbol" w:hint="default"/>
+      </w:rPr>
+    </w:lvl>
+    <w:lvl w:ilvl="4" w:tplc="04090003" w:tentative="1">
+      <w:start w:val="1"/>
+      <w:numFmt w:val="bullet"/>
+      <w:lvlText w:val="o"/>
+      <w:lvlJc w:val="left"/>
+      <w:pPr>
+        <w:ind w:left="3524" w:hanging="360"/>
+      </w:pPr>
+      <w:rPr>
+        <w:rFonts w:ascii="Courier New" w:hAnsi="Courier New" w:cs="Courier New" w:hint="default"/>
+      </w:rPr>
+    </w:lvl>
+    <w:lvl w:ilvl="5" w:tplc="04090005" w:tentative="1">
+      <w:start w:val="1"/>
+      <w:numFmt w:val="bullet"/>
+      <w:lvlText w:val=""/>
+      <w:lvlJc w:val="left"/>
+      <w:pPr>
+        <w:ind w:left="4244" w:hanging="360"/>
+      </w:pPr>
+      <w:rPr>
+        <w:rFonts w:ascii="Wingdings" w:hAnsi="Wingdings" w:hint="default"/>
+      </w:rPr>
+    </w:lvl>
+    <w:lvl w:ilvl="6" w:tplc="04090001" w:tentative="1">
+      <w:start w:val="1"/>
+      <w:numFmt w:val="bullet"/>
+      <w:lvlText w:val=""/>
+      <w:lvlJc w:val="left"/>
+      <w:pPr>
+        <w:ind w:left="4964" w:hanging="360"/>
+      </w:pPr>
+      <w:rPr>
+        <w:rFonts w:ascii="Symbol" w:hAnsi="Symbol" w:hint="default"/>
+      </w:rPr>
+    </w:lvl>
+    <w:lvl w:ilvl="7" w:tplc="04090003" w:tentative="1">
+      <w:start w:val="1"/>
+      <w:numFmt w:val="bullet"/>
+      <w:lvlText w:val="o"/>
+      <w:lvlJc w:val="left"/>
+      <w:pPr>
+        <w:ind w:left="5684" w:hanging="360"/>
+      </w:pPr>
+      <w:rPr>
+        <w:rFonts w:ascii="Courier New" w:hAnsi="Courier New" w:cs="Courier New" w:hint="default"/>
+      </w:rPr>
+    </w:lvl>
+    <w:lvl w:ilvl="8" w:tplc="04090005" w:tentative="1">
+      <w:start w:val="1"/>
+      <w:numFmt w:val="bullet"/>
+      <w:lvlText w:val=""/>
+      <w:lvlJc w:val="left"/>
+      <w:pPr>
+        <w:ind w:left="6404" w:hanging="360"/>
+      </w:pPr>
+      <w:rPr>
+        <w:rFonts w:ascii="Wingdings" w:hAnsi="Wingdings" w:hint="default"/>
+      </w:rPr>
+    </w:lvl>
+  </w:abstractNum>
+  <w:abstractNum w:abstractNumId="13">
     <w:nsid w:val="4C801084"/>
     <w:multiLevelType w:val="multilevel"/>
     <w:tmpl w:val="97807F48"/>
@@ -2984,7 +4534,7 @@
       </w:pPr>
     </w:lvl>
   </w:abstractNum>
-  <w:abstractNum w:abstractNumId="11">
+  <w:abstractNum w:abstractNumId="14">
     <w:nsid w:val="53581590"/>
     <w:multiLevelType w:val="multilevel"/>
     <w:tmpl w:val="F0E64200"/>
@@ -3070,7 +4620,120 @@
       </w:pPr>
     </w:lvl>
   </w:abstractNum>
-  <w:abstractNum w:abstractNumId="12">
+  <w:abstractNum w:abstractNumId="15">
+    <w:nsid w:val="59F314B0"/>
+    <w:multiLevelType w:val="hybridMultilevel"/>
+    <w:tmpl w:val="D0CCCBA4"/>
+    <w:lvl w:ilvl="0" w:tplc="B7DE365C">
+      <w:start w:val="1"/>
+      <w:numFmt w:val="bullet"/>
+      <w:lvlText w:val=""/>
+      <w:lvlJc w:val="left"/>
+      <w:pPr>
+        <w:ind w:left="1364" w:hanging="360"/>
+      </w:pPr>
+      <w:rPr>
+        <w:rFonts w:ascii="Symbol" w:hAnsi="Symbol" w:hint="default"/>
+      </w:rPr>
+    </w:lvl>
+    <w:lvl w:ilvl="1" w:tplc="04090003" w:tentative="1">
+      <w:start w:val="1"/>
+      <w:numFmt w:val="bullet"/>
+      <w:lvlText w:val="o"/>
+      <w:lvlJc w:val="left"/>
+      <w:pPr>
+        <w:ind w:left="2084" w:hanging="360"/>
+      </w:pPr>
+      <w:rPr>
+        <w:rFonts w:ascii="Courier New" w:hAnsi="Courier New" w:cs="Courier New" w:hint="default"/>
+      </w:rPr>
+    </w:lvl>
+    <w:lvl w:ilvl="2" w:tplc="04090005" w:tentative="1">
+      <w:start w:val="1"/>
+      <w:numFmt w:val="bullet"/>
+      <w:lvlText w:val=""/>
+      <w:lvlJc w:val="left"/>
+      <w:pPr>
+        <w:ind w:left="2804" w:hanging="360"/>
+      </w:pPr>
+      <w:rPr>
+        <w:rFonts w:ascii="Wingdings" w:hAnsi="Wingdings" w:hint="default"/>
+      </w:rPr>
+    </w:lvl>
+    <w:lvl w:ilvl="3" w:tplc="04090001" w:tentative="1">
+      <w:start w:val="1"/>
+      <w:numFmt w:val="bullet"/>
+      <w:lvlText w:val=""/>
+      <w:lvlJc w:val="left"/>
+      <w:pPr>
+        <w:ind w:left="3524" w:hanging="360"/>
+      </w:pPr>
+      <w:rPr>
+        <w:rFonts w:ascii="Symbol" w:hAnsi="Symbol" w:hint="default"/>
+      </w:rPr>
+    </w:lvl>
+    <w:lvl w:ilvl="4" w:tplc="04090003" w:tentative="1">
+      <w:start w:val="1"/>
+      <w:numFmt w:val="bullet"/>
+      <w:lvlText w:val="o"/>
+      <w:lvlJc w:val="left"/>
+      <w:pPr>
+        <w:ind w:left="4244" w:hanging="360"/>
+      </w:pPr>
+      <w:rPr>
+        <w:rFonts w:ascii="Courier New" w:hAnsi="Courier New" w:cs="Courier New" w:hint="default"/>
+      </w:rPr>
+    </w:lvl>
+    <w:lvl w:ilvl="5" w:tplc="04090005" w:tentative="1">
+      <w:start w:val="1"/>
+      <w:numFmt w:val="bullet"/>
+      <w:lvlText w:val=""/>
+      <w:lvlJc w:val="left"/>
+      <w:pPr>
+        <w:ind w:left="4964" w:hanging="360"/>
+      </w:pPr>
+      <w:rPr>
+        <w:rFonts w:ascii="Wingdings" w:hAnsi="Wingdings" w:hint="default"/>
+      </w:rPr>
+    </w:lvl>
+    <w:lvl w:ilvl="6" w:tplc="04090001" w:tentative="1">
+      <w:start w:val="1"/>
+      <w:numFmt w:val="bullet"/>
+      <w:lvlText w:val=""/>
+      <w:lvlJc w:val="left"/>
+      <w:pPr>
+        <w:ind w:left="5684" w:hanging="360"/>
+      </w:pPr>
+      <w:rPr>
+        <w:rFonts w:ascii="Symbol" w:hAnsi="Symbol" w:hint="default"/>
+      </w:rPr>
+    </w:lvl>
+    <w:lvl w:ilvl="7" w:tplc="04090003" w:tentative="1">
+      <w:start w:val="1"/>
+      <w:numFmt w:val="bullet"/>
+      <w:lvlText w:val="o"/>
+      <w:lvlJc w:val="left"/>
+      <w:pPr>
+        <w:ind w:left="6404" w:hanging="360"/>
+      </w:pPr>
+      <w:rPr>
+        <w:rFonts w:ascii="Courier New" w:hAnsi="Courier New" w:cs="Courier New" w:hint="default"/>
+      </w:rPr>
+    </w:lvl>
+    <w:lvl w:ilvl="8" w:tplc="04090005" w:tentative="1">
+      <w:start w:val="1"/>
+      <w:numFmt w:val="bullet"/>
+      <w:lvlText w:val=""/>
+      <w:lvlJc w:val="left"/>
+      <w:pPr>
+        <w:ind w:left="7124" w:hanging="360"/>
+      </w:pPr>
+      <w:rPr>
+        <w:rFonts w:ascii="Wingdings" w:hAnsi="Wingdings" w:hint="default"/>
+      </w:rPr>
+    </w:lvl>
+  </w:abstractNum>
+  <w:abstractNum w:abstractNumId="16">
     <w:nsid w:val="5DF53CD6"/>
     <w:multiLevelType w:val="multilevel"/>
     <w:tmpl w:val="04090023"/>
@@ -3166,7 +4829,7 @@
       </w:pPr>
     </w:lvl>
   </w:abstractNum>
-  <w:abstractNum w:abstractNumId="13">
+  <w:abstractNum w:abstractNumId="17">
     <w:nsid w:val="7A3100DC"/>
     <w:multiLevelType w:val="hybridMultilevel"/>
     <w:tmpl w:val="4574BF74"/>
@@ -3279,7 +4942,7 @@
       </w:rPr>
     </w:lvl>
   </w:abstractNum>
-  <w:abstractNum w:abstractNumId="14">
+  <w:abstractNum w:abstractNumId="18">
     <w:nsid w:val="7D1C7834"/>
     <w:multiLevelType w:val="hybridMultilevel"/>
     <w:tmpl w:val="86700990"/>
@@ -3399,25 +5062,25 @@
     <w:abstractNumId w:val="5"/>
   </w:num>
   <w:num w:numId="3">
-    <w:abstractNumId w:val="11"/>
+    <w:abstractNumId w:val="14"/>
   </w:num>
   <w:num w:numId="4">
-    <w:abstractNumId w:val="10"/>
+    <w:abstractNumId w:val="13"/>
   </w:num>
   <w:num w:numId="5">
-    <w:abstractNumId w:val="12"/>
+    <w:abstractNumId w:val="16"/>
   </w:num>
   <w:num w:numId="6">
     <w:abstractNumId w:val="3"/>
   </w:num>
   <w:num w:numId="7">
-    <w:abstractNumId w:val="8"/>
+    <w:abstractNumId w:val="9"/>
   </w:num>
   <w:num w:numId="8">
     <w:abstractNumId w:val="4"/>
   </w:num>
   <w:num w:numId="9">
-    <w:abstractNumId w:val="13"/>
+    <w:abstractNumId w:val="17"/>
   </w:num>
   <w:num w:numId="10">
     <w:abstractNumId w:val="1"/>
@@ -3426,16 +5089,28 @@
     <w:abstractNumId w:val="2"/>
   </w:num>
   <w:num w:numId="12">
-    <w:abstractNumId w:val="7"/>
+    <w:abstractNumId w:val="8"/>
   </w:num>
   <w:num w:numId="13">
-    <w:abstractNumId w:val="14"/>
+    <w:abstractNumId w:val="18"/>
   </w:num>
   <w:num w:numId="14">
-    <w:abstractNumId w:val="9"/>
+    <w:abstractNumId w:val="10"/>
   </w:num>
   <w:num w:numId="15">
     <w:abstractNumId w:val="0"/>
+  </w:num>
+  <w:num w:numId="16">
+    <w:abstractNumId w:val="11"/>
+  </w:num>
+  <w:num w:numId="17">
+    <w:abstractNumId w:val="7"/>
+  </w:num>
+  <w:num w:numId="18">
+    <w:abstractNumId w:val="12"/>
+  </w:num>
+  <w:num w:numId="19">
+    <w:abstractNumId w:val="15"/>
   </w:num>
 </w:numbering>
 </file>
@@ -4389,7 +6064,7 @@
 </file>
 
 <file path=customXml/itemProps1.xml><?xml version="1.0" encoding="utf-8"?>
-<ds:datastoreItem xmlns:ds="http://schemas.openxmlformats.org/officeDocument/2006/customXml" ds:itemID="{AD301A5E-C90D-49A9-93DE-C99FD109F37B}">
+<ds:datastoreItem xmlns:ds="http://schemas.openxmlformats.org/officeDocument/2006/customXml" ds:itemID="{B64DF65D-4FF0-4F17-B1A3-C428F8D86D5B}">
   <ds:schemaRefs>
     <ds:schemaRef ds:uri="http://schemas.openxmlformats.org/officeDocument/2006/bibliography"/>
   </ds:schemaRefs>

</xml_diff>

<commit_message>
unstaging and restore command addedand some improvement made in text
</commit_message>
<xml_diff>
--- a/command.docx
+++ b/command.docx
@@ -346,57 +346,98 @@
         <w:ind w:left="284" w:hanging="284"/>
         <w:jc w:val="both"/>
         <w:rPr>
-          <w:sz w:val="28"/>
-        </w:rPr>
-      </w:pPr>
-      <w:r>
-        <w:rPr>
-          <w:b/>
-          <w:sz w:val="28"/>
-        </w:rPr>
-        <w:t>git diff:</w:t>
-      </w:r>
-      <w:r>
-        <w:rPr>
-          <w:sz w:val="28"/>
-        </w:rPr>
-        <w:t xml:space="preserve"> It will </w:t>
-      </w:r>
-      <w:r>
-        <w:rPr>
-          <w:sz w:val="28"/>
-        </w:rPr>
-        <w:t>compare</w:t>
-      </w:r>
-      <w:r>
-        <w:rPr>
-          <w:sz w:val="28"/>
-        </w:rPr>
-        <w:t xml:space="preserve"> the </w:t>
-      </w:r>
-      <w:r>
-        <w:rPr>
-          <w:sz w:val="28"/>
-        </w:rPr>
-        <w:t xml:space="preserve">current </w:t>
-      </w:r>
-      <w:r>
-        <w:rPr>
-          <w:sz w:val="28"/>
-        </w:rPr>
-        <w:t>working directory to</w:t>
-      </w:r>
-      <w:r>
-        <w:rPr>
-          <w:sz w:val="28"/>
-        </w:rPr>
-        <w:t xml:space="preserve"> the current</w:t>
-      </w:r>
-      <w:r>
-        <w:rPr>
-          <w:sz w:val="28"/>
-        </w:rPr>
-        <w:t xml:space="preserve"> staging area.</w:t>
+          <w:b/>
+          <w:sz w:val="28"/>
+          <w:szCs w:val="28"/>
+        </w:rPr>
+      </w:pPr>
+      <w:r>
+        <w:rPr>
+          <w:b/>
+          <w:sz w:val="28"/>
+          <w:szCs w:val="28"/>
+        </w:rPr>
+        <w:t xml:space="preserve">git checkout -- </w:t>
+      </w:r>
+      <w:r>
+        <w:rPr>
+          <w:b/>
+          <w:sz w:val="28"/>
+          <w:szCs w:val="28"/>
+        </w:rPr>
+        <w:t>&lt;file name &gt;</w:t>
+      </w:r>
+      <w:r>
+        <w:rPr>
+          <w:b/>
+          <w:sz w:val="28"/>
+          <w:szCs w:val="28"/>
+        </w:rPr>
+        <w:t>:</w:t>
+      </w:r>
+      <w:r>
+        <w:rPr>
+          <w:b/>
+          <w:sz w:val="28"/>
+          <w:szCs w:val="28"/>
+        </w:rPr>
+        <w:t xml:space="preserve"> </w:t>
+      </w:r>
+      <w:r>
+        <w:rPr>
+          <w:sz w:val="28"/>
+          <w:szCs w:val="28"/>
+        </w:rPr>
+        <w:t>T</w:t>
+      </w:r>
+      <w:r>
+        <w:rPr>
+          <w:sz w:val="28"/>
+          <w:szCs w:val="28"/>
+        </w:rPr>
+        <w:t xml:space="preserve">his command is used to revert back the changes </w:t>
+      </w:r>
+      <w:r>
+        <w:rPr>
+          <w:sz w:val="28"/>
+          <w:szCs w:val="28"/>
+        </w:rPr>
+        <w:t xml:space="preserve">made </w:t>
+      </w:r>
+      <w:r>
+        <w:rPr>
+          <w:sz w:val="28"/>
+          <w:szCs w:val="28"/>
+        </w:rPr>
+        <w:t>in a tracked file to</w:t>
+      </w:r>
+      <w:r>
+        <w:rPr>
+          <w:sz w:val="28"/>
+          <w:szCs w:val="28"/>
+        </w:rPr>
+        <w:t xml:space="preserve"> the</w:t>
+      </w:r>
+      <w:r>
+        <w:rPr>
+          <w:sz w:val="28"/>
+          <w:szCs w:val="28"/>
+        </w:rPr>
+        <w:t xml:space="preserve"> </w:t>
+      </w:r>
+      <w:r>
+        <w:rPr>
+          <w:sz w:val="28"/>
+          <w:szCs w:val="18"/>
+        </w:rPr>
+        <w:t>most recent commit</w:t>
+      </w:r>
+      <w:r>
+        <w:rPr>
+          <w:sz w:val="28"/>
+          <w:szCs w:val="18"/>
+        </w:rPr>
+        <w:t>. Already staged file can’t be revert back to most recent commit ; it also act like a safety feature for scenarios like in which we accidently revert back a file.</w:t>
       </w:r>
     </w:p>
     <w:p>
@@ -409,42 +450,48 @@
         <w:ind w:left="284" w:hanging="284"/>
         <w:jc w:val="both"/>
         <w:rPr>
-          <w:sz w:val="28"/>
-        </w:rPr>
-      </w:pPr>
-      <w:r>
-        <w:rPr>
-          <w:b/>
-          <w:sz w:val="28"/>
-        </w:rPr>
-        <w:t xml:space="preserve">git diff </w:t>
-      </w:r>
-      <w:r>
-        <w:rPr>
-          <w:b/>
-          <w:sz w:val="28"/>
-        </w:rPr>
-        <w:t>--</w:t>
-      </w:r>
-      <w:r>
-        <w:rPr>
-          <w:b/>
-          <w:sz w:val="28"/>
-        </w:rPr>
-        <w:t>staged:</w:t>
-      </w:r>
-      <w:r>
-        <w:rPr>
-          <w:b/>
-          <w:sz w:val="28"/>
+          <w:b/>
+          <w:sz w:val="28"/>
+          <w:szCs w:val="28"/>
+        </w:rPr>
+      </w:pPr>
+      <w:r>
+        <w:rPr>
+          <w:sz w:val="28"/>
+          <w:szCs w:val="18"/>
         </w:rPr>
         <w:t xml:space="preserve"> </w:t>
       </w:r>
       <w:r>
         <w:rPr>
-          <w:sz w:val="28"/>
-        </w:rPr>
-        <w:t>It will compare the previous commit to the current staging area.</w:t>
+          <w:b/>
+          <w:sz w:val="28"/>
+          <w:szCs w:val="28"/>
+        </w:rPr>
+        <w:t>git checkout -f</w:t>
+      </w:r>
+      <w:r>
+        <w:rPr>
+          <w:b/>
+          <w:sz w:val="28"/>
+          <w:szCs w:val="28"/>
+        </w:rPr>
+        <w:t>:</w:t>
+      </w:r>
+      <w:r>
+        <w:rPr>
+          <w:b/>
+          <w:sz w:val="28"/>
+          <w:szCs w:val="28"/>
+        </w:rPr>
+        <w:t xml:space="preserve"> </w:t>
+      </w:r>
+      <w:r>
+        <w:rPr>
+          <w:sz w:val="28"/>
+          <w:szCs w:val="28"/>
+        </w:rPr>
+        <w:t>This is used to revert back the whole working directory back to most recent commit of the working directory.</w:t>
       </w:r>
     </w:p>
     <w:p>
@@ -457,21 +504,25 @@
         <w:ind w:left="284" w:hanging="284"/>
         <w:jc w:val="both"/>
         <w:rPr>
-          <w:sz w:val="28"/>
-        </w:rPr>
-      </w:pPr>
-      <w:r>
-        <w:rPr>
-          <w:b/>
-          <w:sz w:val="28"/>
-        </w:rPr>
-        <w:t>Rm -rf .git:</w:t>
-      </w:r>
-      <w:r>
-        <w:rPr>
-          <w:sz w:val="28"/>
-        </w:rPr>
-        <w:t xml:space="preserve"> to remove the directory from git.</w:t>
+          <w:b/>
+          <w:sz w:val="28"/>
+          <w:szCs w:val="28"/>
+        </w:rPr>
+      </w:pPr>
+      <w:r>
+        <w:rPr>
+          <w:b/>
+          <w:sz w:val="28"/>
+          <w:szCs w:val="18"/>
+        </w:rPr>
+        <w:t xml:space="preserve">git restore –stage &lt;file name&gt;: </w:t>
+      </w:r>
+      <w:r>
+        <w:rPr>
+          <w:sz w:val="28"/>
+          <w:szCs w:val="18"/>
+        </w:rPr>
+        <w:t>To unstage the already staged file.</w:t>
       </w:r>
     </w:p>
     <w:p>
@@ -492,69 +543,49 @@
           <w:b/>
           <w:sz w:val="28"/>
         </w:rPr>
-        <w:t>git rm &lt;filename&gt;:</w:t>
-      </w:r>
-      <w:r>
-        <w:rPr>
-          <w:sz w:val="28"/>
-        </w:rPr>
-        <w:t xml:space="preserve"> Deletes the file from the working directory.</w:t>
-      </w:r>
-      <w:r>
-        <w:rPr>
-          <w:sz w:val="28"/>
-        </w:rPr>
-        <w:t xml:space="preserve"> But if we want to delete a </w:t>
-      </w:r>
-      <w:r>
-        <w:rPr>
-          <w:sz w:val="28"/>
-        </w:rPr>
-        <w:t xml:space="preserve">file </w:t>
-      </w:r>
-      <w:r>
-        <w:rPr>
-          <w:sz w:val="28"/>
-        </w:rPr>
-        <w:t>in staging area we have</w:t>
-      </w:r>
-      <w:r>
-        <w:rPr>
-          <w:sz w:val="28"/>
-        </w:rPr>
-        <w:t xml:space="preserve"> to</w:t>
-      </w:r>
-      <w:r>
-        <w:rPr>
-          <w:sz w:val="28"/>
-        </w:rPr>
-        <w:t xml:space="preserve"> write command as</w:t>
-      </w:r>
-      <w:r>
-        <w:rPr>
-          <w:sz w:val="28"/>
-        </w:rPr>
-        <w:t xml:space="preserve"> </w:t>
-      </w:r>
-      <w:r>
-        <w:rPr>
-          <w:b/>
-          <w:sz w:val="28"/>
-        </w:rPr>
-        <w:t xml:space="preserve"> </w:t>
-      </w:r>
-      <w:r>
-        <w:rPr>
-          <w:b/>
-          <w:sz w:val="28"/>
-        </w:rPr>
-        <w:t>git rm &lt;filename&gt; -f</w:t>
-      </w:r>
-      <w:r>
-        <w:rPr>
-          <w:sz w:val="28"/>
-        </w:rPr>
-        <w:t xml:space="preserve"> .</w:t>
+        <w:t>git diff:</w:t>
+      </w:r>
+      <w:r>
+        <w:rPr>
+          <w:sz w:val="28"/>
+        </w:rPr>
+        <w:t xml:space="preserve"> It will </w:t>
+      </w:r>
+      <w:r>
+        <w:rPr>
+          <w:sz w:val="28"/>
+        </w:rPr>
+        <w:t>compare</w:t>
+      </w:r>
+      <w:r>
+        <w:rPr>
+          <w:sz w:val="28"/>
+        </w:rPr>
+        <w:t xml:space="preserve"> the </w:t>
+      </w:r>
+      <w:r>
+        <w:rPr>
+          <w:sz w:val="28"/>
+        </w:rPr>
+        <w:t xml:space="preserve">current </w:t>
+      </w:r>
+      <w:r>
+        <w:rPr>
+          <w:sz w:val="28"/>
+        </w:rPr>
+        <w:t>working directory to</w:t>
+      </w:r>
+      <w:r>
+        <w:rPr>
+          <w:sz w:val="28"/>
+        </w:rPr>
+        <w:t xml:space="preserve"> the current</w:t>
+      </w:r>
+      <w:r>
+        <w:rPr>
+          <w:sz w:val="28"/>
+        </w:rPr>
+        <w:t xml:space="preserve"> staging area.</w:t>
       </w:r>
     </w:p>
     <w:p>
@@ -575,44 +606,34 @@
           <w:b/>
           <w:sz w:val="28"/>
         </w:rPr>
-        <w:t>git</w:t>
-      </w:r>
-      <w:r>
-        <w:rPr>
-          <w:b/>
-          <w:sz w:val="28"/>
-        </w:rPr>
-        <w:t xml:space="preserve"> rm –cached &lt;file name&gt;: </w:t>
-      </w:r>
-      <w:r>
-        <w:rPr>
-          <w:sz w:val="28"/>
-        </w:rPr>
-        <w:t xml:space="preserve">The file get untracked . But it will still </w:t>
-      </w:r>
-      <w:r>
-        <w:rPr>
-          <w:sz w:val="28"/>
-        </w:rPr>
-        <w:t>show</w:t>
-      </w:r>
-      <w:r>
-        <w:rPr>
-          <w:sz w:val="28"/>
-        </w:rPr>
-        <w:t xml:space="preserve"> as it get deleted</w:t>
-      </w:r>
-      <w:r>
-        <w:rPr>
-          <w:sz w:val="28"/>
-        </w:rPr>
-        <w:t xml:space="preserve"> in git,</w:t>
-      </w:r>
-      <w:r>
-        <w:rPr>
-          <w:sz w:val="28"/>
-        </w:rPr>
-        <w:t xml:space="preserve"> but actually it still in directory just isn’t getting tacked by git. </w:t>
+        <w:t xml:space="preserve">git diff </w:t>
+      </w:r>
+      <w:r>
+        <w:rPr>
+          <w:b/>
+          <w:sz w:val="28"/>
+        </w:rPr>
+        <w:t>--</w:t>
+      </w:r>
+      <w:r>
+        <w:rPr>
+          <w:b/>
+          <w:sz w:val="28"/>
+        </w:rPr>
+        <w:t>staged:</w:t>
+      </w:r>
+      <w:r>
+        <w:rPr>
+          <w:b/>
+          <w:sz w:val="28"/>
+        </w:rPr>
+        <w:t xml:space="preserve"> </w:t>
+      </w:r>
+      <w:r>
+        <w:rPr>
+          <w:sz w:val="28"/>
+        </w:rPr>
+        <w:t>It will compare the previous commit to the current staging area.</w:t>
       </w:r>
     </w:p>
     <w:p>
@@ -633,43 +654,13 @@
           <w:b/>
           <w:sz w:val="28"/>
         </w:rPr>
-        <w:t xml:space="preserve">git mv &lt;old file name&gt; &lt;new file name&gt;: </w:t>
-      </w:r>
-      <w:r>
-        <w:rPr>
-          <w:sz w:val="28"/>
-        </w:rPr>
-        <w:t xml:space="preserve">It is used to rename a file, but what it actually does is that it </w:t>
-      </w:r>
-      <w:r>
-        <w:rPr>
-          <w:sz w:val="28"/>
-        </w:rPr>
-        <w:t>moves</w:t>
-      </w:r>
-      <w:r>
-        <w:rPr>
-          <w:sz w:val="28"/>
-        </w:rPr>
-        <w:t xml:space="preserve"> old file content to new file so it is used </w:t>
-      </w:r>
-      <w:r>
-        <w:rPr>
-          <w:sz w:val="28"/>
-        </w:rPr>
-        <w:t>for both rename and</w:t>
-      </w:r>
-      <w:r>
-        <w:rPr>
-          <w:sz w:val="28"/>
-        </w:rPr>
-        <w:t xml:space="preserve"> move one file content to another.</w:t>
-      </w:r>
-      <w:r>
-        <w:rPr>
-          <w:sz w:val="28"/>
-        </w:rPr>
-        <w:t xml:space="preserve"> It will directly add the file to staging area.</w:t>
+        <w:t>Rm -rf .git:</w:t>
+      </w:r>
+      <w:r>
+        <w:rPr>
+          <w:sz w:val="28"/>
+        </w:rPr>
+        <w:t xml:space="preserve"> to remove the directory from git.</w:t>
       </w:r>
     </w:p>
     <w:p>
@@ -690,32 +681,46 @@
           <w:b/>
           <w:sz w:val="28"/>
         </w:rPr>
-        <w:t xml:space="preserve">git clone </w:t>
-      </w:r>
-      <w:r>
-        <w:rPr>
-          <w:b/>
-          <w:sz w:val="28"/>
-        </w:rPr>
-        <w:t>&lt;</w:t>
-      </w:r>
-      <w:r>
-        <w:rPr>
-          <w:b/>
-          <w:sz w:val="28"/>
-        </w:rPr>
-        <w:t>url name</w:t>
-      </w:r>
-      <w:r>
-        <w:rPr>
-          <w:b/>
-          <w:sz w:val="28"/>
-        </w:rPr>
-        <w:t>&gt;</w:t>
-      </w:r>
-      <w:r>
-        <w:rPr>
-          <w:b/>
+        <w:t>git rm &lt;filename&gt;:</w:t>
+      </w:r>
+      <w:r>
+        <w:rPr>
+          <w:sz w:val="28"/>
+        </w:rPr>
+        <w:t xml:space="preserve"> Deletes the file from the working directory.</w:t>
+      </w:r>
+      <w:r>
+        <w:rPr>
+          <w:sz w:val="28"/>
+        </w:rPr>
+        <w:t xml:space="preserve"> But if we want to delete a </w:t>
+      </w:r>
+      <w:r>
+        <w:rPr>
+          <w:sz w:val="28"/>
+        </w:rPr>
+        <w:t xml:space="preserve">file </w:t>
+      </w:r>
+      <w:r>
+        <w:rPr>
+          <w:sz w:val="28"/>
+        </w:rPr>
+        <w:t>in staging area we have</w:t>
+      </w:r>
+      <w:r>
+        <w:rPr>
+          <w:sz w:val="28"/>
+        </w:rPr>
+        <w:t xml:space="preserve"> to</w:t>
+      </w:r>
+      <w:r>
+        <w:rPr>
+          <w:sz w:val="28"/>
+        </w:rPr>
+        <w:t xml:space="preserve"> write command as</w:t>
+      </w:r>
+      <w:r>
+        <w:rPr>
           <w:sz w:val="28"/>
         </w:rPr>
         <w:t xml:space="preserve"> </w:t>
@@ -725,26 +730,20 @@
           <w:b/>
           <w:sz w:val="28"/>
         </w:rPr>
-        <w:t>(</w:t>
-      </w:r>
-      <w:r>
-        <w:rPr>
-          <w:sz w:val="28"/>
-        </w:rPr>
-        <w:t xml:space="preserve"> if want to change name</w:t>
-      </w:r>
-      <w:r>
-        <w:rPr>
-          <w:b/>
-          <w:sz w:val="28"/>
-        </w:rPr>
-        <w:t>):</w:t>
-      </w:r>
-      <w:r>
-        <w:rPr>
-          <w:sz w:val="28"/>
-        </w:rPr>
-        <w:t xml:space="preserve"> clones a remote git repository</w:t>
+        <w:t xml:space="preserve"> </w:t>
+      </w:r>
+      <w:r>
+        <w:rPr>
+          <w:b/>
+          <w:sz w:val="28"/>
+        </w:rPr>
+        <w:t>git rm &lt;filename&gt; -f</w:t>
+      </w:r>
+      <w:r>
+        <w:rPr>
+          <w:sz w:val="28"/>
+        </w:rPr>
+        <w:t xml:space="preserve"> .</w:t>
       </w:r>
     </w:p>
     <w:p>
@@ -765,19 +764,44 @@
           <w:b/>
           <w:sz w:val="28"/>
         </w:rPr>
-        <w:t xml:space="preserve">Q : </w:t>
-      </w:r>
-      <w:r>
-        <w:rPr>
-          <w:sz w:val="28"/>
-        </w:rPr>
-        <w:t>by clicking Q we can exit from different options</w:t>
-      </w:r>
-      <w:r>
-        <w:rPr>
-          <w:sz w:val="28"/>
-        </w:rPr>
-        <w:t>.</w:t>
+        <w:t>git</w:t>
+      </w:r>
+      <w:r>
+        <w:rPr>
+          <w:b/>
+          <w:sz w:val="28"/>
+        </w:rPr>
+        <w:t xml:space="preserve"> rm –cached &lt;file name&gt;: </w:t>
+      </w:r>
+      <w:r>
+        <w:rPr>
+          <w:sz w:val="28"/>
+        </w:rPr>
+        <w:t xml:space="preserve">The file get untracked . But it will still </w:t>
+      </w:r>
+      <w:r>
+        <w:rPr>
+          <w:sz w:val="28"/>
+        </w:rPr>
+        <w:t>show</w:t>
+      </w:r>
+      <w:r>
+        <w:rPr>
+          <w:sz w:val="28"/>
+        </w:rPr>
+        <w:t xml:space="preserve"> as it get deleted</w:t>
+      </w:r>
+      <w:r>
+        <w:rPr>
+          <w:sz w:val="28"/>
+        </w:rPr>
+        <w:t xml:space="preserve"> in git,</w:t>
+      </w:r>
+      <w:r>
+        <w:rPr>
+          <w:sz w:val="28"/>
+        </w:rPr>
+        <w:t xml:space="preserve"> but actually it still in directory just isn’t getting tacked by git. </w:t>
       </w:r>
     </w:p>
     <w:p>
@@ -798,13 +822,43 @@
           <w:b/>
           <w:sz w:val="28"/>
         </w:rPr>
-        <w:t>git log:</w:t>
-      </w:r>
-      <w:r>
-        <w:rPr>
-          <w:sz w:val="28"/>
-        </w:rPr>
-        <w:t xml:space="preserve"> Shows all the commits done in the working directory.</w:t>
+        <w:t xml:space="preserve">git mv &lt;old file name&gt; &lt;new file name&gt;: </w:t>
+      </w:r>
+      <w:r>
+        <w:rPr>
+          <w:sz w:val="28"/>
+        </w:rPr>
+        <w:t xml:space="preserve">It is used to rename a file, but what it actually does is that it </w:t>
+      </w:r>
+      <w:r>
+        <w:rPr>
+          <w:sz w:val="28"/>
+        </w:rPr>
+        <w:t>moves</w:t>
+      </w:r>
+      <w:r>
+        <w:rPr>
+          <w:sz w:val="28"/>
+        </w:rPr>
+        <w:t xml:space="preserve"> old file content to new file so it is used </w:t>
+      </w:r>
+      <w:r>
+        <w:rPr>
+          <w:sz w:val="28"/>
+        </w:rPr>
+        <w:t>for both rename and</w:t>
+      </w:r>
+      <w:r>
+        <w:rPr>
+          <w:sz w:val="28"/>
+        </w:rPr>
+        <w:t xml:space="preserve"> move one file content to another.</w:t>
+      </w:r>
+      <w:r>
+        <w:rPr>
+          <w:sz w:val="28"/>
+        </w:rPr>
+        <w:t xml:space="preserve"> It will directly add the file to staging area.</w:t>
       </w:r>
     </w:p>
     <w:p>
@@ -817,16 +871,36 @@
         <w:ind w:left="284" w:hanging="284"/>
         <w:jc w:val="both"/>
         <w:rPr>
-          <w:b/>
-          <w:sz w:val="28"/>
-        </w:rPr>
-      </w:pPr>
-      <w:r>
-        <w:rPr>
-          <w:b/>
-          <w:sz w:val="28"/>
-        </w:rPr>
-        <w:t>git log –p:</w:t>
+          <w:sz w:val="28"/>
+        </w:rPr>
+      </w:pPr>
+      <w:r>
+        <w:rPr>
+          <w:b/>
+          <w:sz w:val="28"/>
+        </w:rPr>
+        <w:t xml:space="preserve">git clone </w:t>
+      </w:r>
+      <w:r>
+        <w:rPr>
+          <w:b/>
+          <w:sz w:val="28"/>
+        </w:rPr>
+        <w:t>&lt;</w:t>
+      </w:r>
+      <w:r>
+        <w:rPr>
+          <w:b/>
+          <w:sz w:val="28"/>
+        </w:rPr>
+        <w:t>url name</w:t>
+      </w:r>
+      <w:r>
+        <w:rPr>
+          <w:b/>
+          <w:sz w:val="28"/>
+        </w:rPr>
+        <w:t>&gt;</w:t>
       </w:r>
       <w:r>
         <w:rPr>
@@ -837,86 +911,29 @@
       </w:r>
       <w:r>
         <w:rPr>
-          <w:sz w:val="28"/>
-        </w:rPr>
-        <w:t>Will</w:t>
-      </w:r>
-      <w:r>
-        <w:rPr>
-          <w:b/>
-          <w:sz w:val="28"/>
-        </w:rPr>
-        <w:t xml:space="preserve"> </w:t>
-      </w:r>
-      <w:r>
-        <w:rPr>
-          <w:sz w:val="28"/>
-        </w:rPr>
-        <w:t>s</w:t>
-      </w:r>
-      <w:r>
-        <w:rPr>
-          <w:sz w:val="28"/>
-        </w:rPr>
-        <w:t>how all the diff</w:t>
-      </w:r>
-      <w:r>
-        <w:rPr>
-          <w:sz w:val="28"/>
-        </w:rPr>
-        <w:t>erence/changes</w:t>
-      </w:r>
-      <w:r>
-        <w:rPr>
-          <w:sz w:val="28"/>
-        </w:rPr>
-        <w:t xml:space="preserve"> too with the commits. To see only specific commits like last 2 commits etc. what we’ll do is we write command as </w:t>
-      </w:r>
-      <w:r>
-        <w:rPr>
-          <w:b/>
-          <w:sz w:val="28"/>
-        </w:rPr>
-        <w:t>git log –p -2</w:t>
-      </w:r>
-      <w:r>
-        <w:rPr>
-          <w:sz w:val="28"/>
-        </w:rPr>
-        <w:t xml:space="preserve"> and git show only last 2 commits done in the directory. We can see as many commit we want we just have to write that specific no.</w:t>
-      </w:r>
-      <w:r>
-        <w:rPr>
-          <w:b/>
-          <w:sz w:val="28"/>
-        </w:rPr>
-        <w:t xml:space="preserve"> </w:t>
-      </w:r>
-      <w:r>
-        <w:rPr>
-          <w:sz w:val="28"/>
-        </w:rPr>
-        <w:t xml:space="preserve">in the </w:t>
-      </w:r>
-      <w:r>
-        <w:rPr>
-          <w:b/>
-          <w:sz w:val="28"/>
-        </w:rPr>
-        <w:t xml:space="preserve">git log –p </w:t>
-      </w:r>
-      <w:r>
-        <w:rPr>
-          <w:b/>
-          <w:sz w:val="28"/>
-        </w:rPr>
-        <w:t xml:space="preserve">–n </w:t>
-      </w:r>
-      <w:r>
-        <w:rPr>
-          <w:sz w:val="28"/>
-        </w:rPr>
-        <w:t>command.</w:t>
+          <w:b/>
+          <w:sz w:val="28"/>
+        </w:rPr>
+        <w:t>(</w:t>
+      </w:r>
+      <w:r>
+        <w:rPr>
+          <w:sz w:val="28"/>
+        </w:rPr>
+        <w:t xml:space="preserve"> if want to change name</w:t>
+      </w:r>
+      <w:r>
+        <w:rPr>
+          <w:b/>
+          <w:sz w:val="28"/>
+        </w:rPr>
+        <w:t>):</w:t>
+      </w:r>
+      <w:r>
+        <w:rPr>
+          <w:sz w:val="28"/>
+        </w:rPr>
+        <w:t xml:space="preserve"> clones a remote git repository</w:t>
       </w:r>
     </w:p>
     <w:p>
@@ -929,36 +946,27 @@
         <w:ind w:left="284" w:hanging="284"/>
         <w:jc w:val="both"/>
         <w:rPr>
-          <w:b/>
-          <w:sz w:val="28"/>
-        </w:rPr>
-      </w:pPr>
-      <w:r>
-        <w:rPr>
-          <w:b/>
-          <w:sz w:val="28"/>
-        </w:rPr>
-        <w:t>git log</w:t>
-      </w:r>
-      <w:r>
-        <w:rPr>
-          <w:b/>
-          <w:sz w:val="28"/>
-        </w:rPr>
-        <w:t xml:space="preserve"> --</w:t>
-      </w:r>
-      <w:r>
-        <w:rPr>
-          <w:b/>
-          <w:sz w:val="28"/>
-        </w:rPr>
-        <w:t xml:space="preserve">stat: </w:t>
-      </w:r>
-      <w:r>
-        <w:rPr>
-          <w:sz w:val="28"/>
-        </w:rPr>
-        <w:t>It will show all the changes and commits in short summary.</w:t>
+          <w:sz w:val="28"/>
+        </w:rPr>
+      </w:pPr>
+      <w:r>
+        <w:rPr>
+          <w:b/>
+          <w:sz w:val="28"/>
+        </w:rPr>
+        <w:t xml:space="preserve">Q : </w:t>
+      </w:r>
+      <w:r>
+        <w:rPr>
+          <w:sz w:val="28"/>
+        </w:rPr>
+        <w:t>by clicking Q we can exit from different options</w:t>
+      </w:r>
+      <w:r>
+        <w:rPr>
+          <w:sz w:val="28"/>
+        </w:rPr>
+        <w:t>.</w:t>
       </w:r>
     </w:p>
     <w:p>
@@ -971,7 +979,6 @@
         <w:ind w:left="284" w:hanging="284"/>
         <w:jc w:val="both"/>
         <w:rPr>
-          <w:b/>
           <w:sz w:val="28"/>
         </w:rPr>
       </w:pPr>
@@ -981,6 +988,188 @@
           <w:sz w:val="28"/>
         </w:rPr>
         <w:lastRenderedPageBreak/>
+        <w:t>git log:</w:t>
+      </w:r>
+      <w:r>
+        <w:rPr>
+          <w:sz w:val="28"/>
+        </w:rPr>
+        <w:t xml:space="preserve"> Shows all the commits done in the working directory.</w:t>
+      </w:r>
+    </w:p>
+    <w:p>
+      <w:pPr>
+        <w:pStyle w:val="normal0"/>
+        <w:numPr>
+          <w:ilvl w:val="0"/>
+          <w:numId w:val="2"/>
+        </w:numPr>
+        <w:ind w:left="284" w:hanging="284"/>
+        <w:jc w:val="both"/>
+        <w:rPr>
+          <w:b/>
+          <w:sz w:val="28"/>
+        </w:rPr>
+      </w:pPr>
+      <w:r>
+        <w:rPr>
+          <w:b/>
+          <w:sz w:val="28"/>
+        </w:rPr>
+        <w:t>git log –p:</w:t>
+      </w:r>
+      <w:r>
+        <w:rPr>
+          <w:b/>
+          <w:sz w:val="28"/>
+        </w:rPr>
+        <w:t xml:space="preserve"> </w:t>
+      </w:r>
+      <w:r>
+        <w:rPr>
+          <w:sz w:val="28"/>
+        </w:rPr>
+        <w:t>Will</w:t>
+      </w:r>
+      <w:r>
+        <w:rPr>
+          <w:b/>
+          <w:sz w:val="28"/>
+        </w:rPr>
+        <w:t xml:space="preserve"> </w:t>
+      </w:r>
+      <w:r>
+        <w:rPr>
+          <w:sz w:val="28"/>
+        </w:rPr>
+        <w:t>s</w:t>
+      </w:r>
+      <w:r>
+        <w:rPr>
+          <w:sz w:val="28"/>
+        </w:rPr>
+        <w:t>how all the diff</w:t>
+      </w:r>
+      <w:r>
+        <w:rPr>
+          <w:sz w:val="28"/>
+        </w:rPr>
+        <w:t>erence/changes</w:t>
+      </w:r>
+      <w:r>
+        <w:rPr>
+          <w:sz w:val="28"/>
+        </w:rPr>
+        <w:t xml:space="preserve"> too with the commits. To see only specific commits like last 2 commits etc. what we’ll do is we write command as </w:t>
+      </w:r>
+      <w:r>
+        <w:rPr>
+          <w:b/>
+          <w:sz w:val="28"/>
+        </w:rPr>
+        <w:t>git log –p -2</w:t>
+      </w:r>
+      <w:r>
+        <w:rPr>
+          <w:sz w:val="28"/>
+        </w:rPr>
+        <w:t xml:space="preserve"> and git show only last 2 commits done in the directory. We can see as many commit we want we just have to write that specific no.</w:t>
+      </w:r>
+      <w:r>
+        <w:rPr>
+          <w:b/>
+          <w:sz w:val="28"/>
+        </w:rPr>
+        <w:t xml:space="preserve"> </w:t>
+      </w:r>
+      <w:r>
+        <w:rPr>
+          <w:sz w:val="28"/>
+        </w:rPr>
+        <w:t xml:space="preserve">in the </w:t>
+      </w:r>
+      <w:r>
+        <w:rPr>
+          <w:b/>
+          <w:sz w:val="28"/>
+        </w:rPr>
+        <w:t xml:space="preserve">git log –p </w:t>
+      </w:r>
+      <w:r>
+        <w:rPr>
+          <w:b/>
+          <w:sz w:val="28"/>
+        </w:rPr>
+        <w:t xml:space="preserve">–n </w:t>
+      </w:r>
+      <w:r>
+        <w:rPr>
+          <w:sz w:val="28"/>
+        </w:rPr>
+        <w:t>command.</w:t>
+      </w:r>
+    </w:p>
+    <w:p>
+      <w:pPr>
+        <w:pStyle w:val="normal0"/>
+        <w:numPr>
+          <w:ilvl w:val="0"/>
+          <w:numId w:val="2"/>
+        </w:numPr>
+        <w:ind w:left="284" w:hanging="284"/>
+        <w:jc w:val="both"/>
+        <w:rPr>
+          <w:b/>
+          <w:sz w:val="28"/>
+        </w:rPr>
+      </w:pPr>
+      <w:r>
+        <w:rPr>
+          <w:b/>
+          <w:sz w:val="28"/>
+        </w:rPr>
+        <w:t>git log</w:t>
+      </w:r>
+      <w:r>
+        <w:rPr>
+          <w:b/>
+          <w:sz w:val="28"/>
+        </w:rPr>
+        <w:t xml:space="preserve"> --</w:t>
+      </w:r>
+      <w:r>
+        <w:rPr>
+          <w:b/>
+          <w:sz w:val="28"/>
+        </w:rPr>
+        <w:t xml:space="preserve">stat: </w:t>
+      </w:r>
+      <w:r>
+        <w:rPr>
+          <w:sz w:val="28"/>
+        </w:rPr>
+        <w:t>It will show all the changes and commits in short summary.</w:t>
+      </w:r>
+    </w:p>
+    <w:p>
+      <w:pPr>
+        <w:pStyle w:val="normal0"/>
+        <w:numPr>
+          <w:ilvl w:val="0"/>
+          <w:numId w:val="2"/>
+        </w:numPr>
+        <w:ind w:left="284" w:hanging="284"/>
+        <w:jc w:val="both"/>
+        <w:rPr>
+          <w:b/>
+          <w:sz w:val="28"/>
+        </w:rPr>
+      </w:pPr>
+      <w:r>
+        <w:rPr>
+          <w:b/>
+          <w:sz w:val="28"/>
+        </w:rPr>
         <w:t xml:space="preserve">git log </w:t>
       </w:r>
       <w:r>
@@ -1456,7 +1645,7 @@
         <w:autoSpaceDE w:val="0"/>
         <w:autoSpaceDN w:val="0"/>
         <w:adjustRightInd w:val="0"/>
-        <w:spacing w:after="0" w:line="240" w:lineRule="auto"/>
+        <w:spacing w:after="0"/>
         <w:ind w:left="1418" w:hanging="1418"/>
         <w:jc w:val="left"/>
         <w:rPr>
@@ -1619,20 +1808,6 @@
     </w:p>
     <w:p>
       <w:pPr>
-        <w:autoSpaceDE w:val="0"/>
-        <w:autoSpaceDN w:val="0"/>
-        <w:adjustRightInd w:val="0"/>
-        <w:spacing w:after="0" w:line="240" w:lineRule="auto"/>
-        <w:ind w:left="1418" w:hanging="1418"/>
-        <w:jc w:val="left"/>
-        <w:rPr>
-          <w:sz w:val="28"/>
-          <w:szCs w:val="18"/>
-        </w:rPr>
-      </w:pPr>
-    </w:p>
-    <w:p>
-      <w:pPr>
         <w:pStyle w:val="ListParagraph"/>
         <w:numPr>
           <w:ilvl w:val="1"/>
@@ -1641,7 +1816,7 @@
         <w:autoSpaceDE w:val="0"/>
         <w:autoSpaceDN w:val="0"/>
         <w:adjustRightInd w:val="0"/>
-        <w:spacing w:after="0" w:line="240" w:lineRule="auto"/>
+        <w:spacing w:after="0"/>
         <w:jc w:val="left"/>
         <w:rPr>
           <w:sz w:val="28"/>
@@ -1654,15 +1829,8 @@
           <w:sz w:val="28"/>
           <w:szCs w:val="18"/>
         </w:rPr>
-        <w:t>git lo</w:t>
-      </w:r>
-      <w:r>
-        <w:rPr>
-          <w:b/>
-          <w:sz w:val="28"/>
-          <w:szCs w:val="18"/>
-        </w:rPr>
-        <w:t>g –since=&lt;time&gt;:</w:t>
+        <w:lastRenderedPageBreak/>
+        <w:t>git log –since=&lt;time&gt;:</w:t>
       </w:r>
       <w:r>
         <w:rPr>
@@ -1685,7 +1853,7 @@
         <w:autoSpaceDE w:val="0"/>
         <w:autoSpaceDN w:val="0"/>
         <w:adjustRightInd w:val="0"/>
-        <w:spacing w:after="0" w:line="240" w:lineRule="auto"/>
+        <w:spacing w:after="0"/>
         <w:ind w:left="567" w:hanging="283"/>
         <w:jc w:val="left"/>
         <w:rPr>
@@ -1698,41 +1866,13 @@
           <w:sz w:val="28"/>
           <w:szCs w:val="18"/>
         </w:rPr>
-        <w:t xml:space="preserve">All these are </w:t>
+        <w:t xml:space="preserve">All these are commands used very rarely mostly in complex workflows normally we work with </w:t>
       </w:r>
       <w:r>
         <w:rPr>
           <w:sz w:val="28"/>
           <w:szCs w:val="18"/>
         </w:rPr>
-        <w:t>commands used</w:t>
-      </w:r>
-      <w:r>
-        <w:rPr>
-          <w:sz w:val="28"/>
-          <w:szCs w:val="18"/>
-        </w:rPr>
-        <w:t xml:space="preserve"> very rarely mostly in complex workflows </w:t>
-      </w:r>
-      <w:r>
-        <w:rPr>
-          <w:sz w:val="28"/>
-          <w:szCs w:val="18"/>
-        </w:rPr>
-        <w:t>normally</w:t>
-      </w:r>
-      <w:r>
-        <w:rPr>
-          <w:sz w:val="28"/>
-          <w:szCs w:val="18"/>
-        </w:rPr>
-        <w:t xml:space="preserve"> we work with </w:t>
-      </w:r>
-      <w:r>
-        <w:rPr>
-          <w:sz w:val="28"/>
-          <w:szCs w:val="18"/>
-        </w:rPr>
         <w:t xml:space="preserve">these commands mostly </w:t>
       </w:r>
       <w:r>
@@ -1748,22 +1888,6 @@
         </w:rPr>
         <w:t xml:space="preserve"> If we have to work with these we can also refer the git site too.</w:t>
       </w:r>
-    </w:p>
-    <w:p>
-      <w:pPr>
-        <w:tabs>
-          <w:tab w:val="left" w:pos="284"/>
-        </w:tabs>
-        <w:autoSpaceDE w:val="0"/>
-        <w:autoSpaceDN w:val="0"/>
-        <w:adjustRightInd w:val="0"/>
-        <w:spacing w:after="0" w:line="240" w:lineRule="auto"/>
-        <w:jc w:val="left"/>
-        <w:rPr>
-          <w:sz w:val="28"/>
-          <w:szCs w:val="18"/>
-        </w:rPr>
-      </w:pPr>
     </w:p>
     <w:p>
       <w:pPr>
@@ -1778,7 +1902,7 @@
         <w:autoSpaceDE w:val="0"/>
         <w:autoSpaceDN w:val="0"/>
         <w:adjustRightInd w:val="0"/>
-        <w:spacing w:after="0" w:line="240" w:lineRule="auto"/>
+        <w:spacing w:after="0"/>
         <w:ind w:left="567" w:hanging="567"/>
         <w:jc w:val="left"/>
         <w:rPr>
@@ -1792,15 +1916,7 @@
           <w:sz w:val="28"/>
           <w:szCs w:val="18"/>
         </w:rPr>
-        <w:t xml:space="preserve">git </w:t>
-      </w:r>
-      <w:r>
-        <w:rPr>
-          <w:b/>
-          <w:sz w:val="28"/>
-          <w:szCs w:val="18"/>
-        </w:rPr>
-        <w:t xml:space="preserve">commit  --amend: </w:t>
+        <w:t xml:space="preserve">git commit  --amend: </w:t>
       </w:r>
       <w:r>
         <w:rPr>
@@ -1824,7 +1940,7 @@
         <w:autoSpaceDE w:val="0"/>
         <w:autoSpaceDN w:val="0"/>
         <w:adjustRightInd w:val="0"/>
-        <w:spacing w:after="0" w:line="240" w:lineRule="auto"/>
+        <w:spacing w:after="0"/>
         <w:ind w:left="567" w:hanging="425"/>
         <w:jc w:val="both"/>
         <w:rPr>
@@ -1881,87 +1997,79 @@
           <w:sz w:val="28"/>
           <w:szCs w:val="18"/>
         </w:rPr>
-        <w:t xml:space="preserve">to insert message and then </w:t>
-      </w:r>
-      <w:r>
-        <w:rPr>
+        <w:t>to insert message and then press</w:t>
+      </w:r>
+      <w:r>
+        <w:rPr>
+          <w:b/>
           <w:sz w:val="28"/>
           <w:szCs w:val="18"/>
         </w:rPr>
-        <w:t>press</w:t>
-      </w:r>
-      <w:r>
-        <w:rPr>
-          <w:b/>
+        <w:t xml:space="preserve"> ‘Esc’ </w:t>
+      </w:r>
+      <w:r>
+        <w:rPr>
           <w:sz w:val="28"/>
           <w:szCs w:val="18"/>
         </w:rPr>
-        <w:t xml:space="preserve"> ‘Esc’ </w:t>
-      </w:r>
-      <w:r>
-        <w:rPr>
+        <w:t>and then press</w:t>
+      </w:r>
+      <w:r>
+        <w:rPr>
+          <w:b/>
           <w:sz w:val="28"/>
           <w:szCs w:val="18"/>
         </w:rPr>
-        <w:t>and then press</w:t>
-      </w:r>
-      <w:r>
-        <w:rPr>
-          <w:b/>
+        <w:t xml:space="preserve"> ‘shift+:’ </w:t>
+      </w:r>
+      <w:r>
+        <w:rPr>
           <w:sz w:val="28"/>
           <w:szCs w:val="18"/>
         </w:rPr>
-        <w:t xml:space="preserve"> ‘shift+:’ </w:t>
-      </w:r>
-      <w:r>
-        <w:rPr>
+        <w:t>to enter in</w:t>
+      </w:r>
+      <w:r>
+        <w:rPr>
+          <w:b/>
           <w:sz w:val="28"/>
           <w:szCs w:val="18"/>
         </w:rPr>
-        <w:t>to enter in</w:t>
-      </w:r>
-      <w:r>
-        <w:rPr>
-          <w:b/>
+        <w:t xml:space="preserve"> </w:t>
+      </w:r>
+      <w:r>
+        <w:rPr>
           <w:sz w:val="28"/>
           <w:szCs w:val="18"/>
         </w:rPr>
-        <w:t xml:space="preserve"> </w:t>
-      </w:r>
-      <w:r>
-        <w:rPr>
+        <w:t>command mode in editor and them press</w:t>
+      </w:r>
+      <w:r>
+        <w:rPr>
+          <w:b/>
           <w:sz w:val="28"/>
           <w:szCs w:val="18"/>
         </w:rPr>
-        <w:t>command mode in editor and them press</w:t>
-      </w:r>
-      <w:r>
-        <w:rPr>
-          <w:b/>
+        <w:t xml:space="preserve"> ‘wq’ </w:t>
+      </w:r>
+      <w:r>
+        <w:rPr>
           <w:sz w:val="28"/>
           <w:szCs w:val="18"/>
         </w:rPr>
-        <w:t xml:space="preserve"> ‘wq’ </w:t>
-      </w:r>
-      <w:r>
-        <w:rPr>
+        <w:t>to save the changes and exit the editor</w:t>
+      </w:r>
+      <w:r>
+        <w:rPr>
+          <w:b/>
           <w:sz w:val="28"/>
           <w:szCs w:val="18"/>
         </w:rPr>
-        <w:t>to save the changes and exit the editor</w:t>
-      </w:r>
-      <w:r>
-        <w:rPr>
-          <w:b/>
-          <w:sz w:val="28"/>
-          <w:szCs w:val="18"/>
-        </w:rPr>
         <w:t>.</w:t>
       </w:r>
     </w:p>
     <w:p>
       <w:pPr>
-        <w:pStyle w:val="ListParagraph"/>
         <w:tabs>
           <w:tab w:val="left" w:pos="284"/>
           <w:tab w:val="left" w:pos="567"/>
@@ -1969,21 +2077,30 @@
         <w:autoSpaceDE w:val="0"/>
         <w:autoSpaceDN w:val="0"/>
         <w:adjustRightInd w:val="0"/>
-        <w:spacing w:after="0" w:line="240" w:lineRule="auto"/>
-        <w:ind w:left="567"/>
+        <w:spacing w:after="0"/>
         <w:jc w:val="left"/>
         <w:rPr>
-          <w:b/>
-          <w:sz w:val="28"/>
-        </w:rPr>
-      </w:pPr>
-      <w:r>
-        <w:rPr>
           <w:sz w:val="28"/>
           <w:szCs w:val="18"/>
         </w:rPr>
-        <w:t>.</w:t>
-      </w:r>
+      </w:pPr>
+    </w:p>
+    <w:p>
+      <w:pPr>
+        <w:tabs>
+          <w:tab w:val="left" w:pos="284"/>
+          <w:tab w:val="left" w:pos="567"/>
+        </w:tabs>
+        <w:autoSpaceDE w:val="0"/>
+        <w:autoSpaceDN w:val="0"/>
+        <w:adjustRightInd w:val="0"/>
+        <w:spacing w:after="0"/>
+        <w:jc w:val="left"/>
+        <w:rPr>
+          <w:b/>
+          <w:sz w:val="28"/>
+        </w:rPr>
+      </w:pPr>
     </w:p>
     <w:p>
       <w:pPr>
@@ -2146,6 +2263,256 @@
         </w:rPr>
         <w:t>Auto completes the file name if same name doesn’t exist anywhere in directory.</w:t>
       </w:r>
+    </w:p>
+    <w:p>
+      <w:pPr>
+        <w:pStyle w:val="normal0"/>
+        <w:ind w:left="284"/>
+        <w:jc w:val="both"/>
+        <w:rPr>
+          <w:sz w:val="28"/>
+        </w:rPr>
+      </w:pPr>
+    </w:p>
+    <w:p>
+      <w:pPr>
+        <w:pStyle w:val="normal0"/>
+        <w:ind w:left="284"/>
+        <w:jc w:val="both"/>
+        <w:rPr>
+          <w:sz w:val="28"/>
+        </w:rPr>
+      </w:pPr>
+    </w:p>
+    <w:p>
+      <w:pPr>
+        <w:pStyle w:val="normal0"/>
+        <w:ind w:left="284"/>
+        <w:jc w:val="both"/>
+        <w:rPr>
+          <w:sz w:val="28"/>
+        </w:rPr>
+      </w:pPr>
+    </w:p>
+    <w:p>
+      <w:pPr>
+        <w:pStyle w:val="normal0"/>
+        <w:ind w:left="284"/>
+        <w:jc w:val="both"/>
+        <w:rPr>
+          <w:sz w:val="28"/>
+        </w:rPr>
+      </w:pPr>
+    </w:p>
+    <w:p>
+      <w:pPr>
+        <w:pStyle w:val="normal0"/>
+        <w:ind w:left="284"/>
+        <w:jc w:val="both"/>
+        <w:rPr>
+          <w:sz w:val="28"/>
+        </w:rPr>
+      </w:pPr>
+    </w:p>
+    <w:p>
+      <w:pPr>
+        <w:pStyle w:val="normal0"/>
+        <w:ind w:left="284"/>
+        <w:jc w:val="both"/>
+        <w:rPr>
+          <w:sz w:val="28"/>
+        </w:rPr>
+      </w:pPr>
+    </w:p>
+    <w:p>
+      <w:pPr>
+        <w:pStyle w:val="normal0"/>
+        <w:ind w:left="284"/>
+        <w:jc w:val="both"/>
+        <w:rPr>
+          <w:sz w:val="28"/>
+        </w:rPr>
+      </w:pPr>
+    </w:p>
+    <w:p>
+      <w:pPr>
+        <w:pStyle w:val="normal0"/>
+        <w:ind w:left="284"/>
+        <w:jc w:val="both"/>
+        <w:rPr>
+          <w:sz w:val="28"/>
+        </w:rPr>
+      </w:pPr>
+    </w:p>
+    <w:p>
+      <w:pPr>
+        <w:pStyle w:val="normal0"/>
+        <w:ind w:left="284"/>
+        <w:jc w:val="both"/>
+        <w:rPr>
+          <w:sz w:val="28"/>
+        </w:rPr>
+      </w:pPr>
+    </w:p>
+    <w:p>
+      <w:pPr>
+        <w:pStyle w:val="normal0"/>
+        <w:ind w:left="284"/>
+        <w:jc w:val="both"/>
+        <w:rPr>
+          <w:sz w:val="28"/>
+        </w:rPr>
+      </w:pPr>
+    </w:p>
+    <w:p>
+      <w:pPr>
+        <w:pStyle w:val="normal0"/>
+        <w:ind w:left="284"/>
+        <w:jc w:val="both"/>
+        <w:rPr>
+          <w:sz w:val="28"/>
+        </w:rPr>
+      </w:pPr>
+    </w:p>
+    <w:p>
+      <w:pPr>
+        <w:pStyle w:val="normal0"/>
+        <w:ind w:left="284"/>
+        <w:jc w:val="both"/>
+        <w:rPr>
+          <w:sz w:val="28"/>
+        </w:rPr>
+      </w:pPr>
+    </w:p>
+    <w:p>
+      <w:pPr>
+        <w:pStyle w:val="normal0"/>
+        <w:ind w:left="284"/>
+        <w:jc w:val="both"/>
+        <w:rPr>
+          <w:sz w:val="28"/>
+        </w:rPr>
+      </w:pPr>
+    </w:p>
+    <w:p>
+      <w:pPr>
+        <w:pStyle w:val="normal0"/>
+        <w:ind w:left="284"/>
+        <w:jc w:val="both"/>
+        <w:rPr>
+          <w:sz w:val="28"/>
+        </w:rPr>
+      </w:pPr>
+    </w:p>
+    <w:p>
+      <w:pPr>
+        <w:pStyle w:val="normal0"/>
+        <w:ind w:left="284"/>
+        <w:jc w:val="both"/>
+        <w:rPr>
+          <w:sz w:val="28"/>
+        </w:rPr>
+      </w:pPr>
+    </w:p>
+    <w:p>
+      <w:pPr>
+        <w:pStyle w:val="normal0"/>
+        <w:ind w:left="284"/>
+        <w:jc w:val="both"/>
+        <w:rPr>
+          <w:sz w:val="28"/>
+        </w:rPr>
+      </w:pPr>
+    </w:p>
+    <w:p>
+      <w:pPr>
+        <w:pStyle w:val="normal0"/>
+        <w:ind w:left="284"/>
+        <w:jc w:val="both"/>
+        <w:rPr>
+          <w:sz w:val="28"/>
+        </w:rPr>
+      </w:pPr>
+    </w:p>
+    <w:p>
+      <w:pPr>
+        <w:pStyle w:val="normal0"/>
+        <w:ind w:left="284"/>
+        <w:jc w:val="both"/>
+        <w:rPr>
+          <w:sz w:val="28"/>
+        </w:rPr>
+      </w:pPr>
+    </w:p>
+    <w:p>
+      <w:pPr>
+        <w:pStyle w:val="normal0"/>
+        <w:ind w:left="284"/>
+        <w:jc w:val="both"/>
+        <w:rPr>
+          <w:sz w:val="28"/>
+        </w:rPr>
+      </w:pPr>
+    </w:p>
+    <w:p>
+      <w:pPr>
+        <w:pStyle w:val="normal0"/>
+        <w:ind w:left="284"/>
+        <w:jc w:val="both"/>
+        <w:rPr>
+          <w:sz w:val="28"/>
+        </w:rPr>
+      </w:pPr>
+    </w:p>
+    <w:p>
+      <w:pPr>
+        <w:pStyle w:val="normal0"/>
+        <w:ind w:left="284"/>
+        <w:jc w:val="both"/>
+        <w:rPr>
+          <w:sz w:val="28"/>
+        </w:rPr>
+      </w:pPr>
+    </w:p>
+    <w:p>
+      <w:pPr>
+        <w:pStyle w:val="normal0"/>
+        <w:ind w:left="284"/>
+        <w:jc w:val="both"/>
+        <w:rPr>
+          <w:sz w:val="28"/>
+        </w:rPr>
+      </w:pPr>
+    </w:p>
+    <w:p>
+      <w:pPr>
+        <w:pStyle w:val="normal0"/>
+        <w:ind w:left="284"/>
+        <w:jc w:val="both"/>
+        <w:rPr>
+          <w:sz w:val="28"/>
+        </w:rPr>
+      </w:pPr>
+    </w:p>
+    <w:p>
+      <w:pPr>
+        <w:pStyle w:val="normal0"/>
+        <w:ind w:left="284"/>
+        <w:jc w:val="both"/>
+        <w:rPr>
+          <w:sz w:val="28"/>
+        </w:rPr>
+      </w:pPr>
+    </w:p>
+    <w:p>
+      <w:pPr>
+        <w:pStyle w:val="normal0"/>
+        <w:ind w:left="284"/>
+        <w:jc w:val="both"/>
+        <w:rPr>
+          <w:sz w:val="28"/>
+        </w:rPr>
+      </w:pPr>
     </w:p>
     <w:p>
       <w:pPr>
@@ -2409,6 +2776,7 @@
           <w:sz w:val="32"/>
           <w:szCs w:val="28"/>
         </w:rPr>
+        <w:lastRenderedPageBreak/>
         <w:t xml:space="preserve">The </w:t>
       </w:r>
       <w:r>
@@ -2510,7 +2878,7 @@
             <v:path gradientshapeok="t" o:connecttype="rect"/>
           </v:shapetype>
           <v:shape id="_x0000_s1026" type="#_x0000_t202" style="position:absolute;left:0;text-align:left;margin-left:-11.7pt;margin-top:6.55pt;width:562.5pt;height:40.05pt;z-index:251660288;mso-height-percent:200;mso-height-percent:200;mso-width-relative:margin;mso-height-relative:margin">
-            <v:textbox style="mso-fit-shape-to-text:t">
+            <v:textbox style="mso-next-textbox:#_x0000_s1026;mso-fit-shape-to-text:t">
               <w:txbxContent>
                 <w:p>
                   <w:pPr>
@@ -2722,6 +3090,7 @@
           <w:b/>
           <w:sz w:val="32"/>
         </w:rPr>
+        <w:lastRenderedPageBreak/>
         <w:t xml:space="preserve">File status life cycle: </w:t>
       </w:r>
       <w:r>
@@ -2935,7 +3304,7 @@
             <w:rPr>
               <w:noProof/>
             </w:rPr>
-            <w:t>2</w:t>
+            <w:t>1</w:t>
           </w:r>
         </w:fldSimple>
       </w:p>
@@ -2972,7 +3341,7 @@
         <v:path o:extrusionok="f" gradientshapeok="t" o:connecttype="rect"/>
         <o:lock v:ext="edit" aspectratio="t"/>
       </v:shapetype>
-      <v:shape id="_x0000_i1079" type="#_x0000_t75" style="width:11.8pt;height:11.8pt" o:bullet="t">
+      <v:shape id="_x0000_i1032" type="#_x0000_t75" style="width:12pt;height:12pt" o:bullet="t">
         <v:imagedata r:id="rId1" o:title="mso50C0"/>
       </v:shape>
     </w:pict>
@@ -6064,7 +6433,7 @@
 </file>
 
 <file path=customXml/itemProps1.xml><?xml version="1.0" encoding="utf-8"?>
-<ds:datastoreItem xmlns:ds="http://schemas.openxmlformats.org/officeDocument/2006/customXml" ds:itemID="{B64DF65D-4FF0-4F17-B1A3-C428F8D86D5B}">
+<ds:datastoreItem xmlns:ds="http://schemas.openxmlformats.org/officeDocument/2006/customXml" ds:itemID="{4E4AD6DF-3A6B-49A5-A8FB-E0AB901C00FD}">
   <ds:schemaRefs>
     <ds:schemaRef ds:uri="http://schemas.openxmlformats.org/officeDocument/2006/bibliography"/>
   </ds:schemaRefs>

</xml_diff>

<commit_message>
alias command is added
</commit_message>
<xml_diff>
--- a/command.docx
+++ b/command.docx
@@ -295,7 +295,54 @@
         <w:rPr>
           <w:sz w:val="28"/>
         </w:rPr>
-        <w:t xml:space="preserve"> commit the file  to git.</w:t>
+        <w:t xml:space="preserve"> commit the file</w:t>
+      </w:r>
+      <w:r>
+        <w:rPr>
+          <w:sz w:val="28"/>
+        </w:rPr>
+        <w:t xml:space="preserve"> with message</w:t>
+      </w:r>
+      <w:r>
+        <w:rPr>
+          <w:sz w:val="28"/>
+        </w:rPr>
+        <w:t xml:space="preserve">  to git</w:t>
+      </w:r>
+    </w:p>
+    <w:p>
+      <w:pPr>
+        <w:pStyle w:val="normal0"/>
+        <w:numPr>
+          <w:ilvl w:val="0"/>
+          <w:numId w:val="2"/>
+        </w:numPr>
+        <w:spacing w:line="360" w:lineRule="auto"/>
+        <w:ind w:left="284" w:hanging="284"/>
+        <w:jc w:val="both"/>
+        <w:rPr>
+          <w:sz w:val="28"/>
+        </w:rPr>
+      </w:pPr>
+      <w:r>
+        <w:rPr>
+          <w:b/>
+          <w:sz w:val="28"/>
+        </w:rPr>
+        <w:t>git commit</w:t>
+      </w:r>
+      <w:r>
+        <w:rPr>
+          <w:b/>
+          <w:sz w:val="28"/>
+        </w:rPr>
+        <w:t xml:space="preserve">: </w:t>
+      </w:r>
+      <w:r>
+        <w:rPr>
+          <w:sz w:val="28"/>
+        </w:rPr>
+        <w:t>This will take us to the editor in which we will write the commit messge and then commit the file.</w:t>
       </w:r>
     </w:p>
     <w:p>
@@ -643,6 +690,7 @@
           <w:sz w:val="28"/>
           <w:szCs w:val="18"/>
         </w:rPr>
+        <w:lastRenderedPageBreak/>
         <w:t xml:space="preserve"> </w:t>
       </w:r>
       <w:r>
@@ -728,7 +776,6 @@
           <w:b/>
           <w:sz w:val="28"/>
         </w:rPr>
-        <w:lastRenderedPageBreak/>
         <w:t>git diff:</w:t>
       </w:r>
       <w:r>
@@ -1436,6 +1483,7 @@
           <w:b/>
           <w:sz w:val="28"/>
         </w:rPr>
+        <w:lastRenderedPageBreak/>
         <w:t xml:space="preserve">git log </w:t>
       </w:r>
       <w:r>
@@ -1534,7 +1582,6 @@
           <w:b/>
           <w:sz w:val="28"/>
         </w:rPr>
-        <w:lastRenderedPageBreak/>
         <w:t xml:space="preserve">git log </w:t>
       </w:r>
       <w:r>
@@ -2278,7 +2325,6 @@
         <w:ind w:left="284" w:hanging="284"/>
         <w:jc w:val="both"/>
         <w:rPr>
-          <w:b/>
           <w:sz w:val="28"/>
           <w:szCs w:val="18"/>
         </w:rPr>
@@ -2317,7 +2363,21 @@
           <w:sz w:val="28"/>
           <w:szCs w:val="18"/>
         </w:rPr>
-        <w:t xml:space="preserve"> but we normally give origin name to it like </w:t>
+        <w:t xml:space="preserve"> but we normally give origin name to it like</w:t>
+      </w:r>
+      <w:r>
+        <w:rPr>
+          <w:sz w:val="28"/>
+          <w:szCs w:val="18"/>
+        </w:rPr>
+        <w:t>;</w:t>
+      </w:r>
+      <w:r>
+        <w:rPr>
+          <w:sz w:val="28"/>
+          <w:szCs w:val="18"/>
+        </w:rPr>
+        <w:t xml:space="preserve"> </w:t>
       </w:r>
       <w:hyperlink r:id="rId9" w:history="1">
         <w:r>
@@ -2335,6 +2395,21 @@
           <w:szCs w:val="18"/>
         </w:rPr>
         <w:t xml:space="preserve"> .</w:t>
+      </w:r>
+    </w:p>
+    <w:p>
+      <w:pPr>
+        <w:rPr>
+          <w:sz w:val="28"/>
+          <w:szCs w:val="18"/>
+        </w:rPr>
+      </w:pPr>
+      <w:r>
+        <w:rPr>
+          <w:sz w:val="28"/>
+          <w:szCs w:val="18"/>
+        </w:rPr>
+        <w:br w:type="page"/>
       </w:r>
     </w:p>
     <w:p>
@@ -2366,6 +2441,7 @@
           <w:sz w:val="28"/>
           <w:szCs w:val="18"/>
         </w:rPr>
+        <w:lastRenderedPageBreak/>
         <w:t xml:space="preserve">git remote -v: </w:t>
       </w:r>
       <w:r>
@@ -2384,7 +2460,7 @@
         <w:autoSpaceDE w:val="0"/>
         <w:autoSpaceDN w:val="0"/>
         <w:adjustRightInd w:val="0"/>
-        <w:spacing w:after="0" w:line="240" w:lineRule="auto"/>
+        <w:spacing w:after="0" w:line="360" w:lineRule="auto"/>
         <w:ind w:left="1440"/>
         <w:jc w:val="both"/>
         <w:rPr>
@@ -2392,13 +2468,6 @@
           <w:szCs w:val="18"/>
         </w:rPr>
       </w:pPr>
-      <w:r>
-        <w:rPr>
-          <w:sz w:val="20"/>
-          <w:szCs w:val="18"/>
-        </w:rPr>
-        <w:t>$ git remote -v</w:t>
-      </w:r>
     </w:p>
     <w:p>
       <w:pPr>
@@ -2408,7 +2477,7 @@
         <w:autoSpaceDE w:val="0"/>
         <w:autoSpaceDN w:val="0"/>
         <w:adjustRightInd w:val="0"/>
-        <w:spacing w:after="0" w:line="240" w:lineRule="auto"/>
+        <w:spacing w:after="0" w:line="360" w:lineRule="auto"/>
         <w:ind w:left="1440"/>
         <w:jc w:val="both"/>
         <w:rPr>
@@ -2421,7 +2490,7 @@
           <w:sz w:val="20"/>
           <w:szCs w:val="18"/>
         </w:rPr>
-        <w:t>origin  https://github.com/Saurab-h/git-prcatice.git (fetch)</w:t>
+        <w:t>$ git remote -v</w:t>
       </w:r>
     </w:p>
     <w:p>
@@ -2432,11 +2501,10 @@
         <w:autoSpaceDE w:val="0"/>
         <w:autoSpaceDN w:val="0"/>
         <w:adjustRightInd w:val="0"/>
-        <w:spacing w:after="0" w:line="240" w:lineRule="auto"/>
+        <w:spacing w:after="0" w:line="360" w:lineRule="auto"/>
         <w:ind w:left="1440"/>
         <w:jc w:val="both"/>
         <w:rPr>
-          <w:rFonts w:ascii="Lucida Console" w:hAnsi="Lucida Console" w:cs="Lucida Console"/>
           <w:sz w:val="20"/>
           <w:szCs w:val="18"/>
         </w:rPr>
@@ -2446,15 +2514,7 @@
           <w:sz w:val="20"/>
           <w:szCs w:val="18"/>
         </w:rPr>
-        <w:t>origin  https://github.com/Saurab-h/git-prcatice.git (push</w:t>
-      </w:r>
-      <w:r>
-        <w:rPr>
-          <w:rFonts w:ascii="Lucida Console" w:hAnsi="Lucida Console" w:cs="Lucida Console"/>
-          <w:sz w:val="20"/>
-          <w:szCs w:val="18"/>
-        </w:rPr>
-        <w:t>)</w:t>
+        <w:t>origin  https://github.com/Saurab-h/git-prcatice.git (fetch)</w:t>
       </w:r>
     </w:p>
     <w:p>
@@ -2465,7 +2525,7 @@
         <w:autoSpaceDE w:val="0"/>
         <w:autoSpaceDN w:val="0"/>
         <w:adjustRightInd w:val="0"/>
-        <w:spacing w:after="0" w:line="240" w:lineRule="auto"/>
+        <w:spacing w:after="0" w:line="360" w:lineRule="auto"/>
         <w:ind w:left="1440"/>
         <w:jc w:val="both"/>
         <w:rPr>
@@ -2474,6 +2534,21 @@
           <w:szCs w:val="18"/>
         </w:rPr>
       </w:pPr>
+      <w:r>
+        <w:rPr>
+          <w:sz w:val="20"/>
+          <w:szCs w:val="18"/>
+        </w:rPr>
+        <w:t>origin  https://github.com/Saurab-h/git-prcatice.git (push</w:t>
+      </w:r>
+      <w:r>
+        <w:rPr>
+          <w:rFonts w:ascii="Lucida Console" w:hAnsi="Lucida Console" w:cs="Lucida Console"/>
+          <w:sz w:val="20"/>
+          <w:szCs w:val="18"/>
+        </w:rPr>
+        <w:t>)</w:t>
+      </w:r>
     </w:p>
     <w:p>
       <w:pPr>
@@ -2483,7 +2558,25 @@
         <w:autoSpaceDE w:val="0"/>
         <w:autoSpaceDN w:val="0"/>
         <w:adjustRightInd w:val="0"/>
-        <w:spacing w:after="0" w:line="240" w:lineRule="auto"/>
+        <w:spacing w:after="0" w:line="360" w:lineRule="auto"/>
+        <w:ind w:left="1440"/>
+        <w:jc w:val="both"/>
+        <w:rPr>
+          <w:rFonts w:ascii="Lucida Console" w:hAnsi="Lucida Console" w:cs="Lucida Console"/>
+          <w:sz w:val="20"/>
+          <w:szCs w:val="18"/>
+        </w:rPr>
+      </w:pPr>
+    </w:p>
+    <w:p>
+      <w:pPr>
+        <w:tabs>
+          <w:tab w:val="left" w:pos="5812"/>
+        </w:tabs>
+        <w:autoSpaceDE w:val="0"/>
+        <w:autoSpaceDN w:val="0"/>
+        <w:adjustRightInd w:val="0"/>
+        <w:spacing w:after="0" w:line="360" w:lineRule="auto"/>
         <w:ind w:left="709"/>
         <w:jc w:val="both"/>
         <w:rPr>
@@ -2533,7 +2626,7 @@
         <w:autoSpaceDE w:val="0"/>
         <w:autoSpaceDN w:val="0"/>
         <w:adjustRightInd w:val="0"/>
-        <w:spacing w:after="0" w:line="240" w:lineRule="auto"/>
+        <w:spacing w:after="0" w:line="360" w:lineRule="auto"/>
         <w:ind w:left="284" w:hanging="284"/>
         <w:jc w:val="both"/>
         <w:rPr>
@@ -2547,7 +2640,6 @@
           <w:sz w:val="28"/>
           <w:szCs w:val="18"/>
         </w:rPr>
-        <w:lastRenderedPageBreak/>
         <w:t>Git push -u &lt;</w:t>
       </w:r>
       <w:r>
@@ -2587,7 +2679,7 @@
         <w:autoSpaceDE w:val="0"/>
         <w:autoSpaceDN w:val="0"/>
         <w:adjustRightInd w:val="0"/>
-        <w:spacing w:after="0" w:line="240" w:lineRule="auto"/>
+        <w:spacing w:after="0" w:line="360" w:lineRule="auto"/>
         <w:jc w:val="both"/>
         <w:rPr>
           <w:sz w:val="28"/>
@@ -2615,7 +2707,7 @@
         <w:autoSpaceDE w:val="0"/>
         <w:autoSpaceDN w:val="0"/>
         <w:adjustRightInd w:val="0"/>
-        <w:spacing w:after="0" w:line="240" w:lineRule="auto"/>
+        <w:spacing w:after="0" w:line="360" w:lineRule="auto"/>
         <w:jc w:val="both"/>
         <w:rPr>
           <w:sz w:val="28"/>
@@ -2650,7 +2742,7 @@
         <w:autoSpaceDE w:val="0"/>
         <w:autoSpaceDN w:val="0"/>
         <w:adjustRightInd w:val="0"/>
-        <w:spacing w:after="0" w:line="240" w:lineRule="auto"/>
+        <w:spacing w:after="0" w:line="360" w:lineRule="auto"/>
         <w:jc w:val="both"/>
         <w:rPr>
           <w:sz w:val="28"/>
@@ -2678,7 +2770,7 @@
         <w:autoSpaceDE w:val="0"/>
         <w:autoSpaceDN w:val="0"/>
         <w:adjustRightInd w:val="0"/>
-        <w:spacing w:after="0" w:line="240" w:lineRule="auto"/>
+        <w:spacing w:after="0" w:line="360" w:lineRule="auto"/>
         <w:jc w:val="both"/>
         <w:rPr>
           <w:sz w:val="28"/>
@@ -2702,7 +2794,7 @@
         <w:autoSpaceDE w:val="0"/>
         <w:autoSpaceDN w:val="0"/>
         <w:adjustRightInd w:val="0"/>
-        <w:spacing w:after="0" w:line="240" w:lineRule="auto"/>
+        <w:spacing w:after="0" w:line="360" w:lineRule="auto"/>
         <w:ind w:left="1080"/>
         <w:jc w:val="both"/>
         <w:rPr>
@@ -2733,7 +2825,7 @@
         <w:autoSpaceDE w:val="0"/>
         <w:autoSpaceDN w:val="0"/>
         <w:adjustRightInd w:val="0"/>
-        <w:spacing w:after="0" w:line="240" w:lineRule="auto"/>
+        <w:spacing w:after="0" w:line="360" w:lineRule="auto"/>
         <w:ind w:left="993" w:hanging="284"/>
         <w:jc w:val="both"/>
         <w:rPr>
@@ -2771,18 +2863,172 @@
       </w:r>
       <w:r>
         <w:rPr>
-          <w:sz w:val="28"/>
+          <w:b/>
+          <w:sz w:val="28"/>
+          <w:szCs w:val="18"/>
+        </w:rPr>
+        <w:t>(</w:t>
+      </w:r>
+      <w:r>
+        <w:rPr>
+          <w:sz w:val="28"/>
+          <w:szCs w:val="18"/>
+        </w:rPr>
+        <w:t>a shortlink of github generate ssh key</w:t>
+      </w:r>
+      <w:r>
+        <w:rPr>
+          <w:b/>
+          <w:sz w:val="28"/>
+          <w:szCs w:val="18"/>
+        </w:rPr>
+        <w:t xml:space="preserve">) </w:t>
+      </w:r>
+      <w:r>
+        <w:rPr>
+          <w:sz w:val="28"/>
+          <w:szCs w:val="18"/>
+        </w:rPr>
+        <w:t>and follow all the steps mention in it and  your key will get generated.</w:t>
+      </w:r>
+    </w:p>
+    <w:p>
+      <w:pPr>
+        <w:pStyle w:val="ListParagraph"/>
+        <w:numPr>
+          <w:ilvl w:val="0"/>
+          <w:numId w:val="30"/>
+        </w:numPr>
+        <w:tabs>
+          <w:tab w:val="left" w:pos="284"/>
+        </w:tabs>
+        <w:autoSpaceDE w:val="0"/>
+        <w:autoSpaceDN w:val="0"/>
+        <w:adjustRightInd w:val="0"/>
+        <w:spacing w:after="0" w:line="360" w:lineRule="auto"/>
+        <w:ind w:left="284" w:hanging="284"/>
+        <w:jc w:val="left"/>
+        <w:rPr>
+          <w:sz w:val="28"/>
+          <w:szCs w:val="18"/>
+        </w:rPr>
+      </w:pPr>
+      <w:r>
+        <w:rPr>
+          <w:b/>
+          <w:sz w:val="28"/>
+          <w:szCs w:val="18"/>
+        </w:rPr>
+        <w:t xml:space="preserve">git config --global alias.&lt;new command&gt; &lt;'old command'&gt;: </w:t>
+      </w:r>
+      <w:r>
+        <w:rPr>
+          <w:sz w:val="28"/>
+          <w:szCs w:val="18"/>
+        </w:rPr>
+        <w:t xml:space="preserve">It help us giving a command an alias name so that instead command we can use alias command for the easiness of writing commands. Like: </w:t>
+      </w:r>
+    </w:p>
+    <w:p>
+      <w:pPr>
+        <w:autoSpaceDE w:val="0"/>
+        <w:autoSpaceDN w:val="0"/>
+        <w:adjustRightInd w:val="0"/>
+        <w:spacing w:after="0" w:line="360" w:lineRule="auto"/>
+        <w:ind w:left="284" w:firstLine="284"/>
+        <w:jc w:val="left"/>
+        <w:rPr>
+          <w:sz w:val="24"/>
+          <w:szCs w:val="18"/>
+        </w:rPr>
+      </w:pPr>
+      <w:r>
+        <w:rPr>
+          <w:b/>
+          <w:sz w:val="24"/>
+          <w:szCs w:val="18"/>
+        </w:rPr>
+        <w:t>git config --global alias.unstage 'restore --staged --'</w:t>
+      </w:r>
+      <w:r>
+        <w:rPr>
+          <w:b/>
+          <w:sz w:val="24"/>
+          <w:szCs w:val="18"/>
+        </w:rPr>
+        <w:t xml:space="preserve"> =&gt;</w:t>
+      </w:r>
+      <w:r>
+        <w:rPr>
+          <w:sz w:val="24"/>
+          <w:szCs w:val="18"/>
+        </w:rPr>
+        <w:t xml:space="preserve"> thorugh this we have changed the </w:t>
+      </w:r>
+      <w:r>
+        <w:rPr>
+          <w:b/>
+          <w:sz w:val="24"/>
+          <w:szCs w:val="18"/>
+        </w:rPr>
+        <w:t>restore --staged --</w:t>
+      </w:r>
+      <w:r>
+        <w:rPr>
+          <w:b/>
+          <w:sz w:val="24"/>
           <w:szCs w:val="18"/>
         </w:rPr>
         <w:t xml:space="preserve"> </w:t>
       </w:r>
       <w:r>
         <w:rPr>
-          <w:sz w:val="28"/>
-          <w:szCs w:val="18"/>
-        </w:rPr>
-        <w:t>and follow all the steps mention in it and  your key will get generated.</w:t>
-      </w:r>
+          <w:sz w:val="24"/>
+          <w:szCs w:val="18"/>
+        </w:rPr>
+        <w:t xml:space="preserve"> to unstage so that  we can unstage a file by git unstage &lt;file name&gt; and don't have write the whole command . But still we can use old too , so  both command is valid for unstaing the file</w:t>
+      </w:r>
+      <w:r>
+        <w:rPr>
+          <w:sz w:val="24"/>
+          <w:szCs w:val="18"/>
+        </w:rPr>
+        <w:t>.</w:t>
+      </w:r>
+      <w:r>
+        <w:t xml:space="preserve"> </w:t>
+      </w:r>
+      <w:r>
+        <w:t>(</w:t>
+      </w:r>
+      <w:r>
+        <w:rPr>
+          <w:sz w:val="24"/>
+          <w:szCs w:val="18"/>
+        </w:rPr>
+        <w:t>The -- is used in Git to separate the end of the options from the beginning of the filenames. In this case, it is necessary to ensure that if a filename starts with a hyphen (-), it won't be mistaken for an option. Including -- after --staged is a best practice to handle filenames with leading hyphens properly.</w:t>
+      </w:r>
+      <w:r>
+        <w:rPr>
+          <w:sz w:val="24"/>
+          <w:szCs w:val="18"/>
+        </w:rPr>
+        <w:t>)</w:t>
+      </w:r>
+    </w:p>
+    <w:p>
+      <w:pPr>
+        <w:autoSpaceDE w:val="0"/>
+        <w:autoSpaceDN w:val="0"/>
+        <w:adjustRightInd w:val="0"/>
+        <w:spacing w:after="0" w:line="360" w:lineRule="auto"/>
+        <w:ind w:left="284" w:firstLine="284"/>
+        <w:jc w:val="left"/>
+        <w:rPr>
+          <w:sz w:val="24"/>
+          <w:szCs w:val="18"/>
+        </w:rPr>
+      </w:pPr>
     </w:p>
     <w:p>
       <w:pPr>
@@ -2823,6 +3069,7 @@
           <w:i/>
           <w:sz w:val="28"/>
         </w:rPr>
+        <w:lastRenderedPageBreak/>
         <w:t>Terminal shortcuts</w:t>
       </w:r>
       <w:r>
@@ -3846,7 +4093,7 @@
     <w:sectPr>
       <w:headerReference w:type="default" r:id="rId12"/>
       <w:pgSz w:w="12240" w:h="15840"/>
-      <w:pgMar w:top="821" w:right="720" w:bottom="720" w:left="720" w:header="0" w:footer="720" w:gutter="0"/>
+      <w:pgMar w:top="21" w:right="720" w:bottom="720" w:left="720" w:header="0" w:footer="720" w:gutter="0"/>
       <w:pgNumType w:start="1"/>
       <w:cols w:space="720"/>
       <w:docGrid w:linePitch="299"/>
@@ -3909,7 +4156,7 @@
 <w:hdr xmlns:ve="http://schemas.openxmlformats.org/markup-compatibility/2006" xmlns:o="urn:schemas-microsoft-com:office:office" xmlns:r="http://schemas.openxmlformats.org/officeDocument/2006/relationships" xmlns:m="http://schemas.openxmlformats.org/officeDocument/2006/math" xmlns:v="urn:schemas-microsoft-com:vml" xmlns:wp="http://schemas.openxmlformats.org/drawingml/2006/wordprocessingDrawing" xmlns:w10="urn:schemas-microsoft-com:office:word" xmlns:w="http://schemas.openxmlformats.org/wordprocessingml/2006/main" xmlns:wne="http://schemas.microsoft.com/office/word/2006/wordml">
   <w:sdt>
     <w:sdtPr>
-      <w:id w:val="79226098"/>
+      <w:id w:val="141271723"/>
       <w:docPartObj>
         <w:docPartGallery w:val="Page Numbers (Top of Page)"/>
         <w:docPartUnique/>
@@ -3919,7 +4166,7 @@
       <w:p>
         <w:pPr>
           <w:pStyle w:val="Header"/>
-          <w:jc w:val="right"/>
+          <w:jc w:val="both"/>
         </w:pPr>
       </w:p>
       <w:p>
@@ -3969,7 +4216,7 @@
         <v:path o:extrusionok="f" gradientshapeok="t" o:connecttype="rect"/>
         <o:lock v:ext="edit" aspectratio="t"/>
       </v:shapetype>
-      <v:shape id="_x0000_i1061" type="#_x0000_t75" style="width:10.75pt;height:10.75pt" o:bullet="t">
+      <v:shape id="_x0000_i1081" type="#_x0000_t75" style="width:11.2pt;height:11.2pt" o:bullet="t">
         <v:imagedata r:id="rId1" o:title="mso50C0"/>
       </v:shape>
     </w:pict>
@@ -6212,6 +6459,232 @@
     </w:lvl>
   </w:abstractNum>
   <w:abstractNum w:abstractNumId="20">
+    <w:nsid w:val="5246182D"/>
+    <w:multiLevelType w:val="hybridMultilevel"/>
+    <w:tmpl w:val="F6F82984"/>
+    <w:lvl w:ilvl="0" w:tplc="04090001">
+      <w:start w:val="1"/>
+      <w:numFmt w:val="bullet"/>
+      <w:lvlText w:val=""/>
+      <w:lvlJc w:val="left"/>
+      <w:pPr>
+        <w:ind w:left="1004" w:hanging="360"/>
+      </w:pPr>
+      <w:rPr>
+        <w:rFonts w:ascii="Symbol" w:hAnsi="Symbol" w:hint="default"/>
+      </w:rPr>
+    </w:lvl>
+    <w:lvl w:ilvl="1" w:tplc="04090003" w:tentative="1">
+      <w:start w:val="1"/>
+      <w:numFmt w:val="bullet"/>
+      <w:lvlText w:val="o"/>
+      <w:lvlJc w:val="left"/>
+      <w:pPr>
+        <w:ind w:left="1724" w:hanging="360"/>
+      </w:pPr>
+      <w:rPr>
+        <w:rFonts w:ascii="Courier New" w:hAnsi="Courier New" w:cs="Courier New" w:hint="default"/>
+      </w:rPr>
+    </w:lvl>
+    <w:lvl w:ilvl="2" w:tplc="04090005" w:tentative="1">
+      <w:start w:val="1"/>
+      <w:numFmt w:val="bullet"/>
+      <w:lvlText w:val=""/>
+      <w:lvlJc w:val="left"/>
+      <w:pPr>
+        <w:ind w:left="2444" w:hanging="360"/>
+      </w:pPr>
+      <w:rPr>
+        <w:rFonts w:ascii="Wingdings" w:hAnsi="Wingdings" w:hint="default"/>
+      </w:rPr>
+    </w:lvl>
+    <w:lvl w:ilvl="3" w:tplc="04090001" w:tentative="1">
+      <w:start w:val="1"/>
+      <w:numFmt w:val="bullet"/>
+      <w:lvlText w:val=""/>
+      <w:lvlJc w:val="left"/>
+      <w:pPr>
+        <w:ind w:left="3164" w:hanging="360"/>
+      </w:pPr>
+      <w:rPr>
+        <w:rFonts w:ascii="Symbol" w:hAnsi="Symbol" w:hint="default"/>
+      </w:rPr>
+    </w:lvl>
+    <w:lvl w:ilvl="4" w:tplc="04090003" w:tentative="1">
+      <w:start w:val="1"/>
+      <w:numFmt w:val="bullet"/>
+      <w:lvlText w:val="o"/>
+      <w:lvlJc w:val="left"/>
+      <w:pPr>
+        <w:ind w:left="3884" w:hanging="360"/>
+      </w:pPr>
+      <w:rPr>
+        <w:rFonts w:ascii="Courier New" w:hAnsi="Courier New" w:cs="Courier New" w:hint="default"/>
+      </w:rPr>
+    </w:lvl>
+    <w:lvl w:ilvl="5" w:tplc="04090005" w:tentative="1">
+      <w:start w:val="1"/>
+      <w:numFmt w:val="bullet"/>
+      <w:lvlText w:val=""/>
+      <w:lvlJc w:val="left"/>
+      <w:pPr>
+        <w:ind w:left="4604" w:hanging="360"/>
+      </w:pPr>
+      <w:rPr>
+        <w:rFonts w:ascii="Wingdings" w:hAnsi="Wingdings" w:hint="default"/>
+      </w:rPr>
+    </w:lvl>
+    <w:lvl w:ilvl="6" w:tplc="04090001" w:tentative="1">
+      <w:start w:val="1"/>
+      <w:numFmt w:val="bullet"/>
+      <w:lvlText w:val=""/>
+      <w:lvlJc w:val="left"/>
+      <w:pPr>
+        <w:ind w:left="5324" w:hanging="360"/>
+      </w:pPr>
+      <w:rPr>
+        <w:rFonts w:ascii="Symbol" w:hAnsi="Symbol" w:hint="default"/>
+      </w:rPr>
+    </w:lvl>
+    <w:lvl w:ilvl="7" w:tplc="04090003" w:tentative="1">
+      <w:start w:val="1"/>
+      <w:numFmt w:val="bullet"/>
+      <w:lvlText w:val="o"/>
+      <w:lvlJc w:val="left"/>
+      <w:pPr>
+        <w:ind w:left="6044" w:hanging="360"/>
+      </w:pPr>
+      <w:rPr>
+        <w:rFonts w:ascii="Courier New" w:hAnsi="Courier New" w:cs="Courier New" w:hint="default"/>
+      </w:rPr>
+    </w:lvl>
+    <w:lvl w:ilvl="8" w:tplc="04090005" w:tentative="1">
+      <w:start w:val="1"/>
+      <w:numFmt w:val="bullet"/>
+      <w:lvlText w:val=""/>
+      <w:lvlJc w:val="left"/>
+      <w:pPr>
+        <w:ind w:left="6764" w:hanging="360"/>
+      </w:pPr>
+      <w:rPr>
+        <w:rFonts w:ascii="Wingdings" w:hAnsi="Wingdings" w:hint="default"/>
+      </w:rPr>
+    </w:lvl>
+  </w:abstractNum>
+  <w:abstractNum w:abstractNumId="21">
+    <w:nsid w:val="52537101"/>
+    <w:multiLevelType w:val="hybridMultilevel"/>
+    <w:tmpl w:val="E5BC01CC"/>
+    <w:lvl w:ilvl="0" w:tplc="04090001">
+      <w:start w:val="1"/>
+      <w:numFmt w:val="bullet"/>
+      <w:lvlText w:val=""/>
+      <w:lvlJc w:val="left"/>
+      <w:pPr>
+        <w:ind w:left="720" w:hanging="360"/>
+      </w:pPr>
+      <w:rPr>
+        <w:rFonts w:ascii="Symbol" w:hAnsi="Symbol" w:hint="default"/>
+      </w:rPr>
+    </w:lvl>
+    <w:lvl w:ilvl="1" w:tplc="04090003" w:tentative="1">
+      <w:start w:val="1"/>
+      <w:numFmt w:val="bullet"/>
+      <w:lvlText w:val="o"/>
+      <w:lvlJc w:val="left"/>
+      <w:pPr>
+        <w:ind w:left="1440" w:hanging="360"/>
+      </w:pPr>
+      <w:rPr>
+        <w:rFonts w:ascii="Courier New" w:hAnsi="Courier New" w:cs="Courier New" w:hint="default"/>
+      </w:rPr>
+    </w:lvl>
+    <w:lvl w:ilvl="2" w:tplc="04090005" w:tentative="1">
+      <w:start w:val="1"/>
+      <w:numFmt w:val="bullet"/>
+      <w:lvlText w:val=""/>
+      <w:lvlJc w:val="left"/>
+      <w:pPr>
+        <w:ind w:left="2160" w:hanging="360"/>
+      </w:pPr>
+      <w:rPr>
+        <w:rFonts w:ascii="Wingdings" w:hAnsi="Wingdings" w:hint="default"/>
+      </w:rPr>
+    </w:lvl>
+    <w:lvl w:ilvl="3" w:tplc="04090001" w:tentative="1">
+      <w:start w:val="1"/>
+      <w:numFmt w:val="bullet"/>
+      <w:lvlText w:val=""/>
+      <w:lvlJc w:val="left"/>
+      <w:pPr>
+        <w:ind w:left="2880" w:hanging="360"/>
+      </w:pPr>
+      <w:rPr>
+        <w:rFonts w:ascii="Symbol" w:hAnsi="Symbol" w:hint="default"/>
+      </w:rPr>
+    </w:lvl>
+    <w:lvl w:ilvl="4" w:tplc="04090003" w:tentative="1">
+      <w:start w:val="1"/>
+      <w:numFmt w:val="bullet"/>
+      <w:lvlText w:val="o"/>
+      <w:lvlJc w:val="left"/>
+      <w:pPr>
+        <w:ind w:left="3600" w:hanging="360"/>
+      </w:pPr>
+      <w:rPr>
+        <w:rFonts w:ascii="Courier New" w:hAnsi="Courier New" w:cs="Courier New" w:hint="default"/>
+      </w:rPr>
+    </w:lvl>
+    <w:lvl w:ilvl="5" w:tplc="04090005" w:tentative="1">
+      <w:start w:val="1"/>
+      <w:numFmt w:val="bullet"/>
+      <w:lvlText w:val=""/>
+      <w:lvlJc w:val="left"/>
+      <w:pPr>
+        <w:ind w:left="4320" w:hanging="360"/>
+      </w:pPr>
+      <w:rPr>
+        <w:rFonts w:ascii="Wingdings" w:hAnsi="Wingdings" w:hint="default"/>
+      </w:rPr>
+    </w:lvl>
+    <w:lvl w:ilvl="6" w:tplc="04090001" w:tentative="1">
+      <w:start w:val="1"/>
+      <w:numFmt w:val="bullet"/>
+      <w:lvlText w:val=""/>
+      <w:lvlJc w:val="left"/>
+      <w:pPr>
+        <w:ind w:left="5040" w:hanging="360"/>
+      </w:pPr>
+      <w:rPr>
+        <w:rFonts w:ascii="Symbol" w:hAnsi="Symbol" w:hint="default"/>
+      </w:rPr>
+    </w:lvl>
+    <w:lvl w:ilvl="7" w:tplc="04090003" w:tentative="1">
+      <w:start w:val="1"/>
+      <w:numFmt w:val="bullet"/>
+      <w:lvlText w:val="o"/>
+      <w:lvlJc w:val="left"/>
+      <w:pPr>
+        <w:ind w:left="5760" w:hanging="360"/>
+      </w:pPr>
+      <w:rPr>
+        <w:rFonts w:ascii="Courier New" w:hAnsi="Courier New" w:cs="Courier New" w:hint="default"/>
+      </w:rPr>
+    </w:lvl>
+    <w:lvl w:ilvl="8" w:tplc="04090005" w:tentative="1">
+      <w:start w:val="1"/>
+      <w:numFmt w:val="bullet"/>
+      <w:lvlText w:val=""/>
+      <w:lvlJc w:val="left"/>
+      <w:pPr>
+        <w:ind w:left="6480" w:hanging="360"/>
+      </w:pPr>
+      <w:rPr>
+        <w:rFonts w:ascii="Wingdings" w:hAnsi="Wingdings" w:hint="default"/>
+      </w:rPr>
+    </w:lvl>
+  </w:abstractNum>
+  <w:abstractNum w:abstractNumId="22">
     <w:nsid w:val="53581590"/>
     <w:multiLevelType w:val="multilevel"/>
     <w:tmpl w:val="F0E64200"/>
@@ -6297,7 +6770,7 @@
       </w:pPr>
     </w:lvl>
   </w:abstractNum>
-  <w:abstractNum w:abstractNumId="21">
+  <w:abstractNum w:abstractNumId="23">
     <w:nsid w:val="59F314B0"/>
     <w:multiLevelType w:val="hybridMultilevel"/>
     <w:tmpl w:val="D0CCCBA4"/>
@@ -6410,7 +6883,7 @@
       </w:rPr>
     </w:lvl>
   </w:abstractNum>
-  <w:abstractNum w:abstractNumId="22">
+  <w:abstractNum w:abstractNumId="24">
     <w:nsid w:val="5DF53CD6"/>
     <w:multiLevelType w:val="multilevel"/>
     <w:tmpl w:val="04090023"/>
@@ -6506,11 +6979,11 @@
       </w:pPr>
     </w:lvl>
   </w:abstractNum>
-  <w:abstractNum w:abstractNumId="23">
+  <w:abstractNum w:abstractNumId="25">
     <w:nsid w:val="5E3C7A80"/>
     <w:multiLevelType w:val="hybridMultilevel"/>
-    <w:tmpl w:val="A4FE2E18"/>
-    <w:lvl w:ilvl="0" w:tplc="5C6CF6EE">
+    <w:tmpl w:val="EE6647DA"/>
+    <w:lvl w:ilvl="0" w:tplc="04090001">
       <w:start w:val="1"/>
       <w:numFmt w:val="bullet"/>
       <w:lvlText w:val=""/>
@@ -6620,7 +7093,7 @@
       </w:rPr>
     </w:lvl>
   </w:abstractNum>
-  <w:abstractNum w:abstractNumId="24">
+  <w:abstractNum w:abstractNumId="26">
     <w:nsid w:val="60D64835"/>
     <w:multiLevelType w:val="hybridMultilevel"/>
     <w:tmpl w:val="19821504"/>
@@ -6734,7 +7207,7 @@
       </w:rPr>
     </w:lvl>
   </w:abstractNum>
-  <w:abstractNum w:abstractNumId="25">
+  <w:abstractNum w:abstractNumId="27">
     <w:nsid w:val="7A3100DC"/>
     <w:multiLevelType w:val="hybridMultilevel"/>
     <w:tmpl w:val="4574BF74"/>
@@ -6847,7 +7320,7 @@
       </w:rPr>
     </w:lvl>
   </w:abstractNum>
-  <w:abstractNum w:abstractNumId="26">
+  <w:abstractNum w:abstractNumId="28">
     <w:nsid w:val="7C440A59"/>
     <w:multiLevelType w:val="hybridMultilevel"/>
     <w:tmpl w:val="6AD87F48"/>
@@ -6960,7 +7433,7 @@
       </w:rPr>
     </w:lvl>
   </w:abstractNum>
-  <w:abstractNum w:abstractNumId="27">
+  <w:abstractNum w:abstractNumId="29">
     <w:nsid w:val="7D1C7834"/>
     <w:multiLevelType w:val="hybridMultilevel"/>
     <w:tmpl w:val="86700990"/>
@@ -7080,13 +7553,13 @@
     <w:abstractNumId w:val="8"/>
   </w:num>
   <w:num w:numId="3">
-    <w:abstractNumId w:val="20"/>
+    <w:abstractNumId w:val="22"/>
   </w:num>
   <w:num w:numId="4">
     <w:abstractNumId w:val="18"/>
   </w:num>
   <w:num w:numId="5">
-    <w:abstractNumId w:val="22"/>
+    <w:abstractNumId w:val="24"/>
   </w:num>
   <w:num w:numId="6">
     <w:abstractNumId w:val="4"/>
@@ -7098,7 +7571,7 @@
     <w:abstractNumId w:val="5"/>
   </w:num>
   <w:num w:numId="9">
-    <w:abstractNumId w:val="25"/>
+    <w:abstractNumId w:val="27"/>
   </w:num>
   <w:num w:numId="10">
     <w:abstractNumId w:val="1"/>
@@ -7110,7 +7583,7 @@
     <w:abstractNumId w:val="12"/>
   </w:num>
   <w:num w:numId="13">
-    <w:abstractNumId w:val="27"/>
+    <w:abstractNumId w:val="29"/>
   </w:num>
   <w:num w:numId="14">
     <w:abstractNumId w:val="14"/>
@@ -7128,7 +7601,7 @@
     <w:abstractNumId w:val="16"/>
   </w:num>
   <w:num w:numId="19">
-    <w:abstractNumId w:val="21"/>
+    <w:abstractNumId w:val="23"/>
   </w:num>
   <w:num w:numId="20">
     <w:abstractNumId w:val="19"/>
@@ -7143,7 +7616,7 @@
     <w:abstractNumId w:val="17"/>
   </w:num>
   <w:num w:numId="24">
-    <w:abstractNumId w:val="26"/>
+    <w:abstractNumId w:val="28"/>
   </w:num>
   <w:num w:numId="25">
     <w:abstractNumId w:val="6"/>
@@ -7152,10 +7625,16 @@
     <w:abstractNumId w:val="2"/>
   </w:num>
   <w:num w:numId="27">
-    <w:abstractNumId w:val="24"/>
+    <w:abstractNumId w:val="26"/>
   </w:num>
   <w:num w:numId="28">
-    <w:abstractNumId w:val="23"/>
+    <w:abstractNumId w:val="25"/>
+  </w:num>
+  <w:num w:numId="29">
+    <w:abstractNumId w:val="20"/>
+  </w:num>
+  <w:num w:numId="30">
+    <w:abstractNumId w:val="21"/>
   </w:num>
 </w:numbering>
 </file>
@@ -8118,7 +8597,7 @@
 </file>
 
 <file path=customXml/itemProps1.xml><?xml version="1.0" encoding="utf-8"?>
-<ds:datastoreItem xmlns:ds="http://schemas.openxmlformats.org/officeDocument/2006/customXml" ds:itemID="{4E4AD6DF-3A6B-49A5-A8FB-E0AB901C00FD}">
+<ds:datastoreItem xmlns:ds="http://schemas.openxmlformats.org/officeDocument/2006/customXml" ds:itemID="{B9F5628A-8827-4801-B66F-5EDB71253885}">
   <ds:schemaRefs>
     <ds:schemaRef ds:uri="http://schemas.openxmlformats.org/officeDocument/2006/bibliography"/>
   </ds:schemaRefs>

</xml_diff>

<commit_message>
some info added about push command
</commit_message>
<xml_diff>
--- a/command.docx
+++ b/command.docx
@@ -378,19 +378,7 @@
         <w:rPr>
           <w:sz w:val="28"/>
         </w:rPr>
-        <w:t>It will stage all the tracked modified files and  co</w:t>
-      </w:r>
-      <w:r>
-        <w:rPr>
-          <w:sz w:val="28"/>
-        </w:rPr>
-        <w:t>m</w:t>
-      </w:r>
-      <w:r>
-        <w:rPr>
-          <w:sz w:val="28"/>
-        </w:rPr>
-        <w:t xml:space="preserve">mit them. But untracked files will not get commit we have to first track them. </w:t>
+        <w:t xml:space="preserve">It will stage all the tracked modified files and  commit them. But untracked files will not get commit we have to first track them. </w:t>
       </w:r>
     </w:p>
     <w:p>
@@ -965,19 +953,7 @@
         <w:rPr>
           <w:sz w:val="28"/>
         </w:rPr>
-        <w:t xml:space="preserve"> But if we want to d</w:t>
-      </w:r>
-      <w:r>
-        <w:rPr>
-          <w:sz w:val="28"/>
-        </w:rPr>
-        <w:t>e</w:t>
-      </w:r>
-      <w:r>
-        <w:rPr>
-          <w:sz w:val="28"/>
-        </w:rPr>
-        <w:t xml:space="preserve">lete a </w:t>
+        <w:t xml:space="preserve"> But if we want to delete a </w:t>
       </w:r>
       <w:r>
         <w:rPr>
@@ -1120,19 +1096,7 @@
         <w:rPr>
           <w:sz w:val="28"/>
         </w:rPr>
-        <w:t>It is used to rename a file, but what it a</w:t>
-      </w:r>
-      <w:r>
-        <w:rPr>
-          <w:sz w:val="28"/>
-        </w:rPr>
-        <w:t>c</w:t>
-      </w:r>
-      <w:r>
-        <w:rPr>
-          <w:sz w:val="28"/>
-        </w:rPr>
-        <w:t xml:space="preserve">tually does is that it </w:t>
+        <w:t xml:space="preserve">It is used to rename a file, but what it actually does is that it </w:t>
       </w:r>
       <w:r>
         <w:rPr>
@@ -1446,21 +1410,7 @@
           <w:sz w:val="28"/>
           <w:szCs w:val="18"/>
         </w:rPr>
-        <w:t>It will show all the commits done in specific time period like 2 days, 2 months, 2 weeks etc. to see the commits we have to write 2.days in place of time in command for  2 days and git will show all the commits happen in this time p</w:t>
-      </w:r>
-      <w:r>
-        <w:rPr>
-          <w:sz w:val="28"/>
-          <w:szCs w:val="18"/>
-        </w:rPr>
-        <w:t>e</w:t>
-      </w:r>
-      <w:r>
-        <w:rPr>
-          <w:sz w:val="28"/>
-          <w:szCs w:val="18"/>
-        </w:rPr>
-        <w:t>riod</w:t>
+        <w:t>It will show all the commits done in specific time period like 2 days, 2 months, 2 weeks etc. to see the commits we have to write 2.days in place of time in command for  2 days and git will show all the commits happen in this time period</w:t>
       </w:r>
     </w:p>
     <w:p>
@@ -1700,19 +1650,7 @@
         <w:rPr>
           <w:sz w:val="28"/>
         </w:rPr>
-        <w:t>It will show commit log with some exempt inform</w:t>
-      </w:r>
-      <w:r>
-        <w:rPr>
-          <w:sz w:val="28"/>
-        </w:rPr>
-        <w:t>a</w:t>
-      </w:r>
-      <w:r>
-        <w:rPr>
-          <w:sz w:val="28"/>
-        </w:rPr>
-        <w:t>tion.</w:t>
+        <w:t>It will show commit log with some exempt information.</w:t>
       </w:r>
       <w:r>
         <w:rPr>
@@ -2041,21 +1979,7 @@
           <w:sz w:val="28"/>
           <w:szCs w:val="18"/>
         </w:rPr>
-        <w:t>plac</w:t>
-      </w:r>
-      <w:r>
-        <w:rPr>
-          <w:sz w:val="28"/>
-          <w:szCs w:val="18"/>
-        </w:rPr>
-        <w:t>e</w:t>
-      </w:r>
-      <w:r>
-        <w:rPr>
-          <w:sz w:val="28"/>
-          <w:szCs w:val="18"/>
-        </w:rPr>
-        <w:t>holders</w:t>
+        <w:t>placeholders</w:t>
       </w:r>
       <w:r>
         <w:rPr>
@@ -2175,19 +2099,7 @@
         <w:rPr>
           <w:sz w:val="28"/>
         </w:rPr>
-        <w:t xml:space="preserve"> If we have to work with these we can also r</w:t>
-      </w:r>
-      <w:r>
-        <w:rPr>
-          <w:sz w:val="28"/>
-        </w:rPr>
-        <w:t>e</w:t>
-      </w:r>
-      <w:r>
-        <w:rPr>
-          <w:sz w:val="28"/>
-        </w:rPr>
-        <w:t>fer the git site too.</w:t>
+        <w:t xml:space="preserve"> If we have to work with these we can also refer the git site too.</w:t>
       </w:r>
     </w:p>
     <w:p>
@@ -2656,7 +2568,15 @@
           <w:sz w:val="28"/>
           <w:szCs w:val="18"/>
         </w:rPr>
-        <w:t xml:space="preserve">repository name &gt; master: </w:t>
+        <w:t>repository name &gt; &lt;branch name&gt;</w:t>
+      </w:r>
+      <w:r>
+        <w:rPr>
+          <w:b/>
+          <w:sz w:val="28"/>
+          <w:szCs w:val="18"/>
+        </w:rPr>
+        <w:t xml:space="preserve">: </w:t>
       </w:r>
       <w:r>
         <w:rPr>
@@ -2664,6 +2584,90 @@
           <w:szCs w:val="18"/>
         </w:rPr>
         <w:t>It pushes all the changes and  tracling files of working tree to the remote repository.</w:t>
+      </w:r>
+    </w:p>
+    <w:p>
+      <w:pPr>
+        <w:pStyle w:val="ListParagraph"/>
+        <w:tabs>
+          <w:tab w:val="left" w:pos="5812"/>
+        </w:tabs>
+        <w:autoSpaceDE w:val="0"/>
+        <w:autoSpaceDN w:val="0"/>
+        <w:adjustRightInd w:val="0"/>
+        <w:spacing w:after="0" w:line="360" w:lineRule="auto"/>
+        <w:ind w:left="284"/>
+        <w:jc w:val="both"/>
+        <w:rPr>
+          <w:sz w:val="28"/>
+          <w:szCs w:val="18"/>
+        </w:rPr>
+      </w:pPr>
+      <w:r>
+        <w:rPr>
+          <w:b/>
+          <w:bCs/>
+          <w:sz w:val="28"/>
+          <w:szCs w:val="18"/>
+        </w:rPr>
+        <w:t>-: '</w:t>
+      </w:r>
+      <w:r>
+        <w:rPr>
+          <w:b/>
+          <w:bCs/>
+          <w:sz w:val="28"/>
+          <w:szCs w:val="18"/>
+        </w:rPr>
+        <w:t>-u</w:t>
+      </w:r>
+      <w:r>
+        <w:rPr>
+          <w:b/>
+          <w:bCs/>
+          <w:sz w:val="28"/>
+          <w:szCs w:val="18"/>
+        </w:rPr>
+        <w:t>'</w:t>
+      </w:r>
+      <w:r>
+        <w:rPr>
+          <w:sz w:val="28"/>
+          <w:szCs w:val="18"/>
+        </w:rPr>
+        <w:t xml:space="preserve"> sets the upstream tracking branch, which means that in the future, you can simply use </w:t>
+      </w:r>
+      <w:r>
+        <w:rPr>
+          <w:sz w:val="28"/>
+          <w:szCs w:val="18"/>
+        </w:rPr>
+        <w:t>'</w:t>
+      </w:r>
+      <w:r>
+        <w:rPr>
+          <w:b/>
+          <w:bCs/>
+          <w:sz w:val="28"/>
+          <w:szCs w:val="18"/>
+        </w:rPr>
+        <w:t>git push</w:t>
+      </w:r>
+      <w:r>
+        <w:rPr>
+          <w:b/>
+          <w:bCs/>
+          <w:sz w:val="28"/>
+          <w:szCs w:val="18"/>
+        </w:rPr>
+        <w:t>'</w:t>
+      </w:r>
+      <w:r>
+        <w:rPr>
+          <w:sz w:val="28"/>
+          <w:szCs w:val="18"/>
+        </w:rPr>
+        <w:t xml:space="preserve"> without specifying the remote and branch names.</w:t>
       </w:r>
     </w:p>
     <w:p>
@@ -3006,7 +3010,15 @@
           <w:sz w:val="24"/>
           <w:szCs w:val="18"/>
         </w:rPr>
-        <w:t>The -- is used in Git to separate the end of the options from the beginning of the filenames. In this case, it is necessary to ensure that if a filename starts with a hyphen (-), it won't be mistaken for an option. Including -- after --staged is a best practice to handle filenames with leading hyphens properly.</w:t>
+        <w:t xml:space="preserve">The -- is used in Git to separate the end of the options from the beginning of the filenames. In this case, it is necessary to ensure that if a filename starts with a hyphen (-), it won't </w:t>
+      </w:r>
+      <w:r>
+        <w:rPr>
+          <w:sz w:val="24"/>
+          <w:szCs w:val="18"/>
+        </w:rPr>
+        <w:lastRenderedPageBreak/>
+        <w:t>be mistaken for an option. Including -- after --staged is a best practice to handle filenames with leading hyphens properly.</w:t>
       </w:r>
       <w:r>
         <w:rPr>
@@ -3069,7 +3081,6 @@
           <w:i/>
           <w:sz w:val="28"/>
         </w:rPr>
-        <w:lastRenderedPageBreak/>
         <w:t>Terminal shortcuts</w:t>
       </w:r>
       <w:r>
@@ -3211,19 +3222,7 @@
         <w:rPr>
           <w:sz w:val="28"/>
         </w:rPr>
-        <w:t>Auto completes the file name if same name doesn’t exist anywhere in dire</w:t>
-      </w:r>
-      <w:r>
-        <w:rPr>
-          <w:sz w:val="28"/>
-        </w:rPr>
-        <w:t>c</w:t>
-      </w:r>
-      <w:r>
-        <w:rPr>
-          <w:sz w:val="28"/>
-        </w:rPr>
-        <w:t>tory.</w:t>
+        <w:t>Auto completes the file name if same name doesn’t exist anywhere in directory.</w:t>
       </w:r>
     </w:p>
     <w:p>
@@ -3318,19 +3317,7 @@
         <w:rPr>
           <w:sz w:val="32"/>
         </w:rPr>
-        <w:t>To ignore multiple files of same type we should write *.extension to i</w:t>
-      </w:r>
-      <w:r>
-        <w:rPr>
-          <w:sz w:val="32"/>
-        </w:rPr>
-        <w:t>g</w:t>
-      </w:r>
-      <w:r>
-        <w:rPr>
-          <w:sz w:val="32"/>
-        </w:rPr>
-        <w:t xml:space="preserve">nore all of them for </w:t>
+        <w:t xml:space="preserve">To ignore multiple files of same type we should write *.extension to ignore all of them for </w:t>
       </w:r>
       <w:r>
         <w:rPr>
@@ -3476,19 +3463,7 @@
         <w:rPr>
           <w:sz w:val="32"/>
         </w:rPr>
-        <w:t>Git already ignores the blank folder automatically and if we put an i</w:t>
-      </w:r>
-      <w:r>
-        <w:rPr>
-          <w:sz w:val="32"/>
-        </w:rPr>
-        <w:t>g</w:t>
-      </w:r>
-      <w:r>
-        <w:rPr>
-          <w:sz w:val="32"/>
-        </w:rPr>
-        <w:t>nored file/folder in it, it will still ignore it.</w:t>
+        <w:t>Git already ignores the blank folder automatically and if we put an ignored file/folder in it, it will still ignore it.</w:t>
       </w:r>
       <w:r>
         <w:rPr>
@@ -3543,74 +3518,46 @@
           <w:sz w:val="32"/>
           <w:szCs w:val="28"/>
         </w:rPr>
-        <w:t>file allows more complex patterns, such as using wil</w:t>
-      </w:r>
-      <w:r>
+        <w:t>file allows more complex patterns, such as using wildcards, negation, and comments. Feel free to explore these possibilities for more fine-grained control over what to ignore.</w:t>
+      </w:r>
+    </w:p>
+    <w:p>
+      <w:pPr>
+        <w:spacing w:line="240" w:lineRule="auto"/>
+        <w:ind w:left="709"/>
+        <w:jc w:val="both"/>
         <w:rPr>
           <w:sz w:val="32"/>
           <w:szCs w:val="28"/>
         </w:rPr>
-        <w:t>d</w:t>
-      </w:r>
+      </w:pPr>
       <w:r>
         <w:rPr>
           <w:sz w:val="32"/>
           <w:szCs w:val="28"/>
         </w:rPr>
-        <w:t>cards, negation, and comments. Feel free to explore these possibilities for more fine-grained control over what to ignore.</w:t>
-      </w:r>
-    </w:p>
-    <w:p>
-      <w:pPr>
-        <w:spacing w:line="240" w:lineRule="auto"/>
-        <w:ind w:left="709"/>
-        <w:jc w:val="both"/>
+        <w:t xml:space="preserve">Remember, the </w:t>
+      </w:r>
+      <w:r>
+        <w:rPr>
+          <w:b/>
+          <w:sz w:val="32"/>
+        </w:rPr>
+        <w:t>.gitignore</w:t>
+      </w:r>
+      <w:r>
         <w:rPr>
           <w:sz w:val="32"/>
           <w:szCs w:val="28"/>
         </w:rPr>
-      </w:pPr>
+        <w:t xml:space="preserve"> </w:t>
+      </w:r>
       <w:r>
         <w:rPr>
           <w:sz w:val="32"/>
           <w:szCs w:val="28"/>
         </w:rPr>
-        <w:t xml:space="preserve">Remember, the </w:t>
-      </w:r>
-      <w:r>
-        <w:rPr>
-          <w:b/>
-          <w:sz w:val="32"/>
-        </w:rPr>
-        <w:t>.gitignore</w:t>
-      </w:r>
-      <w:r>
-        <w:rPr>
-          <w:sz w:val="32"/>
-          <w:szCs w:val="28"/>
-        </w:rPr>
-        <w:t xml:space="preserve"> </w:t>
-      </w:r>
-      <w:r>
-        <w:rPr>
-          <w:sz w:val="32"/>
-          <w:szCs w:val="28"/>
-        </w:rPr>
-        <w:t>file is an essential tool to keep your repos</w:t>
-      </w:r>
-      <w:r>
-        <w:rPr>
-          <w:sz w:val="32"/>
-          <w:szCs w:val="28"/>
-        </w:rPr>
-        <w:t>i</w:t>
-      </w:r>
-      <w:r>
-        <w:rPr>
-          <w:sz w:val="32"/>
-          <w:szCs w:val="28"/>
-        </w:rPr>
-        <w:t>tory clean and avoid tracking unnecessary files. While the above tips cover most common use cases, you can tailor it to suit your specific project needs.</w:t>
+        <w:t>file is an essential tool to keep your repository clean and avoid tracking unnecessary files. While the above tips cover most common use cases, you can tailor it to suit your specific project needs.</w:t>
       </w:r>
     </w:p>
     <w:p>
@@ -3629,21 +3576,7 @@
           <w:sz w:val="32"/>
           <w:szCs w:val="28"/>
         </w:rPr>
-        <w:t>By following these guidelines, you can efficiently manage your Git r</w:t>
-      </w:r>
-      <w:r>
-        <w:rPr>
-          <w:sz w:val="32"/>
-          <w:szCs w:val="28"/>
-        </w:rPr>
-        <w:t>e</w:t>
-      </w:r>
-      <w:r>
-        <w:rPr>
-          <w:sz w:val="32"/>
-          <w:szCs w:val="28"/>
-        </w:rPr>
-        <w:t>pository and focus on tracking only the essential files while leaving out the temporary and generated files, build artifacts, and other non-essential elements.</w:t>
+        <w:t>By following these guidelines, you can efficiently manage your Git repository and focus on tracking only the essential files while leaving out the temporary and generated files, build artifacts, and other non-essential elements.</w:t>
       </w:r>
     </w:p>
     <w:p>
@@ -3968,19 +3901,7 @@
         <w:rPr>
           <w:sz w:val="32"/>
         </w:rPr>
-        <w:t>hen we modify a file which is still in the staging area (the area in which ready to commit files are placed.) then it will be present in both staging area and modified area, but in staged the version of file is b</w:t>
-      </w:r>
-      <w:r>
-        <w:rPr>
-          <w:sz w:val="32"/>
-        </w:rPr>
-        <w:t>e</w:t>
-      </w:r>
-      <w:r>
-        <w:rPr>
-          <w:sz w:val="32"/>
-        </w:rPr>
-        <w:t>fore it get modified which is ready to get commit and in modified area new modified file is present.</w:t>
+        <w:t>hen we modify a file which is still in the staging area (the area in which ready to commit files are placed.) then it will be present in both staging area and modified area, but in staged the version of file is before it get modified which is ready to get commit and in modified area new modified file is present.</w:t>
       </w:r>
     </w:p>
     <w:p>
@@ -4024,19 +3945,7 @@
         <w:rPr>
           <w:sz w:val="32"/>
         </w:rPr>
-        <w:t xml:space="preserve"> the a</w:t>
-      </w:r>
-      <w:r>
-        <w:rPr>
-          <w:sz w:val="32"/>
-        </w:rPr>
-        <w:t>l</w:t>
-      </w:r>
-      <w:r>
-        <w:rPr>
-          <w:sz w:val="32"/>
-        </w:rPr>
-        <w:t>ready existing</w:t>
+        <w:t xml:space="preserve"> the already existing</w:t>
       </w:r>
       <w:r>
         <w:rPr>
@@ -4216,7 +4125,7 @@
         <v:path o:extrusionok="f" gradientshapeok="t" o:connecttype="rect"/>
         <o:lock v:ext="edit" aspectratio="t"/>
       </v:shapetype>
-      <v:shape id="_x0000_i1081" type="#_x0000_t75" style="width:11.2pt;height:11.2pt" o:bullet="t">
+      <v:shape id="_x0000_i1028" type="#_x0000_t75" style="width:11.2pt;height:11.2pt" o:bullet="t">
         <v:imagedata r:id="rId1" o:title="mso50C0"/>
       </v:shape>
     </w:pict>
@@ -8006,7 +7915,6 @@
   <w:style w:type="character" w:default="1" w:styleId="DefaultParagraphFont">
     <w:name w:val="Default Paragraph Font"/>
     <w:uiPriority w:val="1"/>
-    <w:semiHidden/>
     <w:unhideWhenUsed/>
   </w:style>
   <w:style w:type="table" w:default="1" w:styleId="TableNormal">

</xml_diff>

<commit_message>
some more branch command is added
</commit_message>
<xml_diff>
--- a/command.docx
+++ b/command.docx
@@ -3158,6 +3158,195 @@
           <w:szCs w:val="18"/>
         </w:rPr>
         <w:br w:type="page"/>
+      </w:r>
+    </w:p>
+    <w:p>
+      <w:pPr>
+        <w:pStyle w:val="ListParagraph"/>
+        <w:numPr>
+          <w:ilvl w:val="0"/>
+          <w:numId w:val="37"/>
+        </w:numPr>
+        <w:autoSpaceDE w:val="0"/>
+        <w:autoSpaceDN w:val="0"/>
+        <w:adjustRightInd w:val="0"/>
+        <w:rPr>
+          <w:b/>
+          <w:sz w:val="28"/>
+          <w:szCs w:val="18"/>
+        </w:rPr>
+      </w:pPr>
+      <w:r>
+        <w:rPr>
+          <w:b/>
+          <w:sz w:val="28"/>
+          <w:szCs w:val="18"/>
+        </w:rPr>
+        <w:lastRenderedPageBreak/>
+        <w:t xml:space="preserve">git branch -v:  </w:t>
+      </w:r>
+      <w:r>
+        <w:rPr>
+          <w:sz w:val="28"/>
+          <w:szCs w:val="18"/>
+        </w:rPr>
+        <w:t>It shows all the branaches with there respective branch hash and last commit of each branch in the working tree.</w:t>
+      </w:r>
+    </w:p>
+    <w:p>
+      <w:pPr>
+        <w:pStyle w:val="ListParagraph"/>
+        <w:numPr>
+          <w:ilvl w:val="0"/>
+          <w:numId w:val="37"/>
+        </w:numPr>
+        <w:autoSpaceDE w:val="0"/>
+        <w:autoSpaceDN w:val="0"/>
+        <w:adjustRightInd w:val="0"/>
+        <w:rPr>
+          <w:b/>
+          <w:sz w:val="28"/>
+          <w:szCs w:val="18"/>
+        </w:rPr>
+      </w:pPr>
+      <w:r>
+        <w:rPr>
+          <w:b/>
+          <w:sz w:val="28"/>
+          <w:szCs w:val="18"/>
+        </w:rPr>
+        <w:t>git branch --merged:</w:t>
+      </w:r>
+      <w:r>
+        <w:rPr>
+          <w:sz w:val="28"/>
+          <w:szCs w:val="18"/>
+        </w:rPr>
+        <w:t xml:space="preserve"> It will show all the already merged branches.</w:t>
+      </w:r>
+    </w:p>
+    <w:p>
+      <w:pPr>
+        <w:pStyle w:val="ListParagraph"/>
+        <w:numPr>
+          <w:ilvl w:val="0"/>
+          <w:numId w:val="37"/>
+        </w:numPr>
+        <w:autoSpaceDE w:val="0"/>
+        <w:autoSpaceDN w:val="0"/>
+        <w:adjustRightInd w:val="0"/>
+        <w:rPr>
+          <w:b/>
+          <w:sz w:val="28"/>
+          <w:szCs w:val="18"/>
+        </w:rPr>
+      </w:pPr>
+      <w:r>
+        <w:rPr>
+          <w:b/>
+          <w:sz w:val="28"/>
+          <w:szCs w:val="18"/>
+        </w:rPr>
+        <w:t>git branch --no-merged:</w:t>
+      </w:r>
+      <w:r>
+        <w:rPr>
+          <w:sz w:val="28"/>
+          <w:szCs w:val="18"/>
+        </w:rPr>
+        <w:t xml:space="preserve"> It will show all the branches which are not yet merged.</w:t>
+      </w:r>
+    </w:p>
+    <w:p>
+      <w:pPr>
+        <w:pStyle w:val="ListParagraph"/>
+        <w:numPr>
+          <w:ilvl w:val="0"/>
+          <w:numId w:val="37"/>
+        </w:numPr>
+        <w:autoSpaceDE w:val="0"/>
+        <w:autoSpaceDN w:val="0"/>
+        <w:adjustRightInd w:val="0"/>
+        <w:rPr>
+          <w:b/>
+          <w:sz w:val="28"/>
+          <w:szCs w:val="18"/>
+        </w:rPr>
+      </w:pPr>
+      <w:r>
+        <w:rPr>
+          <w:b/>
+          <w:sz w:val="28"/>
+          <w:szCs w:val="18"/>
+        </w:rPr>
+        <w:t>git branch -d &lt;branch name&gt;:</w:t>
+      </w:r>
+      <w:r>
+        <w:rPr>
+          <w:sz w:val="28"/>
+          <w:szCs w:val="18"/>
+        </w:rPr>
+        <w:t xml:space="preserve"> With it we can delete the branch which is mentioned in the command.</w:t>
+      </w:r>
+    </w:p>
+    <w:p>
+      <w:pPr>
+        <w:pStyle w:val="ListParagraph"/>
+        <w:numPr>
+          <w:ilvl w:val="1"/>
+          <w:numId w:val="37"/>
+        </w:numPr>
+        <w:autoSpaceDE w:val="0"/>
+        <w:autoSpaceDN w:val="0"/>
+        <w:adjustRightInd w:val="0"/>
+        <w:rPr>
+          <w:b/>
+          <w:sz w:val="28"/>
+          <w:szCs w:val="18"/>
+        </w:rPr>
+      </w:pPr>
+      <w:r>
+        <w:rPr>
+          <w:sz w:val="28"/>
+          <w:szCs w:val="18"/>
+        </w:rPr>
+        <w:t xml:space="preserve"> But when we try to delete a branch which</w:t>
+      </w:r>
+      <w:r>
+        <w:rPr>
+          <w:sz w:val="28"/>
+          <w:szCs w:val="18"/>
+        </w:rPr>
+        <w:t xml:space="preserve"> is</w:t>
+      </w:r>
+      <w:r>
+        <w:rPr>
+          <w:sz w:val="28"/>
+          <w:szCs w:val="18"/>
+        </w:rPr>
+        <w:t xml:space="preserve"> not yet been merged and have changes in it the git will show us an error to prevent the accidental loss of data</w:t>
+      </w:r>
+      <w:r>
+        <w:rPr>
+          <w:sz w:val="28"/>
+          <w:szCs w:val="18"/>
+        </w:rPr>
+        <w:t xml:space="preserve">, but if we still want to delete the branch we can do se by typing this command </w:t>
+      </w:r>
+      <w:r>
+        <w:rPr>
+          <w:b/>
+          <w:sz w:val="28"/>
+          <w:szCs w:val="18"/>
+        </w:rPr>
+        <w:t>git branch -D &lt;branch name&gt;</w:t>
+      </w:r>
+      <w:r>
+        <w:rPr>
+          <w:sz w:val="28"/>
+          <w:szCs w:val="18"/>
+        </w:rPr>
+        <w:t xml:space="preserve"> and git will delete the branch.</w:t>
       </w:r>
     </w:p>
     <w:p>
@@ -4123,7 +4312,7 @@
             <w:rPr>
               <w:noProof/>
             </w:rPr>
-            <w:t>8</w:t>
+            <w:t>6</w:t>
           </w:r>
         </w:fldSimple>
       </w:p>
@@ -4160,7 +4349,7 @@
         <v:path o:extrusionok="f" gradientshapeok="t" o:connecttype="rect"/>
         <o:lock v:ext="edit" aspectratio="t"/>
       </v:shapetype>
-      <v:shape id="_x0000_i1032" type="#_x0000_t75" style="width:10.5pt;height:10.5pt" o:bullet="t">
+      <v:shape id="_x0000_i1032" type="#_x0000_t75" style="width:10.3pt;height:10.3pt" o:bullet="t">
         <v:imagedata r:id="rId1" o:title="mso50C0"/>
       </v:shape>
     </w:pict>
@@ -5866,6 +6055,120 @@
     </w:lvl>
   </w:abstractNum>
   <w:abstractNum w:abstractNumId="15">
+    <w:nsid w:val="39D73F4C"/>
+    <w:multiLevelType w:val="hybridMultilevel"/>
+    <w:tmpl w:val="BB7C39B6"/>
+    <w:lvl w:ilvl="0" w:tplc="94645982">
+      <w:start w:val="1"/>
+      <w:numFmt w:val="bullet"/>
+      <w:lvlText w:val=""/>
+      <w:lvlJc w:val="left"/>
+      <w:pPr>
+        <w:ind w:left="720" w:hanging="360"/>
+      </w:pPr>
+      <w:rPr>
+        <w:rFonts w:ascii="Symbol" w:hAnsi="Symbol" w:hint="default"/>
+        <w:color w:val="auto"/>
+      </w:rPr>
+    </w:lvl>
+    <w:lvl w:ilvl="1" w:tplc="45C87826">
+      <w:start w:val="1"/>
+      <w:numFmt w:val="bullet"/>
+      <w:lvlText w:val=""/>
+      <w:lvlJc w:val="left"/>
+      <w:pPr>
+        <w:ind w:left="1440" w:hanging="360"/>
+      </w:pPr>
+      <w:rPr>
+        <w:rFonts w:ascii="Wingdings" w:hAnsi="Wingdings" w:hint="default"/>
+      </w:rPr>
+    </w:lvl>
+    <w:lvl w:ilvl="2" w:tplc="04090005" w:tentative="1">
+      <w:start w:val="1"/>
+      <w:numFmt w:val="bullet"/>
+      <w:lvlText w:val=""/>
+      <w:lvlJc w:val="left"/>
+      <w:pPr>
+        <w:ind w:left="2160" w:hanging="360"/>
+      </w:pPr>
+      <w:rPr>
+        <w:rFonts w:ascii="Wingdings" w:hAnsi="Wingdings" w:hint="default"/>
+      </w:rPr>
+    </w:lvl>
+    <w:lvl w:ilvl="3" w:tplc="04090001" w:tentative="1">
+      <w:start w:val="1"/>
+      <w:numFmt w:val="bullet"/>
+      <w:lvlText w:val=""/>
+      <w:lvlJc w:val="left"/>
+      <w:pPr>
+        <w:ind w:left="2880" w:hanging="360"/>
+      </w:pPr>
+      <w:rPr>
+        <w:rFonts w:ascii="Symbol" w:hAnsi="Symbol" w:hint="default"/>
+      </w:rPr>
+    </w:lvl>
+    <w:lvl w:ilvl="4" w:tplc="04090003" w:tentative="1">
+      <w:start w:val="1"/>
+      <w:numFmt w:val="bullet"/>
+      <w:lvlText w:val="o"/>
+      <w:lvlJc w:val="left"/>
+      <w:pPr>
+        <w:ind w:left="3600" w:hanging="360"/>
+      </w:pPr>
+      <w:rPr>
+        <w:rFonts w:ascii="Courier New" w:hAnsi="Courier New" w:cs="Courier New" w:hint="default"/>
+      </w:rPr>
+    </w:lvl>
+    <w:lvl w:ilvl="5" w:tplc="04090005" w:tentative="1">
+      <w:start w:val="1"/>
+      <w:numFmt w:val="bullet"/>
+      <w:lvlText w:val=""/>
+      <w:lvlJc w:val="left"/>
+      <w:pPr>
+        <w:ind w:left="4320" w:hanging="360"/>
+      </w:pPr>
+      <w:rPr>
+        <w:rFonts w:ascii="Wingdings" w:hAnsi="Wingdings" w:hint="default"/>
+      </w:rPr>
+    </w:lvl>
+    <w:lvl w:ilvl="6" w:tplc="04090001" w:tentative="1">
+      <w:start w:val="1"/>
+      <w:numFmt w:val="bullet"/>
+      <w:lvlText w:val=""/>
+      <w:lvlJc w:val="left"/>
+      <w:pPr>
+        <w:ind w:left="5040" w:hanging="360"/>
+      </w:pPr>
+      <w:rPr>
+        <w:rFonts w:ascii="Symbol" w:hAnsi="Symbol" w:hint="default"/>
+      </w:rPr>
+    </w:lvl>
+    <w:lvl w:ilvl="7" w:tplc="04090003" w:tentative="1">
+      <w:start w:val="1"/>
+      <w:numFmt w:val="bullet"/>
+      <w:lvlText w:val="o"/>
+      <w:lvlJc w:val="left"/>
+      <w:pPr>
+        <w:ind w:left="5760" w:hanging="360"/>
+      </w:pPr>
+      <w:rPr>
+        <w:rFonts w:ascii="Courier New" w:hAnsi="Courier New" w:cs="Courier New" w:hint="default"/>
+      </w:rPr>
+    </w:lvl>
+    <w:lvl w:ilvl="8" w:tplc="04090005" w:tentative="1">
+      <w:start w:val="1"/>
+      <w:numFmt w:val="bullet"/>
+      <w:lvlText w:val=""/>
+      <w:lvlJc w:val="left"/>
+      <w:pPr>
+        <w:ind w:left="6480" w:hanging="360"/>
+      </w:pPr>
+      <w:rPr>
+        <w:rFonts w:ascii="Wingdings" w:hAnsi="Wingdings" w:hint="default"/>
+      </w:rPr>
+    </w:lvl>
+  </w:abstractNum>
+  <w:abstractNum w:abstractNumId="16">
     <w:nsid w:val="3B0850B0"/>
     <w:multiLevelType w:val="hybridMultilevel"/>
     <w:tmpl w:val="7D582812"/>
@@ -5978,7 +6281,7 @@
       </w:rPr>
     </w:lvl>
   </w:abstractNum>
-  <w:abstractNum w:abstractNumId="16">
+  <w:abstractNum w:abstractNumId="17">
     <w:nsid w:val="3B463E79"/>
     <w:multiLevelType w:val="hybridMultilevel"/>
     <w:tmpl w:val="EE9A38CA"/>
@@ -6092,7 +6395,7 @@
       </w:rPr>
     </w:lvl>
   </w:abstractNum>
-  <w:abstractNum w:abstractNumId="17">
+  <w:abstractNum w:abstractNumId="18">
     <w:nsid w:val="3DE7174E"/>
     <w:multiLevelType w:val="hybridMultilevel"/>
     <w:tmpl w:val="5E98622E"/>
@@ -6205,7 +6508,7 @@
       </w:rPr>
     </w:lvl>
   </w:abstractNum>
-  <w:abstractNum w:abstractNumId="18">
+  <w:abstractNum w:abstractNumId="19">
     <w:nsid w:val="434A3F00"/>
     <w:multiLevelType w:val="hybridMultilevel"/>
     <w:tmpl w:val="B65092B4"/>
@@ -6318,7 +6621,7 @@
       </w:rPr>
     </w:lvl>
   </w:abstractNum>
-  <w:abstractNum w:abstractNumId="19">
+  <w:abstractNum w:abstractNumId="20">
     <w:nsid w:val="447E50A0"/>
     <w:multiLevelType w:val="hybridMultilevel"/>
     <w:tmpl w:val="582852CE"/>
@@ -6432,7 +6735,7 @@
       </w:rPr>
     </w:lvl>
   </w:abstractNum>
-  <w:abstractNum w:abstractNumId="20">
+  <w:abstractNum w:abstractNumId="21">
     <w:nsid w:val="47473EE5"/>
     <w:multiLevelType w:val="hybridMultilevel"/>
     <w:tmpl w:val="EE52873E"/>
@@ -6545,7 +6848,7 @@
       </w:rPr>
     </w:lvl>
   </w:abstractNum>
-  <w:abstractNum w:abstractNumId="21">
+  <w:abstractNum w:abstractNumId="22">
     <w:nsid w:val="4C801084"/>
     <w:multiLevelType w:val="multilevel"/>
     <w:tmpl w:val="97807F48"/>
@@ -6631,7 +6934,7 @@
       </w:pPr>
     </w:lvl>
   </w:abstractNum>
-  <w:abstractNum w:abstractNumId="22">
+  <w:abstractNum w:abstractNumId="23">
     <w:nsid w:val="52304819"/>
     <w:multiLevelType w:val="hybridMultilevel"/>
     <w:tmpl w:val="61A4498E"/>
@@ -6744,7 +7047,7 @@
       </w:rPr>
     </w:lvl>
   </w:abstractNum>
-  <w:abstractNum w:abstractNumId="23">
+  <w:abstractNum w:abstractNumId="24">
     <w:nsid w:val="5246182D"/>
     <w:multiLevelType w:val="hybridMultilevel"/>
     <w:tmpl w:val="F6F82984"/>
@@ -6857,7 +7160,7 @@
       </w:rPr>
     </w:lvl>
   </w:abstractNum>
-  <w:abstractNum w:abstractNumId="24">
+  <w:abstractNum w:abstractNumId="25">
     <w:nsid w:val="52537101"/>
     <w:multiLevelType w:val="hybridMultilevel"/>
     <w:tmpl w:val="202CA53C"/>
@@ -6972,7 +7275,7 @@
       </w:rPr>
     </w:lvl>
   </w:abstractNum>
-  <w:abstractNum w:abstractNumId="25">
+  <w:abstractNum w:abstractNumId="26">
     <w:nsid w:val="53581590"/>
     <w:multiLevelType w:val="multilevel"/>
     <w:tmpl w:val="F0E64200"/>
@@ -7058,7 +7361,7 @@
       </w:pPr>
     </w:lvl>
   </w:abstractNum>
-  <w:abstractNum w:abstractNumId="26">
+  <w:abstractNum w:abstractNumId="27">
     <w:nsid w:val="59F314B0"/>
     <w:multiLevelType w:val="hybridMultilevel"/>
     <w:tmpl w:val="F88A8D04"/>
@@ -7171,7 +7474,7 @@
       </w:rPr>
     </w:lvl>
   </w:abstractNum>
-  <w:abstractNum w:abstractNumId="27">
+  <w:abstractNum w:abstractNumId="28">
     <w:nsid w:val="5DF53CD6"/>
     <w:multiLevelType w:val="multilevel"/>
     <w:tmpl w:val="04090023"/>
@@ -7267,7 +7570,7 @@
       </w:pPr>
     </w:lvl>
   </w:abstractNum>
-  <w:abstractNum w:abstractNumId="28">
+  <w:abstractNum w:abstractNumId="29">
     <w:nsid w:val="5E3C7A80"/>
     <w:multiLevelType w:val="hybridMultilevel"/>
     <w:tmpl w:val="EE6647DA"/>
@@ -7381,7 +7684,7 @@
       </w:rPr>
     </w:lvl>
   </w:abstractNum>
-  <w:abstractNum w:abstractNumId="29">
+  <w:abstractNum w:abstractNumId="30">
     <w:nsid w:val="60D64835"/>
     <w:multiLevelType w:val="hybridMultilevel"/>
     <w:tmpl w:val="19821504"/>
@@ -7495,7 +7798,7 @@
       </w:rPr>
     </w:lvl>
   </w:abstractNum>
-  <w:abstractNum w:abstractNumId="30">
+  <w:abstractNum w:abstractNumId="31">
     <w:nsid w:val="721C7C5C"/>
     <w:multiLevelType w:val="hybridMultilevel"/>
     <w:tmpl w:val="73D0525A"/>
@@ -7609,7 +7912,7 @@
       </w:rPr>
     </w:lvl>
   </w:abstractNum>
-  <w:abstractNum w:abstractNumId="31">
+  <w:abstractNum w:abstractNumId="32">
     <w:nsid w:val="756A3519"/>
     <w:multiLevelType w:val="hybridMultilevel"/>
     <w:tmpl w:val="1368D948"/>
@@ -7724,7 +8027,7 @@
       </w:rPr>
     </w:lvl>
   </w:abstractNum>
-  <w:abstractNum w:abstractNumId="32">
+  <w:abstractNum w:abstractNumId="33">
     <w:nsid w:val="7A3100DC"/>
     <w:multiLevelType w:val="hybridMultilevel"/>
     <w:tmpl w:val="4574BF74"/>
@@ -7837,7 +8140,7 @@
       </w:rPr>
     </w:lvl>
   </w:abstractNum>
-  <w:abstractNum w:abstractNumId="33">
+  <w:abstractNum w:abstractNumId="34">
     <w:nsid w:val="7C440A59"/>
     <w:multiLevelType w:val="hybridMultilevel"/>
     <w:tmpl w:val="6AD87F48"/>
@@ -7950,7 +8253,7 @@
       </w:rPr>
     </w:lvl>
   </w:abstractNum>
-  <w:abstractNum w:abstractNumId="34">
+  <w:abstractNum w:abstractNumId="35">
     <w:nsid w:val="7D1C7834"/>
     <w:multiLevelType w:val="hybridMultilevel"/>
     <w:tmpl w:val="86700990"/>
@@ -8063,7 +8366,7 @@
       </w:rPr>
     </w:lvl>
   </w:abstractNum>
-  <w:abstractNum w:abstractNumId="35">
+  <w:abstractNum w:abstractNumId="36">
     <w:nsid w:val="7FDE32AD"/>
     <w:multiLevelType w:val="multilevel"/>
     <w:tmpl w:val="B0148328"/>
@@ -8184,25 +8487,25 @@
     <w:abstractNumId w:val="10"/>
   </w:num>
   <w:num w:numId="3">
-    <w:abstractNumId w:val="25"/>
+    <w:abstractNumId w:val="26"/>
   </w:num>
   <w:num w:numId="4">
-    <w:abstractNumId w:val="21"/>
+    <w:abstractNumId w:val="22"/>
   </w:num>
   <w:num w:numId="5">
-    <w:abstractNumId w:val="27"/>
+    <w:abstractNumId w:val="28"/>
   </w:num>
   <w:num w:numId="6">
     <w:abstractNumId w:val="5"/>
   </w:num>
   <w:num w:numId="7">
-    <w:abstractNumId w:val="15"/>
+    <w:abstractNumId w:val="16"/>
   </w:num>
   <w:num w:numId="8">
     <w:abstractNumId w:val="6"/>
   </w:num>
   <w:num w:numId="9">
-    <w:abstractNumId w:val="32"/>
+    <w:abstractNumId w:val="33"/>
   </w:num>
   <w:num w:numId="10">
     <w:abstractNumId w:val="1"/>
@@ -8214,28 +8517,28 @@
     <w:abstractNumId w:val="14"/>
   </w:num>
   <w:num w:numId="13">
-    <w:abstractNumId w:val="34"/>
+    <w:abstractNumId w:val="35"/>
   </w:num>
   <w:num w:numId="14">
-    <w:abstractNumId w:val="16"/>
+    <w:abstractNumId w:val="17"/>
   </w:num>
   <w:num w:numId="15">
     <w:abstractNumId w:val="0"/>
   </w:num>
   <w:num w:numId="16">
-    <w:abstractNumId w:val="17"/>
+    <w:abstractNumId w:val="18"/>
   </w:num>
   <w:num w:numId="17">
     <w:abstractNumId w:val="13"/>
   </w:num>
   <w:num w:numId="18">
-    <w:abstractNumId w:val="18"/>
+    <w:abstractNumId w:val="19"/>
   </w:num>
   <w:num w:numId="19">
-    <w:abstractNumId w:val="26"/>
+    <w:abstractNumId w:val="27"/>
   </w:num>
   <w:num w:numId="20">
-    <w:abstractNumId w:val="22"/>
+    <w:abstractNumId w:val="23"/>
   </w:num>
   <w:num w:numId="21">
     <w:abstractNumId w:val="9"/>
@@ -8244,10 +8547,10 @@
     <w:abstractNumId w:val="11"/>
   </w:num>
   <w:num w:numId="23">
-    <w:abstractNumId w:val="19"/>
+    <w:abstractNumId w:val="20"/>
   </w:num>
   <w:num w:numId="24">
-    <w:abstractNumId w:val="33"/>
+    <w:abstractNumId w:val="34"/>
   </w:num>
   <w:num w:numId="25">
     <w:abstractNumId w:val="7"/>
@@ -8256,34 +8559,37 @@
     <w:abstractNumId w:val="2"/>
   </w:num>
   <w:num w:numId="27">
+    <w:abstractNumId w:val="30"/>
+  </w:num>
+  <w:num w:numId="28">
     <w:abstractNumId w:val="29"/>
   </w:num>
-  <w:num w:numId="28">
-    <w:abstractNumId w:val="28"/>
-  </w:num>
   <w:num w:numId="29">
-    <w:abstractNumId w:val="23"/>
+    <w:abstractNumId w:val="24"/>
   </w:num>
   <w:num w:numId="30">
-    <w:abstractNumId w:val="24"/>
+    <w:abstractNumId w:val="25"/>
   </w:num>
   <w:num w:numId="31">
-    <w:abstractNumId w:val="20"/>
+    <w:abstractNumId w:val="21"/>
   </w:num>
   <w:num w:numId="32">
-    <w:abstractNumId w:val="35"/>
+    <w:abstractNumId w:val="36"/>
   </w:num>
   <w:num w:numId="33">
     <w:abstractNumId w:val="3"/>
   </w:num>
   <w:num w:numId="34">
-    <w:abstractNumId w:val="31"/>
+    <w:abstractNumId w:val="32"/>
   </w:num>
   <w:num w:numId="35">
     <w:abstractNumId w:val="8"/>
   </w:num>
   <w:num w:numId="36">
-    <w:abstractNumId w:val="30"/>
+    <w:abstractNumId w:val="31"/>
+  </w:num>
+  <w:num w:numId="37">
+    <w:abstractNumId w:val="15"/>
   </w:num>
 </w:numbering>
 </file>

</xml_diff>